<commit_message>
Added Pre-Design Investigation and some Design
</commit_message>
<xml_diff>
--- a/docs/Report/Draft 1.docx
+++ b/docs/Report/Draft 1.docx
@@ -74,8 +74,13 @@
           </w:r>
           <w:r>
             <w:tab/>
-            <w:t>Professor Thomas Niesler</w:t>
-          </w:r>
+            <w:t xml:space="preserve">Professor Thomas </w:t>
+          </w:r>
+          <w:proofErr w:type="spellStart"/>
+          <w:r>
+            <w:t>Niesler</w:t>
+          </w:r>
+          <w:proofErr w:type="spellEnd"/>
         </w:p>
         <w:p>
           <w:pPr>
@@ -124,7 +129,7 @@
       <w:pPr>
         <w:pStyle w:val="Heading1"/>
       </w:pPr>
-      <w:bookmarkStart w:id="0" w:name="_Toc394967605"/>
+      <w:bookmarkStart w:id="0" w:name="_Toc395524737"/>
       <w:r>
         <w:lastRenderedPageBreak/>
         <w:t>Summaries</w:t>
@@ -158,7 +163,7 @@
       <w:pPr>
         <w:pStyle w:val="Heading1"/>
       </w:pPr>
-      <w:bookmarkStart w:id="1" w:name="_Toc394967606"/>
+      <w:bookmarkStart w:id="1" w:name="_Toc395524738"/>
       <w:r>
         <w:lastRenderedPageBreak/>
         <w:t>Table of Contents</w:t>
@@ -187,7 +192,7 @@
       <w:r>
         <w:fldChar w:fldCharType="separate"/>
       </w:r>
-      <w:hyperlink w:anchor="_Toc394967605" w:history="1">
+      <w:hyperlink w:anchor="_Toc395524737" w:history="1">
         <w:r>
           <w:rPr>
             <w:rStyle w:val="Hyperlink"/>
@@ -214,7 +219,7 @@
             <w:noProof/>
             <w:webHidden/>
           </w:rPr>
-          <w:instrText xml:space="preserve"> PAGEREF _Toc394967605 \h </w:instrText>
+          <w:instrText xml:space="preserve"> PAGEREF _Toc395524737 \h </w:instrText>
         </w:r>
         <w:r>
           <w:rPr>
@@ -258,7 +263,7 @@
           <w:lang w:eastAsia="en-ZA"/>
         </w:rPr>
       </w:pPr>
-      <w:hyperlink w:anchor="_Toc394967606" w:history="1">
+      <w:hyperlink w:anchor="_Toc395524738" w:history="1">
         <w:r>
           <w:rPr>
             <w:rStyle w:val="Hyperlink"/>
@@ -285,7 +290,7 @@
             <w:noProof/>
             <w:webHidden/>
           </w:rPr>
-          <w:instrText xml:space="preserve"> PAGEREF _Toc394967606 \h </w:instrText>
+          <w:instrText xml:space="preserve"> PAGEREF _Toc395524738 \h </w:instrText>
         </w:r>
         <w:r>
           <w:rPr>
@@ -329,7 +334,7 @@
           <w:lang w:eastAsia="en-ZA"/>
         </w:rPr>
       </w:pPr>
-      <w:hyperlink w:anchor="_Toc394967607" w:history="1">
+      <w:hyperlink w:anchor="_Toc395524739" w:history="1">
         <w:r>
           <w:rPr>
             <w:rStyle w:val="Hyperlink"/>
@@ -356,7 +361,7 @@
             <w:noProof/>
             <w:webHidden/>
           </w:rPr>
-          <w:instrText xml:space="preserve"> PAGEREF _Toc394967607 \h </w:instrText>
+          <w:instrText xml:space="preserve"> PAGEREF _Toc395524739 \h </w:instrText>
         </w:r>
         <w:r>
           <w:rPr>
@@ -376,7 +381,7 @@
             <w:noProof/>
             <w:webHidden/>
           </w:rPr>
-          <w:t>4</w:t>
+          <w:t>3</w:t>
         </w:r>
         <w:r>
           <w:rPr>
@@ -400,7 +405,7 @@
           <w:lang w:eastAsia="en-ZA"/>
         </w:rPr>
       </w:pPr>
-      <w:hyperlink w:anchor="_Toc394967608" w:history="1">
+      <w:hyperlink w:anchor="_Toc395524740" w:history="1">
         <w:r>
           <w:rPr>
             <w:rStyle w:val="Hyperlink"/>
@@ -427,7 +432,7 @@
             <w:noProof/>
             <w:webHidden/>
           </w:rPr>
-          <w:instrText xml:space="preserve"> PAGEREF _Toc394967608 \h </w:instrText>
+          <w:instrText xml:space="preserve"> PAGEREF _Toc395524740 \h </w:instrText>
         </w:r>
         <w:r>
           <w:rPr>
@@ -447,7 +452,7 @@
             <w:noProof/>
             <w:webHidden/>
           </w:rPr>
-          <w:t>4</w:t>
+          <w:t>3</w:t>
         </w:r>
         <w:r>
           <w:rPr>
@@ -471,7 +476,7 @@
           <w:lang w:eastAsia="en-ZA"/>
         </w:rPr>
       </w:pPr>
-      <w:hyperlink w:anchor="_Toc394967609" w:history="1">
+      <w:hyperlink w:anchor="_Toc395524741" w:history="1">
         <w:r>
           <w:rPr>
             <w:rStyle w:val="Hyperlink"/>
@@ -498,7 +503,7 @@
             <w:noProof/>
             <w:webHidden/>
           </w:rPr>
-          <w:instrText xml:space="preserve"> PAGEREF _Toc394967609 \h </w:instrText>
+          <w:instrText xml:space="preserve"> PAGEREF _Toc395524741 \h </w:instrText>
         </w:r>
         <w:r>
           <w:rPr>
@@ -518,7 +523,7 @@
             <w:noProof/>
             <w:webHidden/>
           </w:rPr>
-          <w:t>4</w:t>
+          <w:t>3</w:t>
         </w:r>
         <w:r>
           <w:rPr>
@@ -542,7 +547,7 @@
           <w:lang w:eastAsia="en-ZA"/>
         </w:rPr>
       </w:pPr>
-      <w:hyperlink w:anchor="_Toc394967610" w:history="1">
+      <w:hyperlink w:anchor="_Toc395524742" w:history="1">
         <w:r>
           <w:rPr>
             <w:rStyle w:val="Hyperlink"/>
@@ -569,7 +574,7 @@
             <w:noProof/>
             <w:webHidden/>
           </w:rPr>
-          <w:instrText xml:space="preserve"> PAGEREF _Toc394967610 \h </w:instrText>
+          <w:instrText xml:space="preserve"> PAGEREF _Toc395524742 \h </w:instrText>
         </w:r>
         <w:r>
           <w:rPr>
@@ -589,7 +594,7 @@
             <w:noProof/>
             <w:webHidden/>
           </w:rPr>
-          <w:t>5</w:t>
+          <w:t>4</w:t>
         </w:r>
         <w:r>
           <w:rPr>
@@ -613,13 +618,13 @@
           <w:lang w:eastAsia="en-ZA"/>
         </w:rPr>
       </w:pPr>
-      <w:hyperlink w:anchor="_Toc394967611" w:history="1">
+      <w:hyperlink w:anchor="_Toc395524743" w:history="1">
         <w:r>
           <w:rPr>
             <w:rStyle w:val="Hyperlink"/>
             <w:noProof/>
           </w:rPr>
-          <w:t>References</w:t>
+          <w:t>Pre-Design Investigation</w:t>
         </w:r>
         <w:r>
           <w:rPr>
@@ -640,7 +645,78 @@
             <w:noProof/>
             <w:webHidden/>
           </w:rPr>
-          <w:instrText xml:space="preserve"> PAGEREF _Toc394967611 \h </w:instrText>
+          <w:instrText xml:space="preserve"> PAGEREF _Toc395524743 \h </w:instrText>
+        </w:r>
+        <w:r>
+          <w:rPr>
+            <w:noProof/>
+            <w:webHidden/>
+          </w:rPr>
+        </w:r>
+        <w:r>
+          <w:rPr>
+            <w:noProof/>
+            <w:webHidden/>
+          </w:rPr>
+          <w:fldChar w:fldCharType="separate"/>
+        </w:r>
+        <w:r>
+          <w:rPr>
+            <w:noProof/>
+            <w:webHidden/>
+          </w:rPr>
+          <w:t>6</w:t>
+        </w:r>
+        <w:r>
+          <w:rPr>
+            <w:noProof/>
+            <w:webHidden/>
+          </w:rPr>
+          <w:fldChar w:fldCharType="end"/>
+        </w:r>
+      </w:hyperlink>
+    </w:p>
+    <w:p>
+      <w:pPr>
+        <w:pStyle w:val="TOC2"/>
+        <w:tabs>
+          <w:tab w:val="right" w:pos="9061"/>
+        </w:tabs>
+        <w:rPr>
+          <w:rFonts w:eastAsiaTheme="minorEastAsia"/>
+          <w:noProof/>
+          <w:sz w:val="22"/>
+          <w:lang w:eastAsia="en-ZA"/>
+        </w:rPr>
+      </w:pPr>
+      <w:hyperlink w:anchor="_Toc395524744" w:history="1">
+        <w:r>
+          <w:rPr>
+            <w:rStyle w:val="Hyperlink"/>
+            <w:noProof/>
+          </w:rPr>
+          <w:t>Custom ASIC Design</w:t>
+        </w:r>
+        <w:r>
+          <w:rPr>
+            <w:noProof/>
+            <w:webHidden/>
+          </w:rPr>
+          <w:tab/>
+        </w:r>
+        <w:r>
+          <w:rPr>
+            <w:noProof/>
+            <w:webHidden/>
+          </w:rPr>
+          <w:fldChar w:fldCharType="begin"/>
+        </w:r>
+        <w:r>
+          <w:rPr>
+            <w:noProof/>
+            <w:webHidden/>
+          </w:rPr>
+          <w:instrText xml:space="preserve"> PAGEREF _Toc395524744 \h </w:instrText>
         </w:r>
         <w:r>
           <w:rPr>
@@ -684,13 +760,13 @@
           <w:lang w:eastAsia="en-ZA"/>
         </w:rPr>
       </w:pPr>
-      <w:hyperlink w:anchor="_Toc394967612" w:history="1">
+      <w:hyperlink w:anchor="_Toc395524745" w:history="1">
         <w:r>
           <w:rPr>
             <w:rStyle w:val="Hyperlink"/>
             <w:noProof/>
           </w:rPr>
-          <w:t>Appendix A: Project Planning Schedule</w:t>
+          <w:t>References</w:t>
         </w:r>
         <w:r>
           <w:rPr>
@@ -711,7 +787,7 @@
             <w:noProof/>
             <w:webHidden/>
           </w:rPr>
-          <w:instrText xml:space="preserve"> PAGEREF _Toc394967612 \h </w:instrText>
+          <w:instrText xml:space="preserve"> PAGEREF _Toc395524745 \h </w:instrText>
         </w:r>
         <w:r>
           <w:rPr>
@@ -755,12 +831,83 @@
           <w:lang w:eastAsia="en-ZA"/>
         </w:rPr>
       </w:pPr>
-      <w:hyperlink w:anchor="_Toc394967613" w:history="1">
+      <w:hyperlink w:anchor="_Toc395524746" w:history="1">
         <w:r>
           <w:rPr>
             <w:rStyle w:val="Hyperlink"/>
             <w:noProof/>
           </w:rPr>
+          <w:t>Appendix A: Project Planning Schedule</w:t>
+        </w:r>
+        <w:r>
+          <w:rPr>
+            <w:noProof/>
+            <w:webHidden/>
+          </w:rPr>
+          <w:tab/>
+        </w:r>
+        <w:r>
+          <w:rPr>
+            <w:noProof/>
+            <w:webHidden/>
+          </w:rPr>
+          <w:fldChar w:fldCharType="begin"/>
+        </w:r>
+        <w:r>
+          <w:rPr>
+            <w:noProof/>
+            <w:webHidden/>
+          </w:rPr>
+          <w:instrText xml:space="preserve"> PAGEREF _Toc395524746 \h </w:instrText>
+        </w:r>
+        <w:r>
+          <w:rPr>
+            <w:noProof/>
+            <w:webHidden/>
+          </w:rPr>
+        </w:r>
+        <w:r>
+          <w:rPr>
+            <w:noProof/>
+            <w:webHidden/>
+          </w:rPr>
+          <w:fldChar w:fldCharType="separate"/>
+        </w:r>
+        <w:r>
+          <w:rPr>
+            <w:noProof/>
+            <w:webHidden/>
+          </w:rPr>
+          <w:t>8</w:t>
+        </w:r>
+        <w:r>
+          <w:rPr>
+            <w:noProof/>
+            <w:webHidden/>
+          </w:rPr>
+          <w:fldChar w:fldCharType="end"/>
+        </w:r>
+      </w:hyperlink>
+    </w:p>
+    <w:p>
+      <w:pPr>
+        <w:pStyle w:val="TOC1"/>
+        <w:tabs>
+          <w:tab w:val="right" w:pos="9061"/>
+        </w:tabs>
+        <w:rPr>
+          <w:rFonts w:eastAsiaTheme="minorEastAsia"/>
+          <w:noProof/>
+          <w:sz w:val="22"/>
+          <w:lang w:eastAsia="en-ZA"/>
+        </w:rPr>
+      </w:pPr>
+      <w:hyperlink w:anchor="_Toc395524747" w:history="1">
+        <w:r>
+          <w:rPr>
+            <w:rStyle w:val="Hyperlink"/>
+            <w:noProof/>
+          </w:rPr>
           <w:t>Appendix B: Project Specifications</w:t>
         </w:r>
         <w:r>
@@ -782,7 +929,7 @@
             <w:noProof/>
             <w:webHidden/>
           </w:rPr>
-          <w:instrText xml:space="preserve"> PAGEREF _Toc394967613 \h </w:instrText>
+          <w:instrText xml:space="preserve"> PAGEREF _Toc395524747 \h </w:instrText>
         </w:r>
         <w:r>
           <w:rPr>
@@ -802,7 +949,7 @@
             <w:noProof/>
             <w:webHidden/>
           </w:rPr>
-          <w:t>8</w:t>
+          <w:t>9</w:t>
         </w:r>
         <w:r>
           <w:rPr>
@@ -826,7 +973,7 @@
           <w:lang w:eastAsia="en-ZA"/>
         </w:rPr>
       </w:pPr>
-      <w:hyperlink w:anchor="_Toc394967614" w:history="1">
+      <w:hyperlink w:anchor="_Toc395524748" w:history="1">
         <w:r>
           <w:rPr>
             <w:rStyle w:val="Hyperlink"/>
@@ -853,7 +1000,7 @@
             <w:noProof/>
             <w:webHidden/>
           </w:rPr>
-          <w:instrText xml:space="preserve"> PAGEREF _Toc394967614 \h </w:instrText>
+          <w:instrText xml:space="preserve"> PAGEREF _Toc395524748 \h </w:instrText>
         </w:r>
         <w:r>
           <w:rPr>
@@ -873,7 +1020,7 @@
             <w:noProof/>
             <w:webHidden/>
           </w:rPr>
-          <w:t>8</w:t>
+          <w:t>9</w:t>
         </w:r>
         <w:r>
           <w:rPr>
@@ -897,13 +1044,13 @@
           <w:lang w:eastAsia="en-ZA"/>
         </w:rPr>
       </w:pPr>
-      <w:hyperlink w:anchor="_Toc394967615" w:history="1">
+      <w:hyperlink w:anchor="_Toc395524749" w:history="1">
         <w:r>
           <w:rPr>
             <w:rStyle w:val="Hyperlink"/>
             <w:noProof/>
           </w:rPr>
-          <w:t>N-001 USB HID Protocol</w:t>
+          <w:t>N-001 No Custom Drivers</w:t>
         </w:r>
         <w:r>
           <w:rPr>
@@ -924,7 +1071,7 @@
             <w:noProof/>
             <w:webHidden/>
           </w:rPr>
-          <w:instrText xml:space="preserve"> PAGEREF _Toc394967615 \h </w:instrText>
+          <w:instrText xml:space="preserve"> PAGEREF _Toc395524749 \h </w:instrText>
         </w:r>
         <w:r>
           <w:rPr>
@@ -944,7 +1091,7 @@
             <w:noProof/>
             <w:webHidden/>
           </w:rPr>
-          <w:t>8</w:t>
+          <w:t>9</w:t>
         </w:r>
         <w:r>
           <w:rPr>
@@ -968,7 +1115,7 @@
           <w:lang w:eastAsia="en-ZA"/>
         </w:rPr>
       </w:pPr>
-      <w:hyperlink w:anchor="_Toc394967616" w:history="1">
+      <w:hyperlink w:anchor="_Toc395524750" w:history="1">
         <w:r>
           <w:rPr>
             <w:rStyle w:val="Hyperlink"/>
@@ -995,7 +1142,7 @@
             <w:noProof/>
             <w:webHidden/>
           </w:rPr>
-          <w:instrText xml:space="preserve"> PAGEREF _Toc394967616 \h </w:instrText>
+          <w:instrText xml:space="preserve"> PAGEREF _Toc395524750 \h </w:instrText>
         </w:r>
         <w:r>
           <w:rPr>
@@ -1015,7 +1162,7 @@
             <w:noProof/>
             <w:webHidden/>
           </w:rPr>
-          <w:t>8</w:t>
+          <w:t>9</w:t>
         </w:r>
         <w:r>
           <w:rPr>
@@ -1039,7 +1186,7 @@
           <w:lang w:eastAsia="en-ZA"/>
         </w:rPr>
       </w:pPr>
-      <w:hyperlink w:anchor="_Toc394967617" w:history="1">
+      <w:hyperlink w:anchor="_Toc395524751" w:history="1">
         <w:r>
           <w:rPr>
             <w:rStyle w:val="Hyperlink"/>
@@ -1066,7 +1213,7 @@
             <w:noProof/>
             <w:webHidden/>
           </w:rPr>
-          <w:instrText xml:space="preserve"> PAGEREF _Toc394967617 \h </w:instrText>
+          <w:instrText xml:space="preserve"> PAGEREF _Toc395524751 \h </w:instrText>
         </w:r>
         <w:r>
           <w:rPr>
@@ -1086,7 +1233,7 @@
             <w:noProof/>
             <w:webHidden/>
           </w:rPr>
-          <w:t>8</w:t>
+          <w:t>9</w:t>
         </w:r>
         <w:r>
           <w:rPr>
@@ -1110,7 +1257,7 @@
           <w:lang w:eastAsia="en-ZA"/>
         </w:rPr>
       </w:pPr>
-      <w:hyperlink w:anchor="_Toc394967618" w:history="1">
+      <w:hyperlink w:anchor="_Toc395524752" w:history="1">
         <w:r>
           <w:rPr>
             <w:rStyle w:val="Hyperlink"/>
@@ -1137,7 +1284,7 @@
             <w:noProof/>
             <w:webHidden/>
           </w:rPr>
-          <w:instrText xml:space="preserve"> PAGEREF _Toc394967618 \h </w:instrText>
+          <w:instrText xml:space="preserve"> PAGEREF _Toc395524752 \h </w:instrText>
         </w:r>
         <w:r>
           <w:rPr>
@@ -1157,7 +1304,7 @@
             <w:noProof/>
             <w:webHidden/>
           </w:rPr>
-          <w:t>8</w:t>
+          <w:t>9</w:t>
         </w:r>
         <w:r>
           <w:rPr>
@@ -1181,7 +1328,7 @@
           <w:lang w:eastAsia="en-ZA"/>
         </w:rPr>
       </w:pPr>
-      <w:hyperlink w:anchor="_Toc394967619" w:history="1">
+      <w:hyperlink w:anchor="_Toc395524753" w:history="1">
         <w:r>
           <w:rPr>
             <w:rStyle w:val="Hyperlink"/>
@@ -1208,7 +1355,7 @@
             <w:noProof/>
             <w:webHidden/>
           </w:rPr>
-          <w:instrText xml:space="preserve"> PAGEREF _Toc394967619 \h </w:instrText>
+          <w:instrText xml:space="preserve"> PAGEREF _Toc395524753 \h </w:instrText>
         </w:r>
         <w:r>
           <w:rPr>
@@ -1228,7 +1375,7 @@
             <w:noProof/>
             <w:webHidden/>
           </w:rPr>
-          <w:t>8</w:t>
+          <w:t>9</w:t>
         </w:r>
         <w:r>
           <w:rPr>
@@ -1252,7 +1399,7 @@
           <w:lang w:eastAsia="en-ZA"/>
         </w:rPr>
       </w:pPr>
-      <w:hyperlink w:anchor="_Toc394967620" w:history="1">
+      <w:hyperlink w:anchor="_Toc395524754" w:history="1">
         <w:r>
           <w:rPr>
             <w:rStyle w:val="Hyperlink"/>
@@ -1279,7 +1426,7 @@
             <w:noProof/>
             <w:webHidden/>
           </w:rPr>
-          <w:instrText xml:space="preserve"> PAGEREF _Toc394967620 \h </w:instrText>
+          <w:instrText xml:space="preserve"> PAGEREF _Toc395524754 \h </w:instrText>
         </w:r>
         <w:r>
           <w:rPr>
@@ -1299,7 +1446,7 @@
             <w:noProof/>
             <w:webHidden/>
           </w:rPr>
-          <w:t>8</w:t>
+          <w:t>9</w:t>
         </w:r>
         <w:r>
           <w:rPr>
@@ -1323,7 +1470,7 @@
           <w:lang w:eastAsia="en-ZA"/>
         </w:rPr>
       </w:pPr>
-      <w:hyperlink w:anchor="_Toc394967621" w:history="1">
+      <w:hyperlink w:anchor="_Toc395524755" w:history="1">
         <w:r>
           <w:rPr>
             <w:rStyle w:val="Hyperlink"/>
@@ -1350,7 +1497,7 @@
             <w:noProof/>
             <w:webHidden/>
           </w:rPr>
-          <w:instrText xml:space="preserve"> PAGEREF _Toc394967621 \h </w:instrText>
+          <w:instrText xml:space="preserve"> PAGEREF _Toc395524755 \h </w:instrText>
         </w:r>
         <w:r>
           <w:rPr>
@@ -1370,7 +1517,7 @@
             <w:noProof/>
             <w:webHidden/>
           </w:rPr>
-          <w:t>8</w:t>
+          <w:t>9</w:t>
         </w:r>
         <w:r>
           <w:rPr>
@@ -1394,7 +1541,7 @@
           <w:lang w:eastAsia="en-ZA"/>
         </w:rPr>
       </w:pPr>
-      <w:hyperlink w:anchor="_Toc394967622" w:history="1">
+      <w:hyperlink w:anchor="_Toc395524756" w:history="1">
         <w:r>
           <w:rPr>
             <w:rStyle w:val="Hyperlink"/>
@@ -1421,7 +1568,7 @@
             <w:noProof/>
             <w:webHidden/>
           </w:rPr>
-          <w:instrText xml:space="preserve"> PAGEREF _Toc394967622 \h </w:instrText>
+          <w:instrText xml:space="preserve"> PAGEREF _Toc395524756 \h </w:instrText>
         </w:r>
         <w:r>
           <w:rPr>
@@ -1441,7 +1588,7 @@
             <w:noProof/>
             <w:webHidden/>
           </w:rPr>
-          <w:t>8</w:t>
+          <w:t>9</w:t>
         </w:r>
         <w:r>
           <w:rPr>
@@ -1465,7 +1612,7 @@
           <w:lang w:eastAsia="en-ZA"/>
         </w:rPr>
       </w:pPr>
-      <w:hyperlink w:anchor="_Toc394967623" w:history="1">
+      <w:hyperlink w:anchor="_Toc395524757" w:history="1">
         <w:r>
           <w:rPr>
             <w:rStyle w:val="Hyperlink"/>
@@ -1492,7 +1639,7 @@
             <w:noProof/>
             <w:webHidden/>
           </w:rPr>
-          <w:instrText xml:space="preserve"> PAGEREF _Toc394967623 \h </w:instrText>
+          <w:instrText xml:space="preserve"> PAGEREF _Toc395524757 \h </w:instrText>
         </w:r>
         <w:r>
           <w:rPr>
@@ -1512,7 +1659,7 @@
             <w:noProof/>
             <w:webHidden/>
           </w:rPr>
-          <w:t>8</w:t>
+          <w:t>9</w:t>
         </w:r>
         <w:r>
           <w:rPr>
@@ -1536,7 +1683,7 @@
           <w:lang w:eastAsia="en-ZA"/>
         </w:rPr>
       </w:pPr>
-      <w:hyperlink w:anchor="_Toc394967624" w:history="1">
+      <w:hyperlink w:anchor="_Toc395524758" w:history="1">
         <w:r>
           <w:rPr>
             <w:rStyle w:val="Hyperlink"/>
@@ -1563,7 +1710,7 @@
             <w:noProof/>
             <w:webHidden/>
           </w:rPr>
-          <w:instrText xml:space="preserve"> PAGEREF _Toc394967624 \h </w:instrText>
+          <w:instrText xml:space="preserve"> PAGEREF _Toc395524758 \h </w:instrText>
         </w:r>
         <w:r>
           <w:rPr>
@@ -1583,7 +1730,7 @@
             <w:noProof/>
             <w:webHidden/>
           </w:rPr>
-          <w:t>8</w:t>
+          <w:t>9</w:t>
         </w:r>
         <w:r>
           <w:rPr>
@@ -1607,7 +1754,7 @@
           <w:lang w:eastAsia="en-ZA"/>
         </w:rPr>
       </w:pPr>
-      <w:hyperlink w:anchor="_Toc394967625" w:history="1">
+      <w:hyperlink w:anchor="_Toc395524759" w:history="1">
         <w:r>
           <w:rPr>
             <w:rStyle w:val="Hyperlink"/>
@@ -1634,7 +1781,7 @@
             <w:noProof/>
             <w:webHidden/>
           </w:rPr>
-          <w:instrText xml:space="preserve"> PAGEREF _Toc394967625 \h </w:instrText>
+          <w:instrText xml:space="preserve"> PAGEREF _Toc395524759 \h </w:instrText>
         </w:r>
         <w:r>
           <w:rPr>
@@ -1654,7 +1801,7 @@
             <w:noProof/>
             <w:webHidden/>
           </w:rPr>
-          <w:t>9</w:t>
+          <w:t>10</w:t>
         </w:r>
         <w:r>
           <w:rPr>
@@ -1678,7 +1825,7 @@
           <w:lang w:eastAsia="en-ZA"/>
         </w:rPr>
       </w:pPr>
-      <w:hyperlink w:anchor="_Toc394967626" w:history="1">
+      <w:hyperlink w:anchor="_Toc395524760" w:history="1">
         <w:r>
           <w:rPr>
             <w:rStyle w:val="Hyperlink"/>
@@ -1705,7 +1852,7 @@
             <w:noProof/>
             <w:webHidden/>
           </w:rPr>
-          <w:instrText xml:space="preserve"> PAGEREF _Toc394967626 \h </w:instrText>
+          <w:instrText xml:space="preserve"> PAGEREF _Toc395524760 \h </w:instrText>
         </w:r>
         <w:r>
           <w:rPr>
@@ -1725,7 +1872,7 @@
             <w:noProof/>
             <w:webHidden/>
           </w:rPr>
-          <w:t>10</w:t>
+          <w:t>11</w:t>
         </w:r>
         <w:r>
           <w:rPr>
@@ -1749,7 +1896,7 @@
           <w:lang w:eastAsia="en-ZA"/>
         </w:rPr>
       </w:pPr>
-      <w:hyperlink w:anchor="_Toc394967627" w:history="1">
+      <w:hyperlink w:anchor="_Toc395524761" w:history="1">
         <w:r>
           <w:rPr>
             <w:rStyle w:val="Hyperlink"/>
@@ -1776,7 +1923,7 @@
             <w:noProof/>
             <w:webHidden/>
           </w:rPr>
-          <w:instrText xml:space="preserve"> PAGEREF _Toc394967627 \h </w:instrText>
+          <w:instrText xml:space="preserve"> PAGEREF _Toc395524761 \h </w:instrText>
         </w:r>
         <w:r>
           <w:rPr>
@@ -1796,7 +1943,7 @@
             <w:noProof/>
             <w:webHidden/>
           </w:rPr>
-          <w:t>11</w:t>
+          <w:t>12</w:t>
         </w:r>
         <w:r>
           <w:rPr>
@@ -1820,7 +1967,7 @@
           <w:lang w:eastAsia="en-ZA"/>
         </w:rPr>
       </w:pPr>
-      <w:hyperlink w:anchor="_Toc394967628" w:history="1">
+      <w:hyperlink w:anchor="_Toc395524762" w:history="1">
         <w:r>
           <w:rPr>
             <w:rStyle w:val="Hyperlink"/>
@@ -1847,7 +1994,7 @@
             <w:noProof/>
             <w:webHidden/>
           </w:rPr>
-          <w:instrText xml:space="preserve"> PAGEREF _Toc394967628 \h </w:instrText>
+          <w:instrText xml:space="preserve"> PAGEREF _Toc395524762 \h </w:instrText>
         </w:r>
         <w:r>
           <w:rPr>
@@ -1867,7 +2014,7 @@
             <w:noProof/>
             <w:webHidden/>
           </w:rPr>
-          <w:t>12</w:t>
+          <w:t>13</w:t>
         </w:r>
         <w:r>
           <w:rPr>
@@ -1891,7 +2038,7 @@
           <w:lang w:eastAsia="en-ZA"/>
         </w:rPr>
       </w:pPr>
-      <w:hyperlink w:anchor="_Toc394967629" w:history="1">
+      <w:hyperlink w:anchor="_Toc395524763" w:history="1">
         <w:r>
           <w:rPr>
             <w:rStyle w:val="Hyperlink"/>
@@ -1918,7 +2065,7 @@
             <w:noProof/>
             <w:webHidden/>
           </w:rPr>
-          <w:instrText xml:space="preserve"> PAGEREF _Toc394967629 \h </w:instrText>
+          <w:instrText xml:space="preserve"> PAGEREF _Toc395524763 \h </w:instrText>
         </w:r>
         <w:r>
           <w:rPr>
@@ -1938,7 +2085,7 @@
             <w:noProof/>
             <w:webHidden/>
           </w:rPr>
-          <w:t>12</w:t>
+          <w:t>13</w:t>
         </w:r>
         <w:r>
           <w:rPr>
@@ -1962,7 +2109,7 @@
           <w:lang w:eastAsia="en-ZA"/>
         </w:rPr>
       </w:pPr>
-      <w:hyperlink w:anchor="_Toc394967630" w:history="1">
+      <w:hyperlink w:anchor="_Toc395524764" w:history="1">
         <w:r>
           <w:rPr>
             <w:rStyle w:val="Hyperlink"/>
@@ -1989,7 +2136,7 @@
             <w:noProof/>
             <w:webHidden/>
           </w:rPr>
-          <w:instrText xml:space="preserve"> PAGEREF _Toc394967630 \h </w:instrText>
+          <w:instrText xml:space="preserve"> PAGEREF _Toc395524764 \h </w:instrText>
         </w:r>
         <w:r>
           <w:rPr>
@@ -2009,7 +2156,7 @@
             <w:noProof/>
             <w:webHidden/>
           </w:rPr>
-          <w:t>12</w:t>
+          <w:t>13</w:t>
         </w:r>
         <w:r>
           <w:rPr>
@@ -2033,7 +2180,7 @@
           <w:lang w:eastAsia="en-ZA"/>
         </w:rPr>
       </w:pPr>
-      <w:hyperlink w:anchor="_Toc394967631" w:history="1">
+      <w:hyperlink w:anchor="_Toc395524765" w:history="1">
         <w:r>
           <w:rPr>
             <w:rStyle w:val="Hyperlink"/>
@@ -2060,7 +2207,7 @@
             <w:noProof/>
             <w:webHidden/>
           </w:rPr>
-          <w:instrText xml:space="preserve"> PAGEREF _Toc394967631 \h </w:instrText>
+          <w:instrText xml:space="preserve"> PAGEREF _Toc395524765 \h </w:instrText>
         </w:r>
         <w:r>
           <w:rPr>
@@ -2080,7 +2227,7 @@
             <w:noProof/>
             <w:webHidden/>
           </w:rPr>
-          <w:t>13</w:t>
+          <w:t>14</w:t>
         </w:r>
         <w:r>
           <w:rPr>
@@ -2104,7 +2251,7 @@
           <w:lang w:eastAsia="en-ZA"/>
         </w:rPr>
       </w:pPr>
-      <w:hyperlink w:anchor="_Toc394967632" w:history="1">
+      <w:hyperlink w:anchor="_Toc395524766" w:history="1">
         <w:r>
           <w:rPr>
             <w:rStyle w:val="Hyperlink"/>
@@ -2131,7 +2278,7 @@
             <w:noProof/>
             <w:webHidden/>
           </w:rPr>
-          <w:instrText xml:space="preserve"> PAGEREF _Toc394967632 \h </w:instrText>
+          <w:instrText xml:space="preserve"> PAGEREF _Toc395524766 \h </w:instrText>
         </w:r>
         <w:r>
           <w:rPr>
@@ -2151,7 +2298,7 @@
             <w:noProof/>
             <w:webHidden/>
           </w:rPr>
-          <w:t>13</w:t>
+          <w:t>14</w:t>
         </w:r>
         <w:r>
           <w:rPr>
@@ -2175,7 +2322,7 @@
           <w:lang w:eastAsia="en-ZA"/>
         </w:rPr>
       </w:pPr>
-      <w:hyperlink w:anchor="_Toc394967633" w:history="1">
+      <w:hyperlink w:anchor="_Toc395524767" w:history="1">
         <w:r>
           <w:rPr>
             <w:rStyle w:val="Hyperlink"/>
@@ -2202,7 +2349,7 @@
             <w:noProof/>
             <w:webHidden/>
           </w:rPr>
-          <w:instrText xml:space="preserve"> PAGEREF _Toc394967633 \h </w:instrText>
+          <w:instrText xml:space="preserve"> PAGEREF _Toc395524767 \h </w:instrText>
         </w:r>
         <w:r>
           <w:rPr>
@@ -2222,7 +2369,7 @@
             <w:noProof/>
             <w:webHidden/>
           </w:rPr>
-          <w:t>13</w:t>
+          <w:t>14</w:t>
         </w:r>
         <w:r>
           <w:rPr>
@@ -2246,7 +2393,7 @@
           <w:lang w:eastAsia="en-ZA"/>
         </w:rPr>
       </w:pPr>
-      <w:hyperlink w:anchor="_Toc394967634" w:history="1">
+      <w:hyperlink w:anchor="_Toc395524768" w:history="1">
         <w:r>
           <w:rPr>
             <w:rStyle w:val="Hyperlink"/>
@@ -2273,7 +2420,7 @@
             <w:noProof/>
             <w:webHidden/>
           </w:rPr>
-          <w:instrText xml:space="preserve"> PAGEREF _Toc394967634 \h </w:instrText>
+          <w:instrText xml:space="preserve"> PAGEREF _Toc395524768 \h </w:instrText>
         </w:r>
         <w:r>
           <w:rPr>
@@ -2293,7 +2440,7 @@
             <w:noProof/>
             <w:webHidden/>
           </w:rPr>
-          <w:t>13</w:t>
+          <w:t>14</w:t>
         </w:r>
         <w:r>
           <w:rPr>
@@ -2317,7 +2464,7 @@
           <w:lang w:eastAsia="en-ZA"/>
         </w:rPr>
       </w:pPr>
-      <w:hyperlink w:anchor="_Toc394967635" w:history="1">
+      <w:hyperlink w:anchor="_Toc395524769" w:history="1">
         <w:r>
           <w:rPr>
             <w:rStyle w:val="Hyperlink"/>
@@ -2344,7 +2491,7 @@
             <w:noProof/>
             <w:webHidden/>
           </w:rPr>
-          <w:instrText xml:space="preserve"> PAGEREF _Toc394967635 \h </w:instrText>
+          <w:instrText xml:space="preserve"> PAGEREF _Toc395524769 \h </w:instrText>
         </w:r>
         <w:r>
           <w:rPr>
@@ -2364,7 +2511,7 @@
             <w:noProof/>
             <w:webHidden/>
           </w:rPr>
-          <w:t>17</w:t>
+          <w:t>18</w:t>
         </w:r>
         <w:r>
           <w:rPr>
@@ -2388,7 +2535,7 @@
           <w:lang w:eastAsia="en-ZA"/>
         </w:rPr>
       </w:pPr>
-      <w:hyperlink w:anchor="_Toc394967636" w:history="1">
+      <w:hyperlink w:anchor="_Toc395524770" w:history="1">
         <w:r>
           <w:rPr>
             <w:rStyle w:val="Hyperlink"/>
@@ -2415,7 +2562,7 @@
             <w:noProof/>
             <w:webHidden/>
           </w:rPr>
-          <w:instrText xml:space="preserve"> PAGEREF _Toc394967636 \h </w:instrText>
+          <w:instrText xml:space="preserve"> PAGEREF _Toc395524770 \h </w:instrText>
         </w:r>
         <w:r>
           <w:rPr>
@@ -2435,7 +2582,7 @@
             <w:noProof/>
             <w:webHidden/>
           </w:rPr>
-          <w:t>18</w:t>
+          <w:t>19</w:t>
         </w:r>
         <w:r>
           <w:rPr>
@@ -2451,10 +2598,9 @@
         <w:pStyle w:val="Heading1"/>
       </w:pPr>
       <w:r>
-        <w:lastRenderedPageBreak/>
         <w:fldChar w:fldCharType="end"/>
       </w:r>
-      <w:bookmarkStart w:id="2" w:name="_Toc394967607"/>
+      <w:bookmarkStart w:id="2" w:name="_Toc395524739"/>
       <w:r>
         <w:t>Figures</w:t>
       </w:r>
@@ -2477,7 +2623,7 @@
       <w:pPr>
         <w:pStyle w:val="Heading1"/>
       </w:pPr>
-      <w:bookmarkStart w:id="3" w:name="_Toc394967608"/>
+      <w:bookmarkStart w:id="3" w:name="_Toc395524740"/>
       <w:r>
         <w:t>Tables</w:t>
       </w:r>
@@ -2490,7 +2636,10 @@
           <w:tab w:val="right" w:pos="9061"/>
         </w:tabs>
         <w:rPr>
+          <w:rFonts w:eastAsiaTheme="minorEastAsia"/>
           <w:noProof/>
+          <w:sz w:val="22"/>
+          <w:lang w:eastAsia="en-ZA"/>
         </w:rPr>
       </w:pPr>
       <w:r>
@@ -2502,7 +2651,7 @@
       <w:r>
         <w:fldChar w:fldCharType="separate"/>
       </w:r>
-      <w:hyperlink w:anchor="_Toc394967637" w:history="1">
+      <w:hyperlink w:anchor="_Toc395524733" w:history="1">
         <w:r>
           <w:rPr>
             <w:rStyle w:val="Hyperlink"/>
@@ -2529,7 +2678,7 @@
             <w:noProof/>
             <w:webHidden/>
           </w:rPr>
-          <w:instrText xml:space="preserve"> PAGEREF _Toc394967637 \h </w:instrText>
+          <w:instrText xml:space="preserve"> PAGEREF _Toc395524733 \h </w:instrText>
         </w:r>
         <w:r>
           <w:rPr>
@@ -2549,7 +2698,7 @@
             <w:noProof/>
             <w:webHidden/>
           </w:rPr>
-          <w:t>12</w:t>
+          <w:t>14</w:t>
         </w:r>
         <w:r>
           <w:rPr>
@@ -2567,10 +2716,13 @@
           <w:tab w:val="right" w:pos="9061"/>
         </w:tabs>
         <w:rPr>
+          <w:rFonts w:eastAsiaTheme="minorEastAsia"/>
           <w:noProof/>
-        </w:rPr>
-      </w:pPr>
-      <w:hyperlink w:anchor="_Toc394967638" w:history="1">
+          <w:sz w:val="22"/>
+          <w:lang w:eastAsia="en-ZA"/>
+        </w:rPr>
+      </w:pPr>
+      <w:hyperlink w:anchor="_Toc395524734" w:history="1">
         <w:r>
           <w:rPr>
             <w:rStyle w:val="Hyperlink"/>
@@ -2597,7 +2749,7 @@
             <w:noProof/>
             <w:webHidden/>
           </w:rPr>
-          <w:instrText xml:space="preserve"> PAGEREF _Toc394967638 \h </w:instrText>
+          <w:instrText xml:space="preserve"> PAGEREF _Toc395524734 \h </w:instrText>
         </w:r>
         <w:r>
           <w:rPr>
@@ -2617,7 +2769,7 @@
             <w:noProof/>
             <w:webHidden/>
           </w:rPr>
-          <w:t>12</w:t>
+          <w:t>14</w:t>
         </w:r>
         <w:r>
           <w:rPr>
@@ -2629,50 +2781,125 @@
       </w:hyperlink>
     </w:p>
     <w:p>
+      <w:pPr>
+        <w:pStyle w:val="Heading1"/>
+        <w:spacing w:after="240"/>
+      </w:pPr>
       <w:r>
         <w:fldChar w:fldCharType="end"/>
       </w:r>
+      <w:r>
+        <w:t>Symbols</w:t>
+      </w:r>
+    </w:p>
+    <w:bookmarkStart w:id="4" w:name="_Toc395524742"/>
+    <w:p>
+      <w:pPr>
+        <w:rPr>
+          <w:noProof/>
+        </w:rPr>
+        <w:sectPr>
+          <w:footerReference w:type="first" r:id="rId8"/>
+          <w:type w:val="continuous"/>
+          <w:pgSz w:w="11906" w:h="16838"/>
+          <w:pgMar w:top="1418" w:right="1134" w:bottom="1418" w:left="1701" w:header="709" w:footer="709" w:gutter="0"/>
+          <w:cols w:space="708"/>
+          <w:titlePg/>
+          <w:docGrid w:linePitch="360"/>
+        </w:sectPr>
+      </w:pPr>
+      <w:r>
+        <w:fldChar w:fldCharType="begin"/>
+      </w:r>
+      <w:r>
+        <w:instrText xml:space="preserve"> INDEX \e "</w:instrText>
+      </w:r>
+      <w:r>
+        <w:tab/>
+        <w:instrText xml:space="preserve">" \c "1" \z "7177" </w:instrText>
+      </w:r>
+      <w:r>
+        <w:fldChar w:fldCharType="separate"/>
+      </w:r>
+    </w:p>
+    <w:p>
+      <w:pPr>
+        <w:pStyle w:val="Index1"/>
+        <w:tabs>
+          <w:tab w:val="right" w:pos="9061"/>
+        </w:tabs>
+        <w:rPr>
+          <w:noProof/>
+        </w:rPr>
+      </w:pPr>
+      <w:r>
+        <w:rPr>
+          <w:noProof/>
+        </w:rPr>
+        <w:lastRenderedPageBreak/>
+        <w:t>ASIC</w:t>
+      </w:r>
+      <w:r>
+        <w:rPr>
+          <w:noProof/>
+        </w:rPr>
+        <w:tab/>
+      </w:r>
+      <w:r>
+        <w:rPr>
+          <w:i/>
+          <w:noProof/>
+        </w:rPr>
+        <w:t>See</w:t>
+      </w:r>
+      <w:r>
+        <w:rPr>
+          <w:noProof/>
+        </w:rPr>
+        <w:t xml:space="preserve"> Application Specific Integrated Circuit</w:t>
+      </w:r>
+    </w:p>
+    <w:p>
+      <w:pPr>
+        <w:rPr>
+          <w:noProof/>
+        </w:rPr>
+        <w:sectPr>
+          <w:type w:val="continuous"/>
+          <w:pgSz w:w="11906" w:h="16838"/>
+          <w:pgMar w:top="1418" w:right="1134" w:bottom="1418" w:left="1701" w:header="709" w:footer="709" w:gutter="0"/>
+          <w:cols w:space="720"/>
+          <w:titlePg/>
+          <w:docGrid w:linePitch="360"/>
+        </w:sectPr>
+      </w:pPr>
+    </w:p>
+    <w:p>
+      <w:pPr>
+        <w:rPr>
+          <w:rFonts w:asciiTheme="majorHAnsi" w:eastAsiaTheme="majorEastAsia" w:hAnsiTheme="majorHAnsi" w:cstheme="majorBidi"/>
+          <w:color w:val="2E74B5" w:themeColor="accent1" w:themeShade="BF"/>
+          <w:sz w:val="32"/>
+          <w:szCs w:val="32"/>
+        </w:rPr>
+      </w:pPr>
+      <w:r>
+        <w:lastRenderedPageBreak/>
+        <w:fldChar w:fldCharType="end"/>
+      </w:r>
+      <w:r>
+        <w:br w:type="page"/>
+      </w:r>
     </w:p>
     <w:p>
       <w:pPr>
         <w:pStyle w:val="Heading1"/>
       </w:pPr>
-      <w:bookmarkStart w:id="4" w:name="_Toc394967609"/>
-      <w:r>
-        <w:t>Symbols</w:t>
-      </w:r>
-      <w:bookmarkEnd w:id="4"/>
-    </w:p>
-    <w:p>
-      <w:fldSimple w:instr=" INDEX \e &quot; &quot; \c &quot;2&quot; \z &quot;7177&quot; ">
-        <w:r>
-          <w:rPr>
-            <w:b/>
-            <w:bCs/>
-            <w:noProof/>
-            <w:lang w:val="en-US"/>
-          </w:rPr>
-          <w:t>No index entries found.</w:t>
-        </w:r>
-      </w:fldSimple>
-    </w:p>
-    <w:p>
-      <w:r>
-        <w:br w:type="page"/>
-      </w:r>
-      <w:bookmarkStart w:id="5" w:name="_GoBack"/>
-      <w:bookmarkEnd w:id="5"/>
-    </w:p>
-    <w:p>
-      <w:pPr>
-        <w:pStyle w:val="Heading1"/>
-      </w:pPr>
-      <w:bookmarkStart w:id="6" w:name="_Toc394967610"/>
       <w:r>
         <w:lastRenderedPageBreak/>
         <w:t>Introduction</w:t>
       </w:r>
-      <w:bookmarkEnd w:id="6"/>
+      <w:bookmarkEnd w:id="4"/>
     </w:p>
     <w:p>
       <w:r>
@@ -2738,29 +2965,767 @@
       <w:r>
         <w:t>.</w:t>
       </w:r>
+      <w:r>
+        <w:t xml:space="preserve"> There are a few restrictions to these cloud based services though, often determined by their target applications, primarily limitations on the maximum length of a dictated statement and the inability to adapt to a user’s pronunciation. In practice however, these limitations are minor in nature.</w:t>
+      </w:r>
+    </w:p>
+    <w:p>
+      <w:r>
+        <w:t>One of the major issues faced with both systems is that they rely on software on the target device to record, pre-process, recognise where necessary, and finally output the result – leading to platform restrictions which are often difficult to overcome.</w:t>
+      </w:r>
+      <w:r>
+        <w:t xml:space="preserve"> Another is the possibility of piracy, as this software is often extremely expensive with a low number of users it poses a major threat to the producer’s revenue stream.</w:t>
+      </w:r>
+    </w:p>
+    <w:p>
+      <w:r>
+        <w:t>This project hopes to enable the development of a device which addresses both issues in an elegant and universally compatible manner, namely through the emulation of a user’s input devices. This will allow speech recognition to be performed either on a hardware processor attached to the user’s computer or on the cloud with this device as a proxy. As the solution is hardware based, piracy will be impossible and the revenue stream of the producer will be more secure.</w:t>
+      </w:r>
+    </w:p>
+    <w:p>
+      <w:r>
+        <w:t>In addition to this, the ability to easily move the device between any computer</w:t>
+      </w:r>
+      <w:r>
+        <w:t>,</w:t>
+      </w:r>
+      <w:r>
+        <w:t xml:space="preserve"> has the advantage of allowing learning algorithms to be applied</w:t>
+      </w:r>
+      <w:r>
+        <w:t xml:space="preserve"> – either on the device itself or using the device as an identifier -</w:t>
+      </w:r>
+      <w:r>
+        <w:t xml:space="preserve"> improving recognition rates for the device’s user.</w:t>
+      </w:r>
+    </w:p>
+    <w:p>
+      <w:r>
+        <w:t xml:space="preserve">The goal of this project is to develop an interface which can be used by embedded devices to emulate </w:t>
+      </w:r>
+      <w:r>
+        <w:t>a user’s input devices without the installation of custom drivers or software on the target machine. In light of this requirement, this project has taken the form of a USB HID emulation chip which is controllable over a simple serial protocol over UART, allowing it to be used on almost any embedded device platform with minimal, or in some cases no, hardware alterations.</w:t>
+      </w:r>
+    </w:p>
+    <w:p>
+      <w:r>
+        <w:lastRenderedPageBreak/>
+        <w:t>As an adjunct to this, a series of communications protocols and implementing libraries will be developed to make the use of the emulation hardware as straightforward as possible from a variety of different programming languages. To demonstrate this, a simple speech recognition engine will be implemented to allow basic commands to be given to the device and executed.</w:t>
+      </w:r>
     </w:p>
     <w:p>
       <w:r>
         <w:br w:type="page"/>
       </w:r>
     </w:p>
-    <w:bookmarkStart w:id="7" w:name="_Toc394967611" w:displacedByCustomXml="next"/>
+    <w:p>
+      <w:pPr>
+        <w:pStyle w:val="Heading1"/>
+      </w:pPr>
+      <w:bookmarkStart w:id="5" w:name="_Toc395524743"/>
+      <w:r>
+        <w:lastRenderedPageBreak/>
+        <w:t>Pre-Design Investigation</w:t>
+      </w:r>
+      <w:bookmarkEnd w:id="5"/>
+    </w:p>
+    <w:p>
+      <w:r>
+        <w:t>Prior to beginning design of the system</w:t>
+      </w:r>
+      <w:r>
+        <w:t xml:space="preserve"> it was important to investigate the possible approaches and determine which of them best suited the task at hand. Over this phase a number of possible solutions were investigated, their advantages and disadvantages weighed and finally a decision was made on the best option for this project.</w:t>
+      </w:r>
+    </w:p>
+    <w:p>
+      <w:pPr>
+        <w:pStyle w:val="Heading2"/>
+      </w:pPr>
+      <w:bookmarkStart w:id="6" w:name="_Toc395524744"/>
+      <w:r>
+        <w:t>Custom ASIC Design</w:t>
+      </w:r>
+      <w:bookmarkEnd w:id="6"/>
+    </w:p>
+    <w:p>
+      <w:r>
+        <w:t xml:space="preserve">The first option to be considered was the design of a custom </w:t>
+      </w:r>
+      <w:r>
+        <w:t>ASIC for the purpose of USB emulation, implementing its own interface over either serial UART or i2c. Doing so would have allowed the manufacture of extremely small, energy efficient and cheap emulation chips and would have proven an ideal solution for mass production due to the potential cost and size savings involved. On the other hand, by virtue of the chip being entirely implemented in hardware, the design and testing phase would have been prolonged while simultaneously reducing the flexibility</w:t>
+      </w:r>
+      <w:r>
+        <w:t xml:space="preserve"> with which additional features could be added.</w:t>
+      </w:r>
+    </w:p>
+    <w:p>
+      <w:r>
+        <w:t>To summarise, a custom ASIC providing USB HID emulation would suit a large scale project perfectly, however for prototyping purposes it would be difficult to modify, difficult to acquire and force developers to spend a large amount of time implementing support for its low level interface.</w:t>
+      </w:r>
+    </w:p>
+    <w:p>
+      <w:pPr>
+        <w:pStyle w:val="Heading2"/>
+      </w:pPr>
+      <w:r>
+        <w:t>Programmable USB Slave Device</w:t>
+      </w:r>
+    </w:p>
+    <w:p>
+      <w:r>
+        <w:t xml:space="preserve">There are a number of USB interface chips available on the market, from the venerable FT232R </w:t>
+      </w:r>
+      <w:sdt>
+        <w:sdtPr>
+          <w:id w:val="1042937079"/>
+          <w:citation/>
+        </w:sdtPr>
+        <w:sdtContent>
+          <w:r>
+            <w:fldChar w:fldCharType="begin"/>
+          </w:r>
+          <w:r>
+            <w:instrText xml:space="preserve"> CITATION FTD14 \l 7177 </w:instrText>
+          </w:r>
+          <w:r>
+            <w:fldChar w:fldCharType="separate"/>
+          </w:r>
+          <w:r>
+            <w:rPr>
+              <w:noProof/>
+            </w:rPr>
+            <w:t>[2]</w:t>
+          </w:r>
+          <w:r>
+            <w:fldChar w:fldCharType="end"/>
+          </w:r>
+        </w:sdtContent>
+      </w:sdt>
+      <w:r>
+        <w:t xml:space="preserve"> by FTDI, a chip most hardware developers will have had experience with at one point or other in their careers, to vastly more complex programmable devices. One such example is the Vinculum-II </w:t>
+      </w:r>
+      <w:sdt>
+        <w:sdtPr>
+          <w:id w:val="-2047056506"/>
+          <w:citation/>
+        </w:sdtPr>
+        <w:sdtContent>
+          <w:r>
+            <w:fldChar w:fldCharType="begin"/>
+          </w:r>
+          <w:r>
+            <w:instrText xml:space="preserve"> CITATION FTDIVNC2 \l 7177 </w:instrText>
+          </w:r>
+          <w:r>
+            <w:fldChar w:fldCharType="separate"/>
+          </w:r>
+          <w:r>
+            <w:rPr>
+              <w:noProof/>
+            </w:rPr>
+            <w:t>[3]</w:t>
+          </w:r>
+          <w:r>
+            <w:fldChar w:fldCharType="end"/>
+          </w:r>
+        </w:sdtContent>
+      </w:sdt>
+      <w:r>
+        <w:t xml:space="preserve"> which includes a built in 16-bit CPU and programmable code block, allowing you to easily modify it to suit any number of applications.</w:t>
+      </w:r>
+    </w:p>
+    <w:p>
+      <w:r>
+        <w:t>The primary reason for avoiding the use of this, or similar chips, was the difficulty of obtaining a chip which made use of common slave-type (B class) connectors in a pre-packaged form. This would require the purchase of individual chips and – due to their form factors – the surface mounting on custom PCBs, restricting the ability to construct the device easily and potentially raising costs above acceptable levels for small runs.</w:t>
+      </w:r>
+    </w:p>
+    <w:p>
+      <w:pPr>
+        <w:pStyle w:val="Heading2"/>
+      </w:pPr>
+      <w:r>
+        <w:t>Microprocessor with USB Interface</w:t>
+      </w:r>
+    </w:p>
+    <w:p>
+      <w:r>
+        <w:t xml:space="preserve">Another option was to make use of a microprocessor which included a built in USB interface, reprogramming its firmware to allow USB HID emulation to take place and repurposing one of its IO channels for inter-device communication. One particularly promising candidate was the ATmega32u4 </w:t>
+      </w:r>
+      <w:sdt>
+        <w:sdtPr>
+          <w:id w:val="-997656116"/>
+          <w:citation/>
+        </w:sdtPr>
+        <w:sdtContent>
+          <w:r>
+            <w:fldChar w:fldCharType="begin"/>
+          </w:r>
+          <w:r>
+            <w:instrText xml:space="preserve"> CITATION Atm14 \l 7177 </w:instrText>
+          </w:r>
+          <w:r>
+            <w:fldChar w:fldCharType="separate"/>
+          </w:r>
+          <w:r>
+            <w:rPr>
+              <w:noProof/>
+            </w:rPr>
+            <w:t>[4]</w:t>
+          </w:r>
+          <w:r>
+            <w:fldChar w:fldCharType="end"/>
+          </w:r>
+        </w:sdtContent>
+      </w:sdt>
+      <w:r>
+        <w:t xml:space="preserve"> which included its own full speed USB controller which was fully programmable. Other advantages included the fact that it was the basis of the Arduino </w:t>
+      </w:r>
+      <w:proofErr w:type="spellStart"/>
+      <w:r>
+        <w:t>Nano</w:t>
+      </w:r>
+      <w:proofErr w:type="spellEnd"/>
+      <w:r>
+        <w:t xml:space="preserve"> </w:t>
+      </w:r>
+      <w:sdt>
+        <w:sdtPr>
+          <w:id w:val="-1860970584"/>
+          <w:citation/>
+        </w:sdtPr>
+        <w:sdtContent>
+          <w:r>
+            <w:fldChar w:fldCharType="begin"/>
+          </w:r>
+          <w:r>
+            <w:instrText xml:space="preserve"> CITATION Ard11 \l 7177 </w:instrText>
+          </w:r>
+          <w:r>
+            <w:fldChar w:fldCharType="separate"/>
+          </w:r>
+          <w:r>
+            <w:rPr>
+              <w:noProof/>
+            </w:rPr>
+            <w:t>[5]</w:t>
+          </w:r>
+          <w:r>
+            <w:fldChar w:fldCharType="end"/>
+          </w:r>
+        </w:sdtContent>
+      </w:sdt>
+      <w:r>
+        <w:t xml:space="preserve"> and as a result was commonly available </w:t>
+      </w:r>
+      <w:r>
+        <w:t>in an easy to use package.</w:t>
+      </w:r>
+    </w:p>
+    <w:p>
+      <w:r>
+        <w:t xml:space="preserve">In addition to this, the ATmega32u4 is designed to act as a controller for a number of USB peripherals, this proven background improved confidence in the chip’s ability to fulfil the requirements at hand, while its small size and relatively low cost would ensure that future production runs wouldn’t be hampered by its use. In addition to this, it would be easily </w:t>
+      </w:r>
+      <w:r>
+        <w:lastRenderedPageBreak/>
+        <w:t>possible to transition to either the ATmega16u2 or ATmega8u2 in production without major code changes – allowing costs to be reduced further.</w:t>
+      </w:r>
+    </w:p>
+    <w:p>
+      <w:pPr>
+        <w:pStyle w:val="Heading2"/>
+      </w:pPr>
+      <w:r>
+        <w:t>Conclusion</w:t>
+      </w:r>
+    </w:p>
+    <w:p>
+      <w:r>
+        <w:t>After analysing the possible options, it was decided that the ATmega32u4 would provide the best out of the box prototyping platform for the project with the best prospects for future expansion, while remaining accessible and low cost.</w:t>
+      </w:r>
+    </w:p>
+    <w:p>
+      <w:r>
+        <w:t xml:space="preserve">In selecting the ideal prototyping platform, it was decided that the Arduino </w:t>
+      </w:r>
+      <w:proofErr w:type="spellStart"/>
+      <w:r>
+        <w:t>Nano</w:t>
+      </w:r>
+      <w:proofErr w:type="spellEnd"/>
+      <w:r>
+        <w:t xml:space="preserve"> </w:t>
+      </w:r>
+      <w:sdt>
+        <w:sdtPr>
+          <w:id w:val="-1721050795"/>
+          <w:citation/>
+        </w:sdtPr>
+        <w:sdtContent>
+          <w:r>
+            <w:fldChar w:fldCharType="begin"/>
+          </w:r>
+          <w:r>
+            <w:instrText xml:space="preserve"> CITATION Ard11 \l 7177 </w:instrText>
+          </w:r>
+          <w:r>
+            <w:fldChar w:fldCharType="separate"/>
+          </w:r>
+          <w:r>
+            <w:rPr>
+              <w:noProof/>
+            </w:rPr>
+            <w:t>[5]</w:t>
+          </w:r>
+          <w:r>
+            <w:fldChar w:fldCharType="end"/>
+          </w:r>
+        </w:sdtContent>
+      </w:sdt>
+      <w:r>
+        <w:t xml:space="preserve"> provided adequate functionality however the </w:t>
+      </w:r>
+      <w:r>
+        <w:t xml:space="preserve">PJRC Teensy 2.0 </w:t>
+      </w:r>
+      <w:sdt>
+        <w:sdtPr>
+          <w:id w:val="-2022005080"/>
+          <w:citation/>
+        </w:sdtPr>
+        <w:sdtContent>
+          <w:r>
+            <w:fldChar w:fldCharType="begin"/>
+          </w:r>
+          <w:r>
+            <w:instrText xml:space="preserve"> CITATION PJR11 \l 7177 </w:instrText>
+          </w:r>
+          <w:r>
+            <w:fldChar w:fldCharType="separate"/>
+          </w:r>
+          <w:r>
+            <w:rPr>
+              <w:noProof/>
+            </w:rPr>
+            <w:t>[6]</w:t>
+          </w:r>
+          <w:r>
+            <w:fldChar w:fldCharType="end"/>
+          </w:r>
+        </w:sdtContent>
+      </w:sdt>
+      <w:r>
+        <w:t xml:space="preserve"> provided a more rounded set of features at a lower cost, while remaining equally accessible and using the same tooling. As a result the decision was made to acquire the Teensy 2.0 as the prototyping board of choice.</w:t>
+      </w:r>
+    </w:p>
+    <w:p/>
+    <w:p>
+      <w:pPr>
+        <w:pStyle w:val="Heading1"/>
+      </w:pPr>
+      <w:r>
+        <w:br w:type="page"/>
+      </w:r>
+      <w:r>
+        <w:lastRenderedPageBreak/>
+        <w:t>Device Design</w:t>
+      </w:r>
+    </w:p>
+    <w:p>
+      <w:r>
+        <w:t xml:space="preserve">There were a number of device aspects which need to be taken into account when undertaking design of the board and its associated components. These would dictate the ways in which components were connected and have an effect on the communication protocols used to allow the Raspberry Pi </w:t>
+      </w:r>
+      <w:sdt>
+        <w:sdtPr>
+          <w:id w:val="173852908"/>
+          <w:citation/>
+        </w:sdtPr>
+        <w:sdtContent>
+          <w:r>
+            <w:fldChar w:fldCharType="begin"/>
+          </w:r>
+          <w:r>
+            <w:instrText xml:space="preserve"> CITATION Ras14 \l 7177 </w:instrText>
+          </w:r>
+          <w:r>
+            <w:fldChar w:fldCharType="separate"/>
+          </w:r>
+          <w:r>
+            <w:rPr>
+              <w:noProof/>
+            </w:rPr>
+            <w:t>[7]</w:t>
+          </w:r>
+          <w:r>
+            <w:fldChar w:fldCharType="end"/>
+          </w:r>
+        </w:sdtContent>
+      </w:sdt>
+      <w:r>
+        <w:t xml:space="preserve"> to communicate with the Teensy 2.0 </w:t>
+      </w:r>
+      <w:sdt>
+        <w:sdtPr>
+          <w:id w:val="-496492937"/>
+          <w:citation/>
+        </w:sdtPr>
+        <w:sdtContent>
+          <w:r>
+            <w:fldChar w:fldCharType="begin"/>
+          </w:r>
+          <w:r>
+            <w:instrText xml:space="preserve"> CITATION PJR11 \l 7177 </w:instrText>
+          </w:r>
+          <w:r>
+            <w:fldChar w:fldCharType="separate"/>
+          </w:r>
+          <w:r>
+            <w:rPr>
+              <w:noProof/>
+            </w:rPr>
+            <w:t>[6]</w:t>
+          </w:r>
+          <w:r>
+            <w:fldChar w:fldCharType="end"/>
+          </w:r>
+        </w:sdtContent>
+      </w:sdt>
+      <w:r>
+        <w:t>.</w:t>
+      </w:r>
+    </w:p>
+    <w:p>
+      <w:r>
+        <w:t xml:space="preserve">One of the initial design considerations was based on the fact that the Raspberry Pi </w:t>
+      </w:r>
+      <w:sdt>
+        <w:sdtPr>
+          <w:id w:val="1644465272"/>
+          <w:citation/>
+        </w:sdtPr>
+        <w:sdtContent>
+          <w:r>
+            <w:fldChar w:fldCharType="begin"/>
+          </w:r>
+          <w:r>
+            <w:instrText xml:space="preserve"> CITATION Ras14 \l 7177 </w:instrText>
+          </w:r>
+          <w:r>
+            <w:fldChar w:fldCharType="separate"/>
+          </w:r>
+          <w:r>
+            <w:rPr>
+              <w:noProof/>
+            </w:rPr>
+            <w:t>[7]</w:t>
+          </w:r>
+          <w:r>
+            <w:fldChar w:fldCharType="end"/>
+          </w:r>
+        </w:sdtContent>
+      </w:sdt>
+      <w:r>
+        <w:t xml:space="preserve"> operated at a core voltage of 3.3V while the Teensy 2.0 </w:t>
+      </w:r>
+      <w:sdt>
+        <w:sdtPr>
+          <w:id w:val="-50011443"/>
+          <w:citation/>
+        </w:sdtPr>
+        <w:sdtContent>
+          <w:r>
+            <w:fldChar w:fldCharType="begin"/>
+          </w:r>
+          <w:r>
+            <w:instrText xml:space="preserve"> CITATION PJR11 \l 7177 </w:instrText>
+          </w:r>
+          <w:r>
+            <w:fldChar w:fldCharType="separate"/>
+          </w:r>
+          <w:r>
+            <w:rPr>
+              <w:noProof/>
+            </w:rPr>
+            <w:t>[6]</w:t>
+          </w:r>
+          <w:r>
+            <w:fldChar w:fldCharType="end"/>
+          </w:r>
+        </w:sdtContent>
+      </w:sdt>
+      <w:r>
+        <w:t xml:space="preserve"> – for lack of a voltage converter – operated at 5.0V supplied via its USB port. As a result of these different voltage levels, it would be dangerous to connect the Raspberry Pi </w:t>
+      </w:r>
+      <w:sdt>
+        <w:sdtPr>
+          <w:id w:val="182407345"/>
+          <w:citation/>
+        </w:sdtPr>
+        <w:sdtContent>
+          <w:r>
+            <w:fldChar w:fldCharType="begin"/>
+          </w:r>
+          <w:r>
+            <w:instrText xml:space="preserve"> CITATION Ras14 \l 7177 </w:instrText>
+          </w:r>
+          <w:r>
+            <w:fldChar w:fldCharType="separate"/>
+          </w:r>
+          <w:r>
+            <w:rPr>
+              <w:noProof/>
+            </w:rPr>
+            <w:t>[7]</w:t>
+          </w:r>
+          <w:r>
+            <w:fldChar w:fldCharType="end"/>
+          </w:r>
+        </w:sdtContent>
+      </w:sdt>
+      <w:r>
+        <w:t xml:space="preserve"> and Teensy 2.0 </w:t>
+      </w:r>
+      <w:sdt>
+        <w:sdtPr>
+          <w:id w:val="720791515"/>
+          <w:citation/>
+        </w:sdtPr>
+        <w:sdtContent>
+          <w:r>
+            <w:fldChar w:fldCharType="begin"/>
+          </w:r>
+          <w:r>
+            <w:instrText xml:space="preserve"> CITATION PJR11 \l 7177 </w:instrText>
+          </w:r>
+          <w:r>
+            <w:fldChar w:fldCharType="separate"/>
+          </w:r>
+          <w:r>
+            <w:rPr>
+              <w:noProof/>
+            </w:rPr>
+            <w:t>[6]</w:t>
+          </w:r>
+          <w:r>
+            <w:fldChar w:fldCharType="end"/>
+          </w:r>
+        </w:sdtContent>
+      </w:sdt>
+      <w:r>
+        <w:t xml:space="preserve"> directly to one another.</w:t>
+      </w:r>
+    </w:p>
+    <w:p>
+      <w:r>
+        <w:t xml:space="preserve">The result was that it would be necessary to include a level switcher in the design to allow the Raspberry Pi </w:t>
+      </w:r>
+      <w:sdt>
+        <w:sdtPr>
+          <w:id w:val="677779891"/>
+          <w:citation/>
+        </w:sdtPr>
+        <w:sdtContent>
+          <w:r>
+            <w:fldChar w:fldCharType="begin"/>
+          </w:r>
+          <w:r>
+            <w:instrText xml:space="preserve"> CITATION Ras14 \l 7177 </w:instrText>
+          </w:r>
+          <w:r>
+            <w:fldChar w:fldCharType="separate"/>
+          </w:r>
+          <w:r>
+            <w:rPr>
+              <w:noProof/>
+            </w:rPr>
+            <w:t>[7]</w:t>
+          </w:r>
+          <w:r>
+            <w:fldChar w:fldCharType="end"/>
+          </w:r>
+        </w:sdtContent>
+      </w:sdt>
+      <w:r>
+        <w:t xml:space="preserve"> to communicate safely with the Teensy 2.0 </w:t>
+      </w:r>
+      <w:sdt>
+        <w:sdtPr>
+          <w:id w:val="-715424428"/>
+          <w:citation/>
+        </w:sdtPr>
+        <w:sdtContent>
+          <w:r>
+            <w:fldChar w:fldCharType="begin"/>
+          </w:r>
+          <w:r>
+            <w:instrText xml:space="preserve"> CITATION PJR11 \l 7177 </w:instrText>
+          </w:r>
+          <w:r>
+            <w:fldChar w:fldCharType="separate"/>
+          </w:r>
+          <w:r>
+            <w:rPr>
+              <w:noProof/>
+            </w:rPr>
+            <w:t>[6]</w:t>
+          </w:r>
+          <w:r>
+            <w:fldChar w:fldCharType="end"/>
+          </w:r>
+        </w:sdtContent>
+      </w:sdt>
+      <w:r>
+        <w:t xml:space="preserve">. Initially the use of a voltage divider and basic BJT or FET </w:t>
+      </w:r>
+      <w:r>
+        <w:t xml:space="preserve">booster were considered </w:t>
+      </w:r>
+      <w:sdt>
+        <w:sdtPr>
+          <w:id w:val="1679626005"/>
+          <w:citation/>
+        </w:sdtPr>
+        <w:sdtContent>
+          <w:r>
+            <w:fldChar w:fldCharType="begin"/>
+          </w:r>
+          <w:r>
+            <w:instrText xml:space="preserve"> CITATION RPIGPIO \l 7177 </w:instrText>
+          </w:r>
+          <w:r>
+            <w:fldChar w:fldCharType="separate"/>
+          </w:r>
+          <w:r>
+            <w:rPr>
+              <w:noProof/>
+            </w:rPr>
+            <w:t>[8]</w:t>
+          </w:r>
+          <w:r>
+            <w:fldChar w:fldCharType="end"/>
+          </w:r>
+        </w:sdtContent>
+      </w:sdt>
+      <w:r>
+        <w:t>, however upon further inspection it became clear that at very high switching rates the voltage divider could cause issues due to the output pin capacitances.</w:t>
+      </w:r>
+    </w:p>
+    <w:p>
+      <w:r>
+        <w:t xml:space="preserve">Seeking an alternative solution, the Texas Instruments TXB0104 4-channel bi-directional level translator </w:t>
+      </w:r>
+      <w:sdt>
+        <w:sdtPr>
+          <w:id w:val="909039647"/>
+          <w:citation/>
+        </w:sdtPr>
+        <w:sdtContent>
+          <w:r>
+            <w:fldChar w:fldCharType="begin"/>
+          </w:r>
+          <w:r>
+            <w:instrText xml:space="preserve"> CITATION Tex14 \l 7177 </w:instrText>
+          </w:r>
+          <w:r>
+            <w:fldChar w:fldCharType="separate"/>
+          </w:r>
+          <w:r>
+            <w:rPr>
+              <w:noProof/>
+            </w:rPr>
+            <w:t>[9]</w:t>
+          </w:r>
+          <w:r>
+            <w:fldChar w:fldCharType="end"/>
+          </w:r>
+        </w:sdtContent>
+      </w:sdt>
+      <w:r>
+        <w:t xml:space="preserve"> was selected based on its ability to handle a wide range of voltages from 1.2V to 3.6V on the low side and 1.65V to 5.5V on the high side, with automatic direction detection on each channel. This, combined with the exceptionally high throughput which could be achieved of up to 100Mbps </w:t>
+      </w:r>
+      <w:sdt>
+        <w:sdtPr>
+          <w:id w:val="1698035561"/>
+          <w:citation/>
+        </w:sdtPr>
+        <w:sdtContent>
+          <w:r>
+            <w:fldChar w:fldCharType="begin"/>
+          </w:r>
+          <w:r>
+            <w:instrText xml:space="preserve"> CITATION Tex12 \l 7177 </w:instrText>
+          </w:r>
+          <w:r>
+            <w:fldChar w:fldCharType="separate"/>
+          </w:r>
+          <w:r>
+            <w:rPr>
+              <w:noProof/>
+            </w:rPr>
+            <w:t>[10]</w:t>
+          </w:r>
+          <w:r>
+            <w:fldChar w:fldCharType="end"/>
+          </w:r>
+        </w:sdtContent>
+      </w:sdt>
+      <w:r>
+        <w:t xml:space="preserve"> meant that </w:t>
+      </w:r>
+      <w:r>
+        <w:t>it would be possible to allow easy migration of the final device between different host devices with minimal, if any, modifications as well as allowing future extensions to the device’s capabilities as necessary.</w:t>
+      </w:r>
+    </w:p>
+    <w:p>
+      <w:bookmarkStart w:id="7" w:name="_GoBack"/>
+      <w:bookmarkEnd w:id="7"/>
+    </w:p>
+    <w:p>
+      <w:r>
+        <w:br w:type="page"/>
+      </w:r>
+      <w:r>
+        <w:fldChar w:fldCharType="begin"/>
+      </w:r>
+      <w:r>
+        <w:instrText xml:space="preserve"> XE "</w:instrText>
+      </w:r>
+      <w:r>
+        <w:instrText>ASIC</w:instrText>
+      </w:r>
+      <w:r>
+        <w:instrText>" \t "</w:instrText>
+      </w:r>
+      <w:r>
+        <w:rPr>
+          <w:i/>
+        </w:rPr>
+        <w:instrText>See</w:instrText>
+      </w:r>
+      <w:r>
+        <w:instrText xml:space="preserve"> Application Specific Integrated Circuit</w:instrText>
+      </w:r>
+      <w:r>
+        <w:instrText xml:space="preserve">" </w:instrText>
+      </w:r>
+      <w:r>
+        <w:fldChar w:fldCharType="end"/>
+      </w:r>
+    </w:p>
+    <w:bookmarkStart w:id="8" w:name="_Toc395524745" w:displacedByCustomXml="next"/>
     <w:sdt>
       <w:sdtPr>
+        <w:rPr>
+          <w:rFonts w:asciiTheme="minorHAnsi" w:eastAsiaTheme="minorHAnsi" w:hAnsiTheme="minorHAnsi" w:cstheme="minorBidi"/>
+          <w:color w:val="auto"/>
+          <w:sz w:val="24"/>
+          <w:szCs w:val="22"/>
+        </w:rPr>
         <w:id w:val="1128582954"/>
         <w:docPartObj>
           <w:docPartGallery w:val="Bibliographies"/>
           <w:docPartUnique/>
         </w:docPartObj>
       </w:sdtPr>
-      <w:sdtEndPr>
-        <w:rPr>
-          <w:rFonts w:asciiTheme="minorHAnsi" w:eastAsiaTheme="minorHAnsi" w:hAnsiTheme="minorHAnsi" w:cstheme="minorBidi"/>
-          <w:color w:val="auto"/>
-          <w:sz w:val="24"/>
-          <w:szCs w:val="22"/>
-        </w:rPr>
-      </w:sdtEndPr>
       <w:sdtContent>
         <w:p>
           <w:pPr>
@@ -2769,7 +3734,7 @@
           <w:r>
             <w:t>References</w:t>
           </w:r>
-          <w:bookmarkEnd w:id="7"/>
+          <w:bookmarkEnd w:id="8"/>
         </w:p>
         <w:sdt>
           <w:sdtPr>
@@ -2812,7 +3777,7 @@
               </w:tblGrid>
               <w:tr>
                 <w:trPr>
-                  <w:divId w:val="1244484468"/>
+                  <w:divId w:val="1654526884"/>
                   <w:tblCellSpacing w:w="15" w:type="dxa"/>
                 </w:trPr>
                 <w:tc>
@@ -2857,10 +3822,332 @@
                   </w:p>
                 </w:tc>
               </w:tr>
+              <w:tr>
+                <w:trPr>
+                  <w:divId w:val="1654526884"/>
+                  <w:tblCellSpacing w:w="15" w:type="dxa"/>
+                </w:trPr>
+                <w:tc>
+                  <w:tcPr>
+                    <w:tcW w:w="50" w:type="pct"/>
+                    <w:hideMark/>
+                  </w:tcPr>
+                  <w:p>
+                    <w:pPr>
+                      <w:pStyle w:val="Bibliography"/>
+                      <w:rPr>
+                        <w:noProof/>
+                      </w:rPr>
+                    </w:pPr>
+                    <w:r>
+                      <w:rPr>
+                        <w:noProof/>
+                      </w:rPr>
+                      <w:t xml:space="preserve">[2] </w:t>
+                    </w:r>
+                  </w:p>
+                </w:tc>
+                <w:tc>
+                  <w:tcPr>
+                    <w:tcW w:w="0" w:type="auto"/>
+                    <w:hideMark/>
+                  </w:tcPr>
+                  <w:p>
+                    <w:pPr>
+                      <w:pStyle w:val="Bibliography"/>
+                      <w:rPr>
+                        <w:noProof/>
+                      </w:rPr>
+                    </w:pPr>
+                    <w:r>
+                      <w:rPr>
+                        <w:noProof/>
+                      </w:rPr>
+                      <w:t>FTDI, “FT232R,” Future Technology Devices International Ltd., [Online]. Available: http://www.ftdichip.com/Products/ICs/FT232R.htm. [Accessed 07 August 2014].</w:t>
+                    </w:r>
+                  </w:p>
+                </w:tc>
+              </w:tr>
+              <w:tr>
+                <w:trPr>
+                  <w:divId w:val="1654526884"/>
+                  <w:tblCellSpacing w:w="15" w:type="dxa"/>
+                </w:trPr>
+                <w:tc>
+                  <w:tcPr>
+                    <w:tcW w:w="50" w:type="pct"/>
+                    <w:hideMark/>
+                  </w:tcPr>
+                  <w:p>
+                    <w:pPr>
+                      <w:pStyle w:val="Bibliography"/>
+                      <w:rPr>
+                        <w:noProof/>
+                      </w:rPr>
+                    </w:pPr>
+                    <w:r>
+                      <w:rPr>
+                        <w:noProof/>
+                      </w:rPr>
+                      <w:t xml:space="preserve">[3] </w:t>
+                    </w:r>
+                  </w:p>
+                </w:tc>
+                <w:tc>
+                  <w:tcPr>
+                    <w:tcW w:w="0" w:type="auto"/>
+                    <w:hideMark/>
+                  </w:tcPr>
+                  <w:p>
+                    <w:pPr>
+                      <w:pStyle w:val="Bibliography"/>
+                      <w:rPr>
+                        <w:noProof/>
+                      </w:rPr>
+                    </w:pPr>
+                    <w:r>
+                      <w:rPr>
+                        <w:noProof/>
+                      </w:rPr>
+                      <w:t>FTDI, “Vinculum II,” Future Technology Devices International Ltd., [Online]. Available: http://www.ftdichip.com/Products/ICs/VNC2.htm. [Accessed 07 August 2014].</w:t>
+                    </w:r>
+                  </w:p>
+                </w:tc>
+              </w:tr>
+              <w:tr>
+                <w:trPr>
+                  <w:divId w:val="1654526884"/>
+                  <w:tblCellSpacing w:w="15" w:type="dxa"/>
+                </w:trPr>
+                <w:tc>
+                  <w:tcPr>
+                    <w:tcW w:w="50" w:type="pct"/>
+                    <w:hideMark/>
+                  </w:tcPr>
+                  <w:p>
+                    <w:pPr>
+                      <w:pStyle w:val="Bibliography"/>
+                      <w:rPr>
+                        <w:noProof/>
+                      </w:rPr>
+                    </w:pPr>
+                    <w:r>
+                      <w:rPr>
+                        <w:noProof/>
+                      </w:rPr>
+                      <w:t xml:space="preserve">[4] </w:t>
+                    </w:r>
+                  </w:p>
+                </w:tc>
+                <w:tc>
+                  <w:tcPr>
+                    <w:tcW w:w="0" w:type="auto"/>
+                    <w:hideMark/>
+                  </w:tcPr>
+                  <w:p>
+                    <w:pPr>
+                      <w:pStyle w:val="Bibliography"/>
+                      <w:rPr>
+                        <w:noProof/>
+                      </w:rPr>
+                    </w:pPr>
+                    <w:r>
+                      <w:rPr>
+                        <w:noProof/>
+                      </w:rPr>
+                      <w:t>Atmel Corporation, “ATmega32u4,” Atmel, [Online]. Available: http://www.atmel.com/devices/atmega32u4.aspx. [Accessed 11 August 2014].</w:t>
+                    </w:r>
+                  </w:p>
+                </w:tc>
+              </w:tr>
+              <w:tr>
+                <w:trPr>
+                  <w:divId w:val="1654526884"/>
+                  <w:tblCellSpacing w:w="15" w:type="dxa"/>
+                </w:trPr>
+                <w:tc>
+                  <w:tcPr>
+                    <w:tcW w:w="50" w:type="pct"/>
+                    <w:hideMark/>
+                  </w:tcPr>
+                  <w:p>
+                    <w:pPr>
+                      <w:pStyle w:val="Bibliography"/>
+                      <w:rPr>
+                        <w:noProof/>
+                      </w:rPr>
+                    </w:pPr>
+                    <w:r>
+                      <w:rPr>
+                        <w:noProof/>
+                      </w:rPr>
+                      <w:t xml:space="preserve">[5] </w:t>
+                    </w:r>
+                  </w:p>
+                </w:tc>
+                <w:tc>
+                  <w:tcPr>
+                    <w:tcW w:w="0" w:type="auto"/>
+                    <w:hideMark/>
+                  </w:tcPr>
+                  <w:p>
+                    <w:pPr>
+                      <w:pStyle w:val="Bibliography"/>
+                      <w:rPr>
+                        <w:noProof/>
+                      </w:rPr>
+                    </w:pPr>
+                    <w:r>
+                      <w:rPr>
+                        <w:noProof/>
+                      </w:rPr>
+                      <w:t>Arduino, “Arduino Nano,” Arduino, [Online]. Available: http://arduino.cc/en/Main/arduinoBoardNano. [Accessed 2014 August 11].</w:t>
+                    </w:r>
+                  </w:p>
+                </w:tc>
+              </w:tr>
+              <w:tr>
+                <w:trPr>
+                  <w:divId w:val="1654526884"/>
+                  <w:tblCellSpacing w:w="15" w:type="dxa"/>
+                </w:trPr>
+                <w:tc>
+                  <w:tcPr>
+                    <w:tcW w:w="50" w:type="pct"/>
+                    <w:hideMark/>
+                  </w:tcPr>
+                  <w:p>
+                    <w:pPr>
+                      <w:pStyle w:val="Bibliography"/>
+                      <w:rPr>
+                        <w:noProof/>
+                      </w:rPr>
+                    </w:pPr>
+                    <w:r>
+                      <w:rPr>
+                        <w:noProof/>
+                      </w:rPr>
+                      <w:t xml:space="preserve">[6] </w:t>
+                    </w:r>
+                  </w:p>
+                </w:tc>
+                <w:tc>
+                  <w:tcPr>
+                    <w:tcW w:w="0" w:type="auto"/>
+                    <w:hideMark/>
+                  </w:tcPr>
+                  <w:p>
+                    <w:pPr>
+                      <w:pStyle w:val="Bibliography"/>
+                      <w:rPr>
+                        <w:noProof/>
+                      </w:rPr>
+                    </w:pPr>
+                    <w:r>
+                      <w:rPr>
+                        <w:noProof/>
+                      </w:rPr>
+                      <w:t>PJRC, “Teensy 2.0,” PJRC, [Online]. Available: https://www.pjrc.com/store/teensy.html. [Accessed 2014 August 11].</w:t>
+                    </w:r>
+                  </w:p>
+                </w:tc>
+              </w:tr>
+              <w:tr>
+                <w:trPr>
+                  <w:divId w:val="1654526884"/>
+                  <w:tblCellSpacing w:w="15" w:type="dxa"/>
+                </w:trPr>
+                <w:tc>
+                  <w:tcPr>
+                    <w:tcW w:w="50" w:type="pct"/>
+                    <w:hideMark/>
+                  </w:tcPr>
+                  <w:p>
+                    <w:pPr>
+                      <w:pStyle w:val="Bibliography"/>
+                      <w:rPr>
+                        <w:noProof/>
+                      </w:rPr>
+                    </w:pPr>
+                    <w:r>
+                      <w:rPr>
+                        <w:noProof/>
+                      </w:rPr>
+                      <w:t xml:space="preserve">[7] </w:t>
+                    </w:r>
+                  </w:p>
+                </w:tc>
+                <w:tc>
+                  <w:tcPr>
+                    <w:tcW w:w="0" w:type="auto"/>
+                    <w:hideMark/>
+                  </w:tcPr>
+                  <w:p>
+                    <w:pPr>
+                      <w:pStyle w:val="Bibliography"/>
+                      <w:rPr>
+                        <w:noProof/>
+                      </w:rPr>
+                    </w:pPr>
+                    <w:r>
+                      <w:rPr>
+                        <w:noProof/>
+                      </w:rPr>
+                      <w:t>Raspberry Pi Foundation, “Raspberry Pi,” Raspberry Pi Foundation, [Online]. Available: http://www.raspberrypi.org/. [Accessed 11 August 2014].</w:t>
+                    </w:r>
+                  </w:p>
+                </w:tc>
+              </w:tr>
+              <w:tr>
+                <w:trPr>
+                  <w:divId w:val="1654526884"/>
+                  <w:tblCellSpacing w:w="15" w:type="dxa"/>
+                </w:trPr>
+                <w:tc>
+                  <w:tcPr>
+                    <w:tcW w:w="50" w:type="pct"/>
+                    <w:hideMark/>
+                  </w:tcPr>
+                  <w:p>
+                    <w:pPr>
+                      <w:pStyle w:val="Bibliography"/>
+                      <w:rPr>
+                        <w:noProof/>
+                      </w:rPr>
+                    </w:pPr>
+                    <w:r>
+                      <w:rPr>
+                        <w:noProof/>
+                      </w:rPr>
+                      <w:t xml:space="preserve">[8] </w:t>
+                    </w:r>
+                  </w:p>
+                </w:tc>
+                <w:tc>
+                  <w:tcPr>
+                    <w:tcW w:w="0" w:type="auto"/>
+                    <w:hideMark/>
+                  </w:tcPr>
+                  <w:p>
+                    <w:pPr>
+                      <w:pStyle w:val="Bibliography"/>
+                      <w:rPr>
+                        <w:noProof/>
+                      </w:rPr>
+                    </w:pPr>
+                    <w:r>
+                      <w:rPr>
+                        <w:noProof/>
+                      </w:rPr>
+                      <w:t>IanH, “RPi GPIO Interface Circuits,” eLinux.org, 30 August 2013. [Online]. Available: http://elinux.org/RPi_GPIO_Interface_Circuits. [Accessed 11 August 2014].</w:t>
+                    </w:r>
+                  </w:p>
+                </w:tc>
+              </w:tr>
             </w:tbl>
             <w:p>
               <w:pPr>
-                <w:divId w:val="1244484468"/>
+                <w:divId w:val="1654526884"/>
                 <w:rPr>
                   <w:rFonts w:eastAsia="Times New Roman"/>
                   <w:noProof/>
@@ -2890,12 +4177,12 @@
       <w:pPr>
         <w:pStyle w:val="Heading1"/>
       </w:pPr>
-      <w:bookmarkStart w:id="8" w:name="_Toc394967612"/>
+      <w:bookmarkStart w:id="9" w:name="_Toc395524746"/>
       <w:r>
         <w:lastRenderedPageBreak/>
         <w:t>Appendix A: Project Planning Schedule</w:t>
       </w:r>
-      <w:bookmarkEnd w:id="8"/>
+      <w:bookmarkEnd w:id="9"/>
     </w:p>
     <w:p>
       <w:pPr>
@@ -3038,32 +4325,35 @@
       <w:pPr>
         <w:pStyle w:val="Heading1"/>
       </w:pPr>
-      <w:bookmarkStart w:id="9" w:name="_Toc394967613"/>
+      <w:bookmarkStart w:id="10" w:name="_Toc395524747"/>
       <w:r>
         <w:lastRenderedPageBreak/>
         <w:t>Appendix B: Project Specifications</w:t>
       </w:r>
-      <w:bookmarkEnd w:id="9"/>
+      <w:bookmarkEnd w:id="10"/>
     </w:p>
     <w:p>
       <w:pPr>
         <w:pStyle w:val="Heading2"/>
       </w:pPr>
-      <w:bookmarkStart w:id="10" w:name="_Toc394967614"/>
+      <w:bookmarkStart w:id="11" w:name="_Toc395524748"/>
       <w:r>
         <w:t>Non-Functional Specifications</w:t>
       </w:r>
-      <w:bookmarkEnd w:id="10"/>
+      <w:bookmarkEnd w:id="11"/>
     </w:p>
     <w:p>
       <w:pPr>
         <w:pStyle w:val="Heading3"/>
       </w:pPr>
-      <w:bookmarkStart w:id="11" w:name="_Toc394967615"/>
-      <w:r>
-        <w:t>N-001 USB HID Protocol</w:t>
-      </w:r>
-      <w:bookmarkEnd w:id="11"/>
+      <w:bookmarkStart w:id="12" w:name="_Toc395524749"/>
+      <w:r>
+        <w:t xml:space="preserve">N-001 </w:t>
+      </w:r>
+      <w:r>
+        <w:t>No Custom Drivers</w:t>
+      </w:r>
+      <w:bookmarkEnd w:id="12"/>
     </w:p>
     <w:p>
       <w:r>
@@ -3074,11 +4364,11 @@
       <w:pPr>
         <w:pStyle w:val="Heading3"/>
       </w:pPr>
-      <w:bookmarkStart w:id="12" w:name="_Toc394967616"/>
+      <w:bookmarkStart w:id="13" w:name="_Toc395524750"/>
       <w:r>
         <w:t>N-002 Keyboard Emulation</w:t>
       </w:r>
-      <w:bookmarkEnd w:id="12"/>
+      <w:bookmarkEnd w:id="13"/>
     </w:p>
     <w:p>
       <w:r>
@@ -3089,11 +4379,11 @@
       <w:pPr>
         <w:pStyle w:val="Heading3"/>
       </w:pPr>
-      <w:bookmarkStart w:id="13" w:name="_Toc394967617"/>
+      <w:bookmarkStart w:id="14" w:name="_Toc395524751"/>
       <w:r>
         <w:t>N-003 Mouse Emulation</w:t>
       </w:r>
-      <w:bookmarkEnd w:id="13"/>
+      <w:bookmarkEnd w:id="14"/>
     </w:p>
     <w:p>
       <w:r>
@@ -3104,11 +4394,11 @@
       <w:pPr>
         <w:pStyle w:val="Heading3"/>
       </w:pPr>
-      <w:bookmarkStart w:id="14" w:name="_Toc394967618"/>
+      <w:bookmarkStart w:id="15" w:name="_Toc395524752"/>
       <w:r>
         <w:t>N-004 Raspberry Pi Integration</w:t>
       </w:r>
-      <w:bookmarkEnd w:id="14"/>
+      <w:bookmarkEnd w:id="15"/>
     </w:p>
     <w:p>
       <w:r>
@@ -3122,11 +4412,11 @@
       <w:pPr>
         <w:pStyle w:val="Heading3"/>
       </w:pPr>
-      <w:bookmarkStart w:id="15" w:name="_Toc394967619"/>
+      <w:bookmarkStart w:id="16" w:name="_Toc395524753"/>
       <w:r>
         <w:t>N-005 High Compatibility</w:t>
       </w:r>
-      <w:bookmarkEnd w:id="15"/>
+      <w:bookmarkEnd w:id="16"/>
     </w:p>
     <w:p>
       <w:r>
@@ -3137,21 +4427,21 @@
       <w:pPr>
         <w:pStyle w:val="Heading2"/>
       </w:pPr>
-      <w:bookmarkStart w:id="16" w:name="_Toc394967620"/>
+      <w:bookmarkStart w:id="17" w:name="_Toc395524754"/>
       <w:r>
         <w:t>Functional Specifications</w:t>
       </w:r>
-      <w:bookmarkEnd w:id="16"/>
+      <w:bookmarkEnd w:id="17"/>
     </w:p>
     <w:p>
       <w:pPr>
         <w:pStyle w:val="Heading3"/>
       </w:pPr>
-      <w:bookmarkStart w:id="17" w:name="_Toc394967621"/>
+      <w:bookmarkStart w:id="18" w:name="_Toc395524755"/>
       <w:r>
         <w:t>F-001 High Performance</w:t>
       </w:r>
-      <w:bookmarkEnd w:id="17"/>
+      <w:bookmarkEnd w:id="18"/>
     </w:p>
     <w:p>
       <w:r>
@@ -3162,11 +4452,11 @@
       <w:pPr>
         <w:pStyle w:val="Heading3"/>
       </w:pPr>
-      <w:bookmarkStart w:id="18" w:name="_Toc394967622"/>
+      <w:bookmarkStart w:id="19" w:name="_Toc395524756"/>
       <w:r>
         <w:t>F-002 Low Power Usage</w:t>
       </w:r>
-      <w:bookmarkEnd w:id="18"/>
+      <w:bookmarkEnd w:id="19"/>
     </w:p>
     <w:p>
       <w:r>
@@ -3177,11 +4467,11 @@
       <w:pPr>
         <w:pStyle w:val="Heading3"/>
       </w:pPr>
-      <w:bookmarkStart w:id="19" w:name="_Toc394967623"/>
+      <w:bookmarkStart w:id="20" w:name="_Toc395524757"/>
       <w:r>
         <w:t>F-003 Low Cost</w:t>
       </w:r>
-      <w:bookmarkEnd w:id="19"/>
+      <w:bookmarkEnd w:id="20"/>
     </w:p>
     <w:p>
       <w:r>
@@ -3192,11 +4482,11 @@
       <w:pPr>
         <w:pStyle w:val="Heading3"/>
       </w:pPr>
-      <w:bookmarkStart w:id="20" w:name="_Toc394967624"/>
+      <w:bookmarkStart w:id="21" w:name="_Toc395524758"/>
       <w:r>
         <w:t>F-004 Small Size</w:t>
       </w:r>
-      <w:bookmarkEnd w:id="20"/>
+      <w:bookmarkEnd w:id="21"/>
     </w:p>
     <w:p>
       <w:r>
@@ -3221,12 +4511,12 @@
       <w:pPr>
         <w:pStyle w:val="Heading1"/>
       </w:pPr>
-      <w:bookmarkStart w:id="21" w:name="_Toc394967625"/>
+      <w:bookmarkStart w:id="22" w:name="_Toc395524759"/>
       <w:r>
         <w:lastRenderedPageBreak/>
         <w:t>Appendix C: Outcomes Compliance</w:t>
       </w:r>
-      <w:bookmarkEnd w:id="21"/>
+      <w:bookmarkEnd w:id="22"/>
     </w:p>
     <w:p>
       <w:r>
@@ -3242,12 +4532,12 @@
       <w:pPr>
         <w:pStyle w:val="Heading1"/>
       </w:pPr>
-      <w:bookmarkStart w:id="22" w:name="_Toc394967626"/>
+      <w:bookmarkStart w:id="23" w:name="_Toc395524760"/>
       <w:r>
         <w:lastRenderedPageBreak/>
         <w:t>Appendix D: Circuit Diagram</w:t>
       </w:r>
-      <w:bookmarkEnd w:id="22"/>
+      <w:bookmarkEnd w:id="23"/>
     </w:p>
     <w:p>
       <w:r>
@@ -3263,12 +4553,12 @@
       <w:pPr>
         <w:pStyle w:val="Heading1"/>
       </w:pPr>
-      <w:bookmarkStart w:id="23" w:name="_Toc394967627"/>
+      <w:bookmarkStart w:id="24" w:name="_Toc395524761"/>
       <w:r>
         <w:lastRenderedPageBreak/>
         <w:t>Appendix E: Performance Benchmarks</w:t>
       </w:r>
-      <w:bookmarkEnd w:id="23"/>
+      <w:bookmarkEnd w:id="24"/>
     </w:p>
     <w:p>
       <w:r>
@@ -3277,7 +4567,15 @@
     </w:p>
     <w:p>
       <w:r>
-        <w:t>Due to the Teensy’s firmware using a circular buffer to store messages, buffer overflows do not pose a security issue.</w:t>
+        <w:t xml:space="preserve">Due to the </w:t>
+      </w:r>
+      <w:proofErr w:type="spellStart"/>
+      <w:r>
+        <w:t>Teensy’s</w:t>
+      </w:r>
+      <w:proofErr w:type="spellEnd"/>
+      <w:r>
+        <w:t xml:space="preserve"> firmware using a circular buffer to store messages, buffer overflows do not pose a security issue.</w:t>
       </w:r>
     </w:p>
     <w:p>
@@ -3289,12 +4587,12 @@
       <w:pPr>
         <w:pStyle w:val="Heading1"/>
       </w:pPr>
-      <w:bookmarkStart w:id="24" w:name="_Toc394967628"/>
+      <w:bookmarkStart w:id="25" w:name="_Toc395524762"/>
       <w:r>
         <w:lastRenderedPageBreak/>
         <w:t>Appendix F: Communications Protocol</w:t>
       </w:r>
-      <w:bookmarkEnd w:id="24"/>
+      <w:bookmarkEnd w:id="25"/>
     </w:p>
     <w:p>
       <w:pPr>
@@ -3308,18 +4606,15 @@
       <w:pPr>
         <w:pStyle w:val="Heading2"/>
       </w:pPr>
-      <w:bookmarkStart w:id="25" w:name="_Toc394967629"/>
+      <w:bookmarkStart w:id="26" w:name="_Toc395524763"/>
       <w:r>
         <w:t>Requirements</w:t>
       </w:r>
-      <w:bookmarkEnd w:id="25"/>
-    </w:p>
-    <w:p>
-      <w:r>
-        <w:t>This protocol is required to include support for Mouse, Keyboard and Joystick emulation in a robust and high efficiency manner. In addition to this, the protocol should aim to be as understandable as possible and avoid complex behaviour which complicates imp</w:t>
-      </w:r>
-      <w:r>
-        <w:t>lementations wherever possible.</w:t>
+      <w:bookmarkEnd w:id="26"/>
+    </w:p>
+    <w:p>
+      <w:r>
+        <w:t>This protocol is required to include support for Mouse, Keyboard and Joystick emulation in a robust and high efficiency manner. In addition to this, the protocol should aim to be as understandable as possible and avoid complex behaviour which complicates implementations wherever possible.</w:t>
       </w:r>
     </w:p>
     <w:p>
@@ -3331,26 +4626,36 @@
       <w:pPr>
         <w:pStyle w:val="Heading2"/>
       </w:pPr>
-      <w:bookmarkStart w:id="26" w:name="_Toc394967630"/>
+      <w:bookmarkStart w:id="27" w:name="_Toc395524764"/>
       <w:r>
         <w:t>Design Decisions</w:t>
       </w:r>
-      <w:bookmarkEnd w:id="26"/>
-    </w:p>
-    <w:p>
-      <w:r>
-        <w:t>There are two approaches to the protocol which we are able to take. The first is to attempt to design a protocol which is as faithful to the USB HID specification as possible - effectively causing the ATmega to act as a relay device, however while this will certainly minimize packet size to a large degree and faithfully allow emulation of any USB HID device it also has the distinct disadvantage of requring the master implementation to handle the creation of all HID packets - a complex</w:t>
-      </w:r>
-      <w:r>
-        <w:t xml:space="preserve"> task which is prone to errors.</w:t>
-      </w:r>
-    </w:p>
-    <w:p>
-      <w:r>
-        <w:t>The simpler alternative is to rely on the included HID emulation libraries and instead declare a protocol which acts to perform RPC (remote procedure calls) on the ATmega chip. This, if well designed, could result in smaller packets for most common operations and would significantly simplify protocol implementations. The obvious disadvantage of this approach is that in order to emulate additional devices it would be necessary to extend the functionality of the ATmega's firmware as well as (possibly) adding addit</w:t>
-      </w:r>
-      <w:r>
-        <w:t>ional op-codes to the protocol.</w:t>
+      <w:bookmarkEnd w:id="27"/>
+    </w:p>
+    <w:p>
+      <w:r>
+        <w:t xml:space="preserve">There are two approaches to the protocol which we are able to take. The first is to attempt to design a protocol which is as faithful to the USB HID specification as possible - effectively causing the ATmega to act as a relay device, however while this will certainly minimize packet size to a large degree and faithfully allow emulation of any USB HID device it also has the distinct disadvantage of </w:t>
+      </w:r>
+      <w:proofErr w:type="spellStart"/>
+      <w:r>
+        <w:t>requring</w:t>
+      </w:r>
+      <w:proofErr w:type="spellEnd"/>
+      <w:r>
+        <w:t xml:space="preserve"> the master implementation to handle the creation of all HID packets - a complex task which is prone to errors.</w:t>
+      </w:r>
+    </w:p>
+    <w:p>
+      <w:r>
+        <w:t xml:space="preserve">The simpler alternative is to rely on the included HID emulation libraries and instead declare a protocol which acts to perform RPC (remote procedure calls) on the ATmega chip. This, if well designed, could result in smaller packets for most common operations and would significantly simplify protocol implementations. The obvious disadvantage of this approach is that in order to emulate additional devices it would be necessary to extend the functionality of the </w:t>
+      </w:r>
+      <w:proofErr w:type="spellStart"/>
+      <w:r>
+        <w:t>ATmega's</w:t>
+      </w:r>
+      <w:proofErr w:type="spellEnd"/>
+      <w:r>
+        <w:t xml:space="preserve"> firmware as well as (possibly) adding additional op-codes to the protocol.</w:t>
       </w:r>
     </w:p>
     <w:p>
@@ -3375,22 +4680,22 @@
       <w:pPr>
         <w:pStyle w:val="Heading2"/>
       </w:pPr>
-      <w:bookmarkStart w:id="27" w:name="_Toc394967631"/>
+      <w:bookmarkStart w:id="28" w:name="_Toc395524765"/>
       <w:r>
         <w:lastRenderedPageBreak/>
         <w:t>Protocol</w:t>
       </w:r>
-      <w:bookmarkEnd w:id="27"/>
+      <w:bookmarkEnd w:id="28"/>
     </w:p>
     <w:p>
       <w:pPr>
         <w:pStyle w:val="Heading3"/>
       </w:pPr>
-      <w:bookmarkStart w:id="28" w:name="_Toc394967632"/>
+      <w:bookmarkStart w:id="29" w:name="_Toc395524766"/>
       <w:r>
         <w:t>Packet</w:t>
       </w:r>
-      <w:bookmarkEnd w:id="28"/>
+      <w:bookmarkEnd w:id="29"/>
     </w:p>
     <w:p>
       <w:r>
@@ -3435,7 +4740,7 @@
         <w:pStyle w:val="Caption"/>
         <w:keepNext/>
       </w:pPr>
-      <w:bookmarkStart w:id="29" w:name="_Toc394967637"/>
+      <w:bookmarkStart w:id="30" w:name="_Toc395524733"/>
       <w:r>
         <w:t xml:space="preserve">Table </w:t>
       </w:r>
@@ -3450,7 +4755,7 @@
       <w:r>
         <w:t xml:space="preserve"> UART Protocol Packet Structure</w:t>
       </w:r>
-      <w:bookmarkEnd w:id="29"/>
+      <w:bookmarkEnd w:id="30"/>
     </w:p>
     <w:tbl>
       <w:tblPr>
@@ -3805,11 +5110,11 @@
       <w:pPr>
         <w:pStyle w:val="Heading3"/>
       </w:pPr>
-      <w:bookmarkStart w:id="30" w:name="_Toc394967633"/>
+      <w:bookmarkStart w:id="31" w:name="_Toc395524767"/>
       <w:r>
         <w:t>OP Codes</w:t>
       </w:r>
-      <w:bookmarkEnd w:id="30"/>
+      <w:bookmarkEnd w:id="31"/>
     </w:p>
     <w:p>
       <w:r>
@@ -3833,7 +5138,7 @@
         <w:pStyle w:val="Caption"/>
         <w:keepNext/>
       </w:pPr>
-      <w:bookmarkStart w:id="31" w:name="_Toc394967638"/>
+      <w:bookmarkStart w:id="32" w:name="_Toc395524734"/>
       <w:r>
         <w:t xml:space="preserve">Table </w:t>
       </w:r>
@@ -3848,7 +5153,7 @@
       <w:r>
         <w:t xml:space="preserve"> UART Protocol OP Codes</w:t>
       </w:r>
-      <w:bookmarkEnd w:id="31"/>
+      <w:bookmarkEnd w:id="32"/>
     </w:p>
     <w:tbl>
       <w:tblPr>
@@ -3979,13 +5284,7 @@
               <w:rPr>
                 <w:color w:val="767171" w:themeColor="background2" w:themeShade="80"/>
               </w:rPr>
-              <w:t>01</w:t>
-            </w:r>
-            <w:r>
-              <w:rPr>
-                <w:color w:val="767171" w:themeColor="background2" w:themeShade="80"/>
-              </w:rPr>
-              <w:t>0</w:t>
+              <w:t>010</w:t>
             </w:r>
           </w:p>
         </w:tc>
@@ -4055,13 +5354,7 @@
               <w:rPr>
                 <w:color w:val="767171" w:themeColor="background2" w:themeShade="80"/>
               </w:rPr>
-              <w:t>1</w:t>
-            </w:r>
-            <w:r>
-              <w:rPr>
-                <w:color w:val="767171" w:themeColor="background2" w:themeShade="80"/>
-              </w:rPr>
-              <w:t>00</w:t>
+              <w:t>100</w:t>
             </w:r>
           </w:p>
         </w:tc>
@@ -4157,10 +5450,7 @@
               <w:jc w:val="center"/>
             </w:pPr>
             <w:r>
-              <w:t>0x7</w:t>
-            </w:r>
-            <w:r>
-              <w:t xml:space="preserve"> </w:t>
+              <w:t xml:space="preserve">0x7 </w:t>
             </w:r>
             <w:r>
               <w:rPr>
@@ -4186,11 +5476,11 @@
       <w:pPr>
         <w:pStyle w:val="Heading3"/>
       </w:pPr>
-      <w:bookmarkStart w:id="32" w:name="_Toc394967634"/>
+      <w:bookmarkStart w:id="33" w:name="_Toc395524768"/>
       <w:r>
         <w:t>Expected Arguments</w:t>
       </w:r>
-      <w:bookmarkEnd w:id="32"/>
+      <w:bookmarkEnd w:id="33"/>
     </w:p>
     <w:p>
       <w:r>
@@ -4211,38 +5501,71 @@
     </w:p>
     <w:p>
       <w:pPr>
+        <w:rPr>
+          <w:rFonts w:asciiTheme="majorHAnsi" w:eastAsiaTheme="majorEastAsia" w:hAnsiTheme="majorHAnsi" w:cstheme="majorBidi"/>
+          <w:i/>
+          <w:iCs/>
+          <w:color w:val="2E74B5" w:themeColor="accent1" w:themeShade="BF"/>
+        </w:rPr>
+      </w:pPr>
+      <w:r>
+        <w:br w:type="page"/>
+      </w:r>
+    </w:p>
+    <w:p>
+      <w:pPr>
         <w:pStyle w:val="Heading4"/>
       </w:pPr>
       <w:r>
+        <w:lastRenderedPageBreak/>
         <w:t>Keyboard</w:t>
       </w:r>
     </w:p>
     <w:p>
       <w:r>
-        <w:t xml:space="preserve">The keyboard operation is used to trigger the emulation of KeyDown operations. It is important to note that unlike platform native emulation libraries like SendKey() or Win32 API calls it is not necessary to send a KeyUp message when performing USB emulation, rather the KeyUp state will be detected when a packet is sent without the key listed as depressed. This is an important distinction and one which will in many ways dictate the way this protocol is </w:t>
-      </w:r>
-      <w:r>
-        <w:t>designed.</w:t>
-      </w:r>
-    </w:p>
-    <w:p>
-      <w:r>
-        <w:t xml:space="preserve">In addition to this, the ATmega32u4's keyboard emulation is limited to 6 keys + 4 modifiers at any one time, and due to the way that HID emulation is performed it is impossible to </w:t>
-      </w:r>
-      <w:r>
-        <w:lastRenderedPageBreak/>
-        <w:t>"trick" the operating system into believing that more than that number</w:t>
-      </w:r>
-      <w:r>
-        <w:t xml:space="preserve"> are depressed at any one time.</w:t>
-      </w:r>
-    </w:p>
-    <w:p>
-      <w:r>
-        <w:t>As a result of the</w:t>
-      </w:r>
-      <w:r>
-        <w:t>se restrictions, the Keyboard (</w:t>
+        <w:t xml:space="preserve">The keyboard operation is used to trigger the emulation of </w:t>
+      </w:r>
+      <w:proofErr w:type="spellStart"/>
+      <w:r>
+        <w:t>KeyDown</w:t>
+      </w:r>
+      <w:proofErr w:type="spellEnd"/>
+      <w:r>
+        <w:t xml:space="preserve"> operations. It is important to note that unlike platform native emulation libraries like </w:t>
+      </w:r>
+      <w:proofErr w:type="spellStart"/>
+      <w:r>
+        <w:t>SendKey</w:t>
+      </w:r>
+      <w:proofErr w:type="spellEnd"/>
+      <w:r>
+        <w:t xml:space="preserve">() or Win32 API calls it is not necessary to send a </w:t>
+      </w:r>
+      <w:proofErr w:type="spellStart"/>
+      <w:r>
+        <w:t>KeyUp</w:t>
+      </w:r>
+      <w:proofErr w:type="spellEnd"/>
+      <w:r>
+        <w:t xml:space="preserve"> message when performing USB emulation, rather the </w:t>
+      </w:r>
+      <w:proofErr w:type="spellStart"/>
+      <w:r>
+        <w:t>KeyUp</w:t>
+      </w:r>
+      <w:proofErr w:type="spellEnd"/>
+      <w:r>
+        <w:t xml:space="preserve"> state will be detected when a packet is sent without the key listed as depressed. This is an important distinction and one which will in many ways dictate the way this protocol is designed.</w:t>
+      </w:r>
+    </w:p>
+    <w:p>
+      <w:r>
+        <w:t>In addition to this, the ATmega32u4's keyboard emulation is limited to 6 keys + 4 modifiers at any one time, and due to the way that HID emulation is performed it is impossible to "trick" the operating system into believing that more than that number are depressed at any one time.</w:t>
+      </w:r>
+    </w:p>
+    <w:p>
+      <w:r>
+        <w:t>As a result of these restrictions, the Keyboard (</w:t>
       </w:r>
       <w:r>
         <w:rPr>
@@ -4251,16 +5574,7 @@
         <w:t>0x20</w:t>
       </w:r>
       <w:r>
-        <w:t xml:space="preserve"> flag) </w:t>
-      </w:r>
-      <w:r>
-        <w:t>OP_CODE</w:t>
-      </w:r>
-      <w:r>
-        <w:t xml:space="preserve"> requires th</w:t>
-      </w:r>
-      <w:r>
-        <w:t>e following argument structure.</w:t>
+        <w:t xml:space="preserve"> flag) OP_CODE requires the following argument structure.</w:t>
       </w:r>
     </w:p>
     <w:p>
@@ -4359,8 +5673,16 @@
         <w:rPr>
           <w:b/>
         </w:rPr>
-        <w:t>Press Shift+A</w:t>
-      </w:r>
+        <w:t xml:space="preserve">Press </w:t>
+      </w:r>
+      <w:proofErr w:type="spellStart"/>
+      <w:r>
+        <w:rPr>
+          <w:b/>
+        </w:rPr>
+        <w:t>Shift+A</w:t>
+      </w:r>
+      <w:proofErr w:type="spellEnd"/>
       <w:r>
         <w:t xml:space="preserve"> 22 02 04</w:t>
       </w:r>
@@ -4377,8 +5699,16 @@
         <w:rPr>
           <w:b/>
         </w:rPr>
-        <w:t>Press Ctrl+Shift+A+B+C</w:t>
-      </w:r>
+        <w:t xml:space="preserve">Press </w:t>
+      </w:r>
+      <w:proofErr w:type="spellStart"/>
+      <w:r>
+        <w:rPr>
+          <w:b/>
+        </w:rPr>
+        <w:t>Ctrl+Shift+A+B+C</w:t>
+      </w:r>
+      <w:proofErr w:type="spellEnd"/>
       <w:r>
         <w:t xml:space="preserve"> 24 03 04 05 06</w:t>
       </w:r>
@@ -4411,7 +5741,15 @@
     </w:p>
     <w:p>
       <w:r>
-        <w:t xml:space="preserve">Because of the way emulation is implemented in the Teensy firmware, it is impossible to send the full </w:t>
+        <w:t xml:space="preserve">Because of the way emulation is implemented in the </w:t>
+      </w:r>
+      <w:proofErr w:type="gramStart"/>
+      <w:r>
+        <w:t>Teensy</w:t>
+      </w:r>
+      <w:proofErr w:type="gramEnd"/>
+      <w:r>
+        <w:t xml:space="preserve"> firmware, it is impossible to send the full </w:t>
       </w:r>
       <w:r>
         <w:rPr>
@@ -4438,7 +5776,28 @@
         <w:t>MUTE</w:t>
       </w:r>
       <w:r>
-        <w:t xml:space="preserve"> etc at this time. In the future, if this functionality becomes available it may be possible to tweak this implementation to support sending the full key codes in which case modifiers and keys will need to be handled differently.</w:t>
+        <w:t xml:space="preserve"> </w:t>
+      </w:r>
+      <w:proofErr w:type="spellStart"/>
+      <w:r>
+        <w:t>etc</w:t>
+      </w:r>
+      <w:proofErr w:type="spellEnd"/>
+      <w:r>
+        <w:t xml:space="preserve"> at this time. In the future, if this functionality becomes available it may be possible to tweak this implementation to support sending the full key codes in which case modifiers and keys will need to be handled differently.</w:t>
+      </w:r>
+    </w:p>
+    <w:p>
+      <w:pPr>
+        <w:rPr>
+          <w:rFonts w:asciiTheme="majorHAnsi" w:eastAsiaTheme="majorEastAsia" w:hAnsiTheme="majorHAnsi" w:cstheme="majorBidi"/>
+          <w:i/>
+          <w:iCs/>
+          <w:color w:val="2E74B5" w:themeColor="accent1" w:themeShade="BF"/>
+        </w:rPr>
+      </w:pPr>
+      <w:r>
+        <w:br w:type="page"/>
       </w:r>
     </w:p>
     <w:p>
@@ -4446,6 +5805,7 @@
         <w:pStyle w:val="Heading4"/>
       </w:pPr>
       <w:r>
+        <w:lastRenderedPageBreak/>
         <w:t>Mouse</w:t>
       </w:r>
     </w:p>
@@ -4457,13 +5817,15 @@
     <w:p/>
     <w:p>
       <w:r>
-        <w:t>Button presses are encoded into the first argument using a set of flags, namely the following. The button flags are OR</w:t>
-      </w:r>
-      <w:r>
-        <w:t>-</w:t>
-      </w:r>
-      <w:r>
-        <w:t>ed together to give the resulting button code.</w:t>
+        <w:t>Button presses are encoded into the first argument using a set of flags, namely the following. The button flags are OR-</w:t>
+      </w:r>
+      <w:proofErr w:type="spellStart"/>
+      <w:r>
+        <w:t>ed</w:t>
+      </w:r>
+      <w:proofErr w:type="spellEnd"/>
+      <w:r>
+        <w:t xml:space="preserve"> together to give the resulting button code.</w:t>
       </w:r>
     </w:p>
     <w:p>
@@ -4541,10 +5903,7 @@
         <w:t>ARG_1</w:t>
       </w:r>
       <w:r>
-        <w:t xml:space="preserve"> </w:t>
-      </w:r>
-      <w:r>
-        <w:t xml:space="preserve">BUTTONS : </w:t>
+        <w:t xml:space="preserve"> BUTTONS : </w:t>
       </w:r>
       <w:r>
         <w:rPr>
@@ -4630,7 +5989,6 @@
     </w:p>
     <w:p>
       <w:r>
-        <w:lastRenderedPageBreak/>
         <w:t>It is important to note that it is possible to send "partial" packets, in which case the subsequent values will be assigned a default value of 0. This means that a mouse button press emulation doesn't need to send the DELTA_X, DELTA_Y or DELTA_SCROLL components. Similarly, a Y movement doesn't need to send the DELTA_SCROLL component.</w:t>
       </w:r>
     </w:p>
@@ -4724,7 +6082,28 @@
     </w:p>
     <w:p>
       <w:r>
-        <w:t>Due to the USB HID specification not supporting Mouse Button 4 or 5 (used commonly to provide Forward/Backward navigation) it is not possible to emulate these. In addition to this, the HID specification provides no way to move the mouse to an absolute position on the display (given a set of X, Y coordinates). This behaviour can be emulated by moving the mouse to the bottom left corner (repeated -127, -127 movements) followed by movements to the desired location. The number of movements required to move the mouse to (0,0) will depend on the target display's resolution.</w:t>
+        <w:t>Due to the USB HID specification not supporting Mouse Button 4 or 5 (used commonly to provide Forward/Backward navigation) it is not possible to emulate these. In addition to this, the HID specification provides no way to move the mouse to an absolute position on the display (given a set of X, Y coordinates). This behaviour can be emulated by moving the mouse to the bottom left corner (repeated -127, -127 movements) followed by movements to the desired location. The number of movements required to move the mouse to (0</w:t>
+      </w:r>
+      <w:proofErr w:type="gramStart"/>
+      <w:r>
+        <w:t>,0</w:t>
+      </w:r>
+      <w:proofErr w:type="gramEnd"/>
+      <w:r>
+        <w:t>) will depend on the target display's resolution.</w:t>
+      </w:r>
+    </w:p>
+    <w:p>
+      <w:pPr>
+        <w:rPr>
+          <w:rFonts w:asciiTheme="majorHAnsi" w:eastAsiaTheme="majorEastAsia" w:hAnsiTheme="majorHAnsi" w:cstheme="majorBidi"/>
+          <w:i/>
+          <w:iCs/>
+          <w:color w:val="2E74B5" w:themeColor="accent1" w:themeShade="BF"/>
+        </w:rPr>
+      </w:pPr>
+      <w:r>
+        <w:br w:type="page"/>
       </w:r>
     </w:p>
     <w:p>
@@ -4732,15 +6111,13 @@
         <w:pStyle w:val="Heading4"/>
       </w:pPr>
       <w:r>
+        <w:lastRenderedPageBreak/>
         <w:t>Joystick</w:t>
       </w:r>
     </w:p>
     <w:p>
       <w:r>
-        <w:t>The joystick emulation layer is slightly more complex than that of the mouse or keyboard - as it is necessary to pack relatively more information into the packet than would otherwise be necessary. The ATmega32u4 is capable of emulating a joystick with 32 buttons, 6 axes and a single 8-way hat switch. In order to provide full accuracy (10-bit axis reporting) it is necessary to "pack" sets of 3 axes together such that one 4-byte integer contai</w:t>
-      </w:r>
-      <w:r>
-        <w:t>ns axis information for 3 axes.</w:t>
+        <w:t>The joystick emulation layer is slightly more complex than that of the mouse or keyboard - as it is necessary to pack relatively more information into the packet than would otherwise be necessary. The ATmega32u4 is capable of emulating a joystick with 32 buttons, 6 axes and a single 8-way hat switch. In order to provide full accuracy (10-bit axis reporting) it is necessary to "pack" sets of 3 axes together such that one 4-byte integer contains axis information for 3 axes.</w:t>
       </w:r>
     </w:p>
     <w:p>
@@ -4755,51 +6132,80 @@
           <w:color w:val="767171" w:themeColor="background2" w:themeShade="80"/>
         </w:rPr>
       </w:pPr>
+      <w:proofErr w:type="gramStart"/>
       <w:r>
         <w:rPr>
           <w:rFonts w:ascii="Consolas" w:hAnsi="Consolas" w:cs="Consolas"/>
           <w:color w:val="767171" w:themeColor="background2" w:themeShade="80"/>
         </w:rPr>
-        <w:t>int32_t pack(int16_t axis1, int16_t axis2, int16_t axis3) {</w:t>
-      </w:r>
-    </w:p>
-    <w:p>
-      <w:pPr>
+        <w:t>int32_t</w:t>
+      </w:r>
+      <w:proofErr w:type="gramEnd"/>
+      <w:r>
         <w:rPr>
           <w:rFonts w:ascii="Consolas" w:hAnsi="Consolas" w:cs="Consolas"/>
           <w:color w:val="767171" w:themeColor="background2" w:themeShade="80"/>
         </w:rPr>
-      </w:pPr>
-      <w:r>
+        <w:t xml:space="preserve"> pack(int16_t axis1, int16_t axis2, int16_t axis3) {</w:t>
+      </w:r>
+    </w:p>
+    <w:p>
+      <w:pPr>
         <w:rPr>
           <w:rFonts w:ascii="Consolas" w:hAnsi="Consolas" w:cs="Consolas"/>
           <w:color w:val="767171" w:themeColor="background2" w:themeShade="80"/>
         </w:rPr>
-        <w:tab/>
-        <w:t>return (((axis1 &lt;&lt; 10) | axis2) &lt;&lt; 10) | axis3;</w:t>
-      </w:r>
-    </w:p>
-    <w:p>
-      <w:pPr>
+      </w:pPr>
+      <w:r>
         <w:rPr>
           <w:rFonts w:ascii="Consolas" w:hAnsi="Consolas" w:cs="Consolas"/>
           <w:color w:val="767171" w:themeColor="background2" w:themeShade="80"/>
         </w:rPr>
-      </w:pPr>
+        <w:tab/>
+      </w:r>
+      <w:proofErr w:type="gramStart"/>
       <w:r>
         <w:rPr>
           <w:rFonts w:ascii="Consolas" w:hAnsi="Consolas" w:cs="Consolas"/>
           <w:color w:val="767171" w:themeColor="background2" w:themeShade="80"/>
         </w:rPr>
+        <w:t>return</w:t>
+      </w:r>
+      <w:proofErr w:type="gramEnd"/>
+      <w:r>
+        <w:rPr>
+          <w:rFonts w:ascii="Consolas" w:hAnsi="Consolas" w:cs="Consolas"/>
+          <w:color w:val="767171" w:themeColor="background2" w:themeShade="80"/>
+        </w:rPr>
+        <w:t xml:space="preserve"> (((axis1 &lt;&lt; 10) | axis2) &lt;&lt; 10) | axis3;</w:t>
+      </w:r>
+    </w:p>
+    <w:p>
+      <w:pPr>
+        <w:rPr>
+          <w:rFonts w:ascii="Consolas" w:hAnsi="Consolas" w:cs="Consolas"/>
+          <w:color w:val="767171" w:themeColor="background2" w:themeShade="80"/>
+        </w:rPr>
+      </w:pPr>
+      <w:r>
+        <w:rPr>
+          <w:rFonts w:ascii="Consolas" w:hAnsi="Consolas" w:cs="Consolas"/>
+          <w:color w:val="767171" w:themeColor="background2" w:themeShade="80"/>
+        </w:rPr>
         <w:t>}</w:t>
       </w:r>
     </w:p>
     <w:p>
       <w:r>
-        <w:t>In addition to this, the hat switch is handled differently to the standard Arduino implementation to allow its data to be contained within a single 8-bit argument. The special value 0xff is used to represent center, while all other values are multiplied by 45 to give th</w:t>
-      </w:r>
-      <w:r>
-        <w:t>e number of degrees from north.</w:t>
+        <w:t xml:space="preserve">In addition to this, the hat switch is handled differently to the standard Arduino implementation to allow its data to be contained within a single 8-bit argument. The special value 0xff is used to represent </w:t>
+      </w:r>
+      <w:proofErr w:type="spellStart"/>
+      <w:r>
+        <w:t>center</w:t>
+      </w:r>
+      <w:proofErr w:type="spellEnd"/>
+      <w:r>
+        <w:t>, while all other values are multiplied by 45 to give the number of degrees from north.</w:t>
       </w:r>
     </w:p>
     <w:p>
@@ -4870,7 +6276,31 @@
         <w:t>ARG_9..12</w:t>
       </w:r>
       <w:r>
-        <w:t xml:space="preserve"> pack(rZ, sL, sR) : </w:t>
+        <w:t xml:space="preserve"> pack(</w:t>
+      </w:r>
+      <w:proofErr w:type="spellStart"/>
+      <w:r>
+        <w:t>rZ</w:t>
+      </w:r>
+      <w:proofErr w:type="spellEnd"/>
+      <w:r>
+        <w:t xml:space="preserve">, </w:t>
+      </w:r>
+      <w:proofErr w:type="spellStart"/>
+      <w:r>
+        <w:t>sL</w:t>
+      </w:r>
+      <w:proofErr w:type="spellEnd"/>
+      <w:r>
+        <w:t xml:space="preserve">, </w:t>
+      </w:r>
+      <w:proofErr w:type="spellStart"/>
+      <w:r>
+        <w:t>sR</w:t>
+      </w:r>
+      <w:proofErr w:type="spellEnd"/>
+      <w:r>
+        <w:t xml:space="preserve">) : </w:t>
       </w:r>
       <w:r>
         <w:rPr>
@@ -4923,16 +6353,32 @@
       <w:pPr>
         <w:pStyle w:val="Heading1"/>
       </w:pPr>
-      <w:bookmarkStart w:id="33" w:name="_Toc394967635"/>
+      <w:bookmarkStart w:id="34" w:name="_Toc395524769"/>
       <w:r>
         <w:lastRenderedPageBreak/>
         <w:t>Appendix G: C-Library API</w:t>
       </w:r>
-      <w:bookmarkEnd w:id="33"/>
-    </w:p>
-    <w:p>
-      <w:r>
-        <w:t>This is a quick breakdown of the libisotope C library and its API methods, for further information please consult the examples bundled with the libisotope package.</w:t>
+      <w:bookmarkEnd w:id="34"/>
+    </w:p>
+    <w:p>
+      <w:r>
+        <w:t xml:space="preserve">This is a quick breakdown of the </w:t>
+      </w:r>
+      <w:proofErr w:type="spellStart"/>
+      <w:r>
+        <w:t>libisotope</w:t>
+      </w:r>
+      <w:proofErr w:type="spellEnd"/>
+      <w:r>
+        <w:t xml:space="preserve"> C library and its API methods, for further information please consult the examples bundled with the </w:t>
+      </w:r>
+      <w:proofErr w:type="spellStart"/>
+      <w:r>
+        <w:t>libisotope</w:t>
+      </w:r>
+      <w:proofErr w:type="spellEnd"/>
+      <w:r>
+        <w:t xml:space="preserve"> package.</w:t>
       </w:r>
     </w:p>
     <w:p>
@@ -4944,18 +6390,18 @@
       <w:pPr>
         <w:pStyle w:val="Heading1"/>
       </w:pPr>
-      <w:bookmarkStart w:id="34" w:name="_Toc394967636"/>
+      <w:bookmarkStart w:id="35" w:name="_Toc395524770"/>
       <w:r>
         <w:lastRenderedPageBreak/>
         <w:t>Appendix H: Source Code</w:t>
       </w:r>
-      <w:bookmarkEnd w:id="34"/>
+      <w:bookmarkEnd w:id="35"/>
     </w:p>
     <w:p>
       <w:r>
         <w:t xml:space="preserve">All project source code, documentation and development has been undertaken on a private git repository available at </w:t>
       </w:r>
-      <w:hyperlink r:id="rId8" w:history="1">
+      <w:hyperlink r:id="rId9" w:history="1">
         <w:r>
           <w:rPr>
             <w:rStyle w:val="Hyperlink"/>
@@ -4966,7 +6412,7 @@
       <w:r>
         <w:t xml:space="preserve">. For access to the repository, please contact Benjamin Pannell at </w:t>
       </w:r>
-      <w:hyperlink r:id="rId9" w:history="1">
+      <w:hyperlink r:id="rId10" w:history="1">
         <w:r>
           <w:rPr>
             <w:rStyle w:val="Hyperlink"/>
@@ -4994,32 +6440,19 @@
       <w:r>
         <w:t xml:space="preserve">Isotope for Node.js – </w:t>
       </w:r>
-      <w:hyperlink r:id="rId10" w:history="1">
+      <w:hyperlink r:id="rId11" w:history="1">
         <w:r>
           <w:rPr>
             <w:rStyle w:val="Hyperlink"/>
           </w:rPr>
-          <w:t>https://npmjs.org/packa</w:t>
-        </w:r>
-        <w:r>
-          <w:rPr>
-            <w:rStyle w:val="Hyperlink"/>
-          </w:rPr>
-          <w:t>g</w:t>
-        </w:r>
-        <w:r>
-          <w:rPr>
-            <w:rStyle w:val="Hyperlink"/>
-          </w:rPr>
-          <w:t>e/libisotope</w:t>
+          <w:t>https://npmjs.org/package/libisotope</w:t>
         </w:r>
       </w:hyperlink>
     </w:p>
     <w:sectPr>
-      <w:footerReference w:type="first" r:id="rId11"/>
+      <w:type w:val="continuous"/>
       <w:pgSz w:w="11906" w:h="16838"/>
       <w:pgMar w:top="1418" w:right="1134" w:bottom="1418" w:left="1701" w:header="709" w:footer="709" w:gutter="0"/>
-      <w:pgNumType w:start="0"/>
       <w:cols w:space="708"/>
       <w:titlePg/>
       <w:docGrid w:linePitch="360"/>
@@ -6914,6 +8347,33 @@
       <w:spacing w:after="0"/>
     </w:pPr>
   </w:style>
+  <w:style w:type="paragraph" w:styleId="Index1">
+    <w:name w:val="index 1"/>
+    <w:basedOn w:val="Normal"/>
+    <w:next w:val="Normal"/>
+    <w:autoRedefine/>
+    <w:uiPriority w:val="99"/>
+    <w:unhideWhenUsed/>
+    <w:rsid w:val="00BB3419"/>
+    <w:pPr>
+      <w:spacing w:after="0" w:line="240" w:lineRule="auto"/>
+      <w:ind w:left="240" w:hanging="240"/>
+    </w:pPr>
+  </w:style>
+  <w:style w:type="paragraph" w:styleId="Index2">
+    <w:name w:val="index 2"/>
+    <w:basedOn w:val="Normal"/>
+    <w:next w:val="Normal"/>
+    <w:autoRedefine/>
+    <w:uiPriority w:val="99"/>
+    <w:semiHidden/>
+    <w:unhideWhenUsed/>
+    <w:rsid w:val="00BB3419"/>
+    <w:pPr>
+      <w:spacing w:after="0" w:line="240" w:lineRule="auto"/>
+      <w:ind w:left="480" w:hanging="240"/>
+    </w:pPr>
+  </w:style>
 </w:styles>
 </file>
 
@@ -7206,11 +8666,172 @@
     <b:URL>http://www.infoworld.com/t/data-management/google-wants-your-phonemes-539</b:URL>
     <b:RefOrder>1</b:RefOrder>
   </b:Source>
+  <b:Source>
+    <b:Tag>FTD14</b:Tag>
+    <b:SourceType>InternetSite</b:SourceType>
+    <b:Guid>{22197D83-3DFA-4BA4-B212-5FB88367706E}</b:Guid>
+    <b:Title>FT232R</b:Title>
+    <b:Author>
+      <b:Author>
+        <b:Corporate>FTDI</b:Corporate>
+      </b:Author>
+    </b:Author>
+    <b:ProductionCompany>Future Technology Devices International Ltd.</b:ProductionCompany>
+    <b:YearAccessed>2014</b:YearAccessed>
+    <b:MonthAccessed>August</b:MonthAccessed>
+    <b:DayAccessed>07</b:DayAccessed>
+    <b:URL>http://www.ftdichip.com/Products/ICs/FT232R.htm</b:URL>
+    <b:RefOrder>2</b:RefOrder>
+  </b:Source>
+  <b:Source>
+    <b:Tag>FTDIVNC2</b:Tag>
+    <b:SourceType>InternetSite</b:SourceType>
+    <b:Guid>{88CC04FE-7AF1-4684-9589-5F65EA17FF2F}</b:Guid>
+    <b:Author>
+      <b:Author>
+        <b:Corporate>FTDI</b:Corporate>
+      </b:Author>
+    </b:Author>
+    <b:Title>Vinculum II</b:Title>
+    <b:ProductionCompany>Future Technology Devices International Ltd.</b:ProductionCompany>
+    <b:YearAccessed>2014</b:YearAccessed>
+    <b:MonthAccessed>August</b:MonthAccessed>
+    <b:DayAccessed>07</b:DayAccessed>
+    <b:URL>http://www.ftdichip.com/Products/ICs/VNC2.htm</b:URL>
+    <b:RefOrder>3</b:RefOrder>
+  </b:Source>
+  <b:Source>
+    <b:Tag>Atm14</b:Tag>
+    <b:SourceType>InternetSite</b:SourceType>
+    <b:Guid>{7388877F-D239-46F5-BBEE-BB41969EF550}</b:Guid>
+    <b:Author>
+      <b:Author>
+        <b:Corporate>Atmel Corporation</b:Corporate>
+      </b:Author>
+    </b:Author>
+    <b:Title>ATmega32u4</b:Title>
+    <b:ProductionCompany>Atmel</b:ProductionCompany>
+    <b:YearAccessed>2014</b:YearAccessed>
+    <b:MonthAccessed>August</b:MonthAccessed>
+    <b:DayAccessed>11</b:DayAccessed>
+    <b:URL>http://www.atmel.com/devices/atmega32u4.aspx</b:URL>
+    <b:RefOrder>4</b:RefOrder>
+  </b:Source>
+  <b:Source>
+    <b:Tag>Ard11</b:Tag>
+    <b:SourceType>InternetSite</b:SourceType>
+    <b:Guid>{A0156D22-85BF-4048-A071-8D4D6A51A875}</b:Guid>
+    <b:Author>
+      <b:Author>
+        <b:Corporate>Arduino</b:Corporate>
+      </b:Author>
+    </b:Author>
+    <b:Title>Arduino Nano</b:Title>
+    <b:ProductionCompany>Arduino</b:ProductionCompany>
+    <b:YearAccessed>11</b:YearAccessed>
+    <b:MonthAccessed>August</b:MonthAccessed>
+    <b:DayAccessed>2014</b:DayAccessed>
+    <b:URL>http://arduino.cc/en/Main/arduinoBoardNano</b:URL>
+    <b:RefOrder>5</b:RefOrder>
+  </b:Source>
+  <b:Source>
+    <b:Tag>PJR11</b:Tag>
+    <b:SourceType>InternetSite</b:SourceType>
+    <b:Guid>{05CD9EE3-802B-44EA-BA48-AD9B14DD2990}</b:Guid>
+    <b:Author>
+      <b:Author>
+        <b:Corporate>PJRC</b:Corporate>
+      </b:Author>
+    </b:Author>
+    <b:Title>Teensy 2.0</b:Title>
+    <b:ProductionCompany>PJRC</b:ProductionCompany>
+    <b:YearAccessed>11</b:YearAccessed>
+    <b:MonthAccessed>August</b:MonthAccessed>
+    <b:DayAccessed>2014</b:DayAccessed>
+    <b:URL>https://www.pjrc.com/store/teensy.html</b:URL>
+    <b:RefOrder>6</b:RefOrder>
+  </b:Source>
+  <b:Source>
+    <b:Tag>Ras14</b:Tag>
+    <b:SourceType>InternetSite</b:SourceType>
+    <b:Guid>{3766AECD-861B-4192-89A0-7480878EAD2B}</b:Guid>
+    <b:Author>
+      <b:Author>
+        <b:Corporate>Raspberry Pi Foundation</b:Corporate>
+      </b:Author>
+    </b:Author>
+    <b:Title>Raspberry Pi</b:Title>
+    <b:ProductionCompany>Raspberry Pi Foundation</b:ProductionCompany>
+    <b:YearAccessed>2014</b:YearAccessed>
+    <b:MonthAccessed>August</b:MonthAccessed>
+    <b:DayAccessed>11</b:DayAccessed>
+    <b:URL>http://www.raspberrypi.org/</b:URL>
+    <b:RefOrder>7</b:RefOrder>
+  </b:Source>
+  <b:Source>
+    <b:Tag>RPIGPIO</b:Tag>
+    <b:SourceType>InternetSite</b:SourceType>
+    <b:Guid>{4C1FF262-183C-4191-96B4-CC68077EBD94}</b:Guid>
+    <b:Author>
+      <b:Author>
+        <b:NameList>
+          <b:Person>
+            <b:Last>IanH</b:Last>
+          </b:Person>
+        </b:NameList>
+      </b:Author>
+    </b:Author>
+    <b:Title>RPi GPIO Interface Circuits</b:Title>
+    <b:ProductionCompany>eLinux.org</b:ProductionCompany>
+    <b:Year>2013</b:Year>
+    <b:Month>August</b:Month>
+    <b:Day>30</b:Day>
+    <b:YearAccessed>2014</b:YearAccessed>
+    <b:MonthAccessed>August</b:MonthAccessed>
+    <b:DayAccessed>11</b:DayAccessed>
+    <b:URL>http://elinux.org/RPi_GPIO_Interface_Circuits</b:URL>
+    <b:RefOrder>8</b:RefOrder>
+  </b:Source>
+  <b:Source>
+    <b:Tag>Tex14</b:Tag>
+    <b:SourceType>InternetSite</b:SourceType>
+    <b:Guid>{E5CBC562-BCB0-4F77-9323-954501D2297B}</b:Guid>
+    <b:Author>
+      <b:Author>
+        <b:Corporate>Texas Instruments</b:Corporate>
+      </b:Author>
+    </b:Author>
+    <b:Title>TXB0104</b:Title>
+    <b:ProductionCompany>Texas Instruments</b:ProductionCompany>
+    <b:YearAccessed>2014</b:YearAccessed>
+    <b:MonthAccessed>August</b:MonthAccessed>
+    <b:DayAccessed>11</b:DayAccessed>
+    <b:URL>http://www.ti.com/product/txb0104</b:URL>
+    <b:RefOrder>9</b:RefOrder>
+  </b:Source>
+  <b:Source>
+    <b:Tag>Tex12</b:Tag>
+    <b:SourceType>DocumentFromInternetSite</b:SourceType>
+    <b:Guid>{21EEBE8B-0DC3-4A82-8B7B-66F5DEF73452}</b:Guid>
+    <b:Title>TXB0104 Technical Documentation</b:Title>
+    <b:Year>2012</b:Year>
+    <b:Month>May</b:Month>
+    <b:YearAccessed>2014</b:YearAccessed>
+    <b:MonthAccessed>August</b:MonthAccessed>
+    <b:DayAccessed>11</b:DayAccessed>
+    <b:URL>http://www.ti.com/lit/gpn/txb0104</b:URL>
+    <b:Author>
+      <b:Author>
+        <b:Corporate>Texas Instruments</b:Corporate>
+      </b:Author>
+    </b:Author>
+    <b:RefOrder>10</b:RefOrder>
+  </b:Source>
 </b:Sources>
 </file>
 
 <file path=customXml/itemProps1.xml><?xml version="1.0" encoding="utf-8"?>
-<ds:datastoreItem xmlns:ds="http://schemas.openxmlformats.org/officeDocument/2006/customXml" ds:itemID="{E987B64E-9F28-474F-8682-A4588E5A8518}">
+<ds:datastoreItem xmlns:ds="http://schemas.openxmlformats.org/officeDocument/2006/customXml" ds:itemID="{5669505E-34A5-421A-AEAE-42B96A9DE111}">
   <ds:schemaRefs>
     <ds:schemaRef ds:uri="http://schemas.openxmlformats.org/officeDocument/2006/bibliography"/>
   </ds:schemaRefs>

</xml_diff>

<commit_message>
Finished Design section and added hardware schematic
</commit_message>
<xml_diff>
--- a/docs/Report/Draft 1.docx
+++ b/docs/Report/Draft 1.docx
@@ -74,13 +74,8 @@
           </w:r>
           <w:r>
             <w:tab/>
-            <w:t xml:space="preserve">Professor Thomas </w:t>
-          </w:r>
-          <w:proofErr w:type="spellStart"/>
-          <w:r>
-            <w:t>Niesler</w:t>
-          </w:r>
-          <w:proofErr w:type="spellEnd"/>
+            <w:t>Professor Thomas Niesler</w:t>
+          </w:r>
         </w:p>
         <w:p>
           <w:pPr>
@@ -3178,13 +3173,8 @@
         </w:sdtContent>
       </w:sdt>
       <w:r>
-        <w:t xml:space="preserve"> which included its own full speed USB controller which was fully programmable. Other advantages included the fact that it was the basis of the Arduino </w:t>
-      </w:r>
-      <w:proofErr w:type="spellStart"/>
-      <w:r>
-        <w:t>Nano</w:t>
-      </w:r>
-      <w:proofErr w:type="spellEnd"/>
+        <w:t xml:space="preserve"> which included its own full speed USB controller which was fully programmable. Other advantages included the fact that it was the basis of the Arduino Nano</w:t>
+      </w:r>
       <w:r>
         <w:t xml:space="preserve"> </w:t>
       </w:r>
@@ -3245,15 +3235,7 @@
     </w:p>
     <w:p>
       <w:r>
-        <w:t xml:space="preserve">In selecting the ideal prototyping platform, it was decided that the Arduino </w:t>
-      </w:r>
-      <w:proofErr w:type="spellStart"/>
-      <w:r>
-        <w:t>Nano</w:t>
-      </w:r>
-      <w:proofErr w:type="spellEnd"/>
-      <w:r>
-        <w:t xml:space="preserve"> </w:t>
+        <w:t xml:space="preserve">In selecting the ideal prototyping platform, it was decided that the Arduino Nano </w:t>
       </w:r>
       <w:sdt>
         <w:sdtPr>
@@ -3640,7 +3622,39 @@
         </w:sdtContent>
       </w:sdt>
       <w:r>
-        <w:t xml:space="preserve"> was selected based on its ability to handle a wide range of voltages from 1.2V to 3.6V on the low side and 1.65V to 5.5V on the high side, with automatic direction detection on each channel. This, combined with the exceptionally high throughput which could be achieved of up to 100Mbps </w:t>
+        <w:t xml:space="preserve"> was selected based on its ability to handle a wide range of voltages from 1.2V to 3.6V on the low side and 1.65V to 5.5V on the high side</w:t>
+      </w:r>
+      <w:r>
+        <w:t xml:space="preserve"> </w:t>
+      </w:r>
+      <w:sdt>
+        <w:sdtPr>
+          <w:id w:val="-1987310574"/>
+          <w:citation/>
+        </w:sdtPr>
+        <w:sdtContent>
+          <w:r>
+            <w:fldChar w:fldCharType="begin"/>
+          </w:r>
+          <w:r>
+            <w:instrText xml:space="preserve"> CITATION Tex12 \l 7177 </w:instrText>
+          </w:r>
+          <w:r>
+            <w:fldChar w:fldCharType="separate"/>
+          </w:r>
+          <w:r>
+            <w:rPr>
+              <w:noProof/>
+            </w:rPr>
+            <w:t>[10]</w:t>
+          </w:r>
+          <w:r>
+            <w:fldChar w:fldCharType="end"/>
+          </w:r>
+        </w:sdtContent>
+      </w:sdt>
+      <w:r>
+        <w:t xml:space="preserve">, with automatic direction detection on each channel. This, combined with the exceptionally high throughput which could be achieved of up to 100Mbps </w:t>
       </w:r>
       <w:sdt>
         <w:sdtPr>
@@ -3676,6 +3690,184 @@
       </w:r>
     </w:p>
     <w:p>
+      <w:r>
+        <w:t xml:space="preserve">Finally, to assist with prototyping on the Raspberry Pi </w:t>
+      </w:r>
+      <w:sdt>
+        <w:sdtPr>
+          <w:id w:val="-1547906199"/>
+          <w:citation/>
+        </w:sdtPr>
+        <w:sdtContent>
+          <w:r>
+            <w:fldChar w:fldCharType="begin"/>
+          </w:r>
+          <w:r>
+            <w:instrText xml:space="preserve"> CITATION Ras14 \l 7177 </w:instrText>
+          </w:r>
+          <w:r>
+            <w:fldChar w:fldCharType="separate"/>
+          </w:r>
+          <w:r>
+            <w:rPr>
+              <w:noProof/>
+            </w:rPr>
+            <w:t>[7]</w:t>
+          </w:r>
+          <w:r>
+            <w:fldChar w:fldCharType="end"/>
+          </w:r>
+        </w:sdtContent>
+      </w:sdt>
+      <w:r>
+        <w:t xml:space="preserve"> it was decided that a platform specific prototyping board, in the form of the Adafruit </w:t>
+      </w:r>
+      <w:r>
+        <w:t xml:space="preserve">Prototyping Pi Plate Kit </w:t>
+      </w:r>
+      <w:sdt>
+        <w:sdtPr>
+          <w:id w:val="-2059543082"/>
+          <w:citation/>
+        </w:sdtPr>
+        <w:sdtContent>
+          <w:r>
+            <w:fldChar w:fldCharType="begin"/>
+          </w:r>
+          <w:r>
+            <w:instrText xml:space="preserve"> CITATION Ada14 \l 7177 </w:instrText>
+          </w:r>
+          <w:r>
+            <w:fldChar w:fldCharType="separate"/>
+          </w:r>
+          <w:r>
+            <w:rPr>
+              <w:noProof/>
+            </w:rPr>
+            <w:t>[11]</w:t>
+          </w:r>
+          <w:r>
+            <w:fldChar w:fldCharType="end"/>
+          </w:r>
+        </w:sdtContent>
+      </w:sdt>
+      <w:r>
+        <w:t xml:space="preserve">, would be used to allow easy attachment to the Raspberry Pi </w:t>
+      </w:r>
+      <w:sdt>
+        <w:sdtPr>
+          <w:id w:val="1788460988"/>
+          <w:citation/>
+        </w:sdtPr>
+        <w:sdtContent>
+          <w:r>
+            <w:fldChar w:fldCharType="begin"/>
+          </w:r>
+          <w:r>
+            <w:instrText xml:space="preserve"> CITATION Ras14 \l 7177 </w:instrText>
+          </w:r>
+          <w:r>
+            <w:fldChar w:fldCharType="separate"/>
+          </w:r>
+          <w:r>
+            <w:rPr>
+              <w:noProof/>
+            </w:rPr>
+            <w:t>[7]</w:t>
+          </w:r>
+          <w:r>
+            <w:fldChar w:fldCharType="end"/>
+          </w:r>
+        </w:sdtContent>
+      </w:sdt>
+      <w:r>
+        <w:t xml:space="preserve"> and provide a stable platform on which to mount the Teensy 2.0 </w:t>
+      </w:r>
+      <w:sdt>
+        <w:sdtPr>
+          <w:id w:val="1766883472"/>
+          <w:citation/>
+        </w:sdtPr>
+        <w:sdtContent>
+          <w:r>
+            <w:fldChar w:fldCharType="begin"/>
+          </w:r>
+          <w:r>
+            <w:instrText xml:space="preserve"> CITATION PJR11 \l 7177 </w:instrText>
+          </w:r>
+          <w:r>
+            <w:fldChar w:fldCharType="separate"/>
+          </w:r>
+          <w:r>
+            <w:rPr>
+              <w:noProof/>
+            </w:rPr>
+            <w:t>[6]</w:t>
+          </w:r>
+          <w:r>
+            <w:fldChar w:fldCharType="end"/>
+          </w:r>
+        </w:sdtContent>
+      </w:sdt>
+      <w:r>
+        <w:t xml:space="preserve"> and TXB0104 </w:t>
+      </w:r>
+      <w:sdt>
+        <w:sdtPr>
+          <w:id w:val="-1681646064"/>
+          <w:citation/>
+        </w:sdtPr>
+        <w:sdtContent>
+          <w:r>
+            <w:fldChar w:fldCharType="begin"/>
+          </w:r>
+          <w:r>
+            <w:instrText xml:space="preserve"> CITATION Tex14 \l 7177 </w:instrText>
+          </w:r>
+          <w:r>
+            <w:fldChar w:fldCharType="separate"/>
+          </w:r>
+          <w:r>
+            <w:rPr>
+              <w:noProof/>
+            </w:rPr>
+            <w:t>[9]</w:t>
+          </w:r>
+          <w:r>
+            <w:fldChar w:fldCharType="end"/>
+          </w:r>
+        </w:sdtContent>
+      </w:sdt>
+      <w:r>
+        <w:t>.</w:t>
+      </w:r>
+    </w:p>
+    <w:p>
+      <w:pPr>
+        <w:pStyle w:val="Heading2"/>
+      </w:pPr>
+      <w:r>
+        <w:t>Safety Precautions</w:t>
+      </w:r>
+    </w:p>
+    <w:p>
+      <w:r>
+        <w:t xml:space="preserve">In the interest of safety, it has been decided that the Raspberry Pi will </w:t>
+      </w:r>
+      <w:r>
+        <w:rPr>
+          <w:b/>
+        </w:rPr>
+        <w:t>not</w:t>
+      </w:r>
+      <w:r>
+        <w:t xml:space="preserve"> have its 5V connection coupled to the Teensy 2.0’s 5V connection, which would potentially allow the Raspberry Pi to operate without the need of an external power source. This decision was made in the interest of caution as the Raspberry Pi is capable of drawing far more than the USB 2.0 standard 500mA of current which, if drawn through the ATmega32u4, has the potential to damage the Teensy 2.0.</w:t>
+      </w:r>
+    </w:p>
+    <w:p>
+      <w:r>
+        <w:t>The result is that it is necessary for the Raspberry Pi to be connected to its own power source, independently of the Teensy 2.0.</w:t>
+      </w:r>
       <w:bookmarkStart w:id="7" w:name="_GoBack"/>
       <w:bookmarkEnd w:id="7"/>
     </w:p>
@@ -3772,12 +3964,12 @@
                 <w:tblLook w:val="04A0" w:firstRow="1" w:lastRow="0" w:firstColumn="1" w:lastColumn="0" w:noHBand="0" w:noVBand="1"/>
               </w:tblPr>
               <w:tblGrid>
-                <w:gridCol w:w="344"/>
-                <w:gridCol w:w="8727"/>
+                <w:gridCol w:w="466"/>
+                <w:gridCol w:w="8605"/>
               </w:tblGrid>
               <w:tr>
                 <w:trPr>
-                  <w:divId w:val="1654526884"/>
+                  <w:divId w:val="495651003"/>
                   <w:tblCellSpacing w:w="15" w:type="dxa"/>
                 </w:trPr>
                 <w:tc>
@@ -3824,7 +4016,7 @@
               </w:tr>
               <w:tr>
                 <w:trPr>
-                  <w:divId w:val="1654526884"/>
+                  <w:divId w:val="495651003"/>
                   <w:tblCellSpacing w:w="15" w:type="dxa"/>
                 </w:trPr>
                 <w:tc>
@@ -3870,7 +4062,7 @@
               </w:tr>
               <w:tr>
                 <w:trPr>
-                  <w:divId w:val="1654526884"/>
+                  <w:divId w:val="495651003"/>
                   <w:tblCellSpacing w:w="15" w:type="dxa"/>
                 </w:trPr>
                 <w:tc>
@@ -3916,7 +4108,7 @@
               </w:tr>
               <w:tr>
                 <w:trPr>
-                  <w:divId w:val="1654526884"/>
+                  <w:divId w:val="495651003"/>
                   <w:tblCellSpacing w:w="15" w:type="dxa"/>
                 </w:trPr>
                 <w:tc>
@@ -3962,7 +4154,7 @@
               </w:tr>
               <w:tr>
                 <w:trPr>
-                  <w:divId w:val="1654526884"/>
+                  <w:divId w:val="495651003"/>
                   <w:tblCellSpacing w:w="15" w:type="dxa"/>
                 </w:trPr>
                 <w:tc>
@@ -4008,7 +4200,7 @@
               </w:tr>
               <w:tr>
                 <w:trPr>
-                  <w:divId w:val="1654526884"/>
+                  <w:divId w:val="495651003"/>
                   <w:tblCellSpacing w:w="15" w:type="dxa"/>
                 </w:trPr>
                 <w:tc>
@@ -4054,7 +4246,7 @@
               </w:tr>
               <w:tr>
                 <w:trPr>
-                  <w:divId w:val="1654526884"/>
+                  <w:divId w:val="495651003"/>
                   <w:tblCellSpacing w:w="15" w:type="dxa"/>
                 </w:trPr>
                 <w:tc>
@@ -4100,7 +4292,7 @@
               </w:tr>
               <w:tr>
                 <w:trPr>
-                  <w:divId w:val="1654526884"/>
+                  <w:divId w:val="495651003"/>
                   <w:tblCellSpacing w:w="15" w:type="dxa"/>
                 </w:trPr>
                 <w:tc>
@@ -4144,10 +4336,102 @@
                   </w:p>
                 </w:tc>
               </w:tr>
+              <w:tr>
+                <w:trPr>
+                  <w:divId w:val="495651003"/>
+                  <w:tblCellSpacing w:w="15" w:type="dxa"/>
+                </w:trPr>
+                <w:tc>
+                  <w:tcPr>
+                    <w:tcW w:w="50" w:type="pct"/>
+                    <w:hideMark/>
+                  </w:tcPr>
+                  <w:p>
+                    <w:pPr>
+                      <w:pStyle w:val="Bibliography"/>
+                      <w:rPr>
+                        <w:noProof/>
+                      </w:rPr>
+                    </w:pPr>
+                    <w:r>
+                      <w:rPr>
+                        <w:noProof/>
+                      </w:rPr>
+                      <w:t xml:space="preserve">[9] </w:t>
+                    </w:r>
+                  </w:p>
+                </w:tc>
+                <w:tc>
+                  <w:tcPr>
+                    <w:tcW w:w="0" w:type="auto"/>
+                    <w:hideMark/>
+                  </w:tcPr>
+                  <w:p>
+                    <w:pPr>
+                      <w:pStyle w:val="Bibliography"/>
+                      <w:rPr>
+                        <w:noProof/>
+                      </w:rPr>
+                    </w:pPr>
+                    <w:r>
+                      <w:rPr>
+                        <w:noProof/>
+                      </w:rPr>
+                      <w:t>Texas Instruments, “TXB0104,” Texas Instruments, [Online]. Available: http://www.ti.com/product/txb0104. [Accessed 11 August 2014].</w:t>
+                    </w:r>
+                  </w:p>
+                </w:tc>
+              </w:tr>
+              <w:tr>
+                <w:trPr>
+                  <w:divId w:val="495651003"/>
+                  <w:tblCellSpacing w:w="15" w:type="dxa"/>
+                </w:trPr>
+                <w:tc>
+                  <w:tcPr>
+                    <w:tcW w:w="50" w:type="pct"/>
+                    <w:hideMark/>
+                  </w:tcPr>
+                  <w:p>
+                    <w:pPr>
+                      <w:pStyle w:val="Bibliography"/>
+                      <w:rPr>
+                        <w:noProof/>
+                      </w:rPr>
+                    </w:pPr>
+                    <w:r>
+                      <w:rPr>
+                        <w:noProof/>
+                      </w:rPr>
+                      <w:t xml:space="preserve">[10] </w:t>
+                    </w:r>
+                  </w:p>
+                </w:tc>
+                <w:tc>
+                  <w:tcPr>
+                    <w:tcW w:w="0" w:type="auto"/>
+                    <w:hideMark/>
+                  </w:tcPr>
+                  <w:p>
+                    <w:pPr>
+                      <w:pStyle w:val="Bibliography"/>
+                      <w:rPr>
+                        <w:noProof/>
+                      </w:rPr>
+                    </w:pPr>
+                    <w:r>
+                      <w:rPr>
+                        <w:noProof/>
+                      </w:rPr>
+                      <w:t>Texas Instruments, “TXB0104 Technical Documentation,” May 2012. [Online]. Available: http://www.ti.com/lit/gpn/txb0104. [Accessed 11 August 2014].</w:t>
+                    </w:r>
+                  </w:p>
+                </w:tc>
+              </w:tr>
             </w:tbl>
             <w:p>
               <w:pPr>
-                <w:divId w:val="1654526884"/>
+                <w:divId w:val="495651003"/>
                 <w:rPr>
                   <w:rFonts w:eastAsia="Times New Roman"/>
                   <w:noProof/>
@@ -4541,7 +4825,71 @@
     </w:p>
     <w:p>
       <w:r>
-        <w:t>Need to add a circuit diagram showing how the Teensy/ATmega32u4 is connected through the TB0104 to the Raspberry Pi’s UART.</w:t>
+        <w:t>The circuit diagram for the Isotope emulation device, as connected to the Raspberry Pi’s UART, is show below. Take note that at no point are the Raspberry Pi and Teensy 2.0’s power supplies coupled, ensuring that the Raspberry Pi cannot draw current through the Teensy 2.0 – as doing so has the possibility of damaging the Teensy 2.0’s circuitry.</w:t>
+      </w:r>
+    </w:p>
+    <w:p>
+      <w:pPr>
+        <w:rPr>
+          <w:noProof/>
+          <w:lang w:eastAsia="en-ZA"/>
+        </w:rPr>
+      </w:pPr>
+    </w:p>
+    <w:p>
+      <w:r>
+        <w:rPr>
+          <w:noProof/>
+          <w:lang w:eastAsia="en-ZA"/>
+        </w:rPr>
+        <w:drawing>
+          <wp:inline distT="0" distB="0" distL="0" distR="0">
+            <wp:extent cx="5734050" cy="3430191"/>
+            <wp:effectExtent l="0" t="0" r="0" b="0"/>
+            <wp:docPr id="1" name="Picture 1"/>
+            <wp:cNvGraphicFramePr>
+              <a:graphicFrameLocks xmlns:a="http://schemas.openxmlformats.org/drawingml/2006/main" noChangeAspect="1"/>
+            </wp:cNvGraphicFramePr>
+            <a:graphic xmlns:a="http://schemas.openxmlformats.org/drawingml/2006/main">
+              <a:graphicData uri="http://schemas.openxmlformats.org/drawingml/2006/picture">
+                <pic:pic xmlns:pic="http://schemas.openxmlformats.org/drawingml/2006/picture">
+                  <pic:nvPicPr>
+                    <pic:cNvPr id="1" name="Design.png"/>
+                    <pic:cNvPicPr/>
+                  </pic:nvPicPr>
+                  <pic:blipFill rotWithShape="1">
+                    <a:blip r:embed="rId9">
+                      <a:extLst>
+                        <a:ext uri="{28A0092B-C50C-407E-A947-70E740481C1C}">
+                          <a14:useLocalDpi xmlns:a14="http://schemas.microsoft.com/office/drawing/2010/main" val="0"/>
+                        </a:ext>
+                      </a:extLst>
+                    </a:blip>
+                    <a:srcRect t="6762" r="25918" b="30738"/>
+                    <a:stretch/>
+                  </pic:blipFill>
+                  <pic:spPr bwMode="auto">
+                    <a:xfrm>
+                      <a:off x="0" y="0"/>
+                      <a:ext cx="5751182" cy="3440440"/>
+                    </a:xfrm>
+                    <a:prstGeom prst="rect">
+                      <a:avLst/>
+                    </a:prstGeom>
+                    <a:ln>
+                      <a:noFill/>
+                    </a:ln>
+                    <a:extLst>
+                      <a:ext uri="{53640926-AAD7-44D8-BBD7-CCE9431645EC}">
+                        <a14:shadowObscured xmlns:a14="http://schemas.microsoft.com/office/drawing/2010/main"/>
+                      </a:ext>
+                    </a:extLst>
+                  </pic:spPr>
+                </pic:pic>
+              </a:graphicData>
+            </a:graphic>
+          </wp:inline>
+        </w:drawing>
       </w:r>
     </w:p>
     <w:p>
@@ -4567,15 +4915,7 @@
     </w:p>
     <w:p>
       <w:r>
-        <w:t xml:space="preserve">Due to the </w:t>
-      </w:r>
-      <w:proofErr w:type="spellStart"/>
-      <w:r>
-        <w:t>Teensy’s</w:t>
-      </w:r>
-      <w:proofErr w:type="spellEnd"/>
-      <w:r>
-        <w:t xml:space="preserve"> firmware using a circular buffer to store messages, buffer overflows do not pose a security issue.</w:t>
+        <w:t>Due to the Teensy’s firmware using a circular buffer to store messages, buffer overflows do not pose a security issue.</w:t>
       </w:r>
     </w:p>
     <w:p>
@@ -4634,28 +4974,12 @@
     </w:p>
     <w:p>
       <w:r>
-        <w:t xml:space="preserve">There are two approaches to the protocol which we are able to take. The first is to attempt to design a protocol which is as faithful to the USB HID specification as possible - effectively causing the ATmega to act as a relay device, however while this will certainly minimize packet size to a large degree and faithfully allow emulation of any USB HID device it also has the distinct disadvantage of </w:t>
-      </w:r>
-      <w:proofErr w:type="spellStart"/>
-      <w:r>
-        <w:t>requring</w:t>
-      </w:r>
-      <w:proofErr w:type="spellEnd"/>
-      <w:r>
-        <w:t xml:space="preserve"> the master implementation to handle the creation of all HID packets - a complex task which is prone to errors.</w:t>
-      </w:r>
-    </w:p>
-    <w:p>
-      <w:r>
-        <w:t xml:space="preserve">The simpler alternative is to rely on the included HID emulation libraries and instead declare a protocol which acts to perform RPC (remote procedure calls) on the ATmega chip. This, if well designed, could result in smaller packets for most common operations and would significantly simplify protocol implementations. The obvious disadvantage of this approach is that in order to emulate additional devices it would be necessary to extend the functionality of the </w:t>
-      </w:r>
-      <w:proofErr w:type="spellStart"/>
-      <w:r>
-        <w:t>ATmega's</w:t>
-      </w:r>
-      <w:proofErr w:type="spellEnd"/>
-      <w:r>
-        <w:t xml:space="preserve"> firmware as well as (possibly) adding additional op-codes to the protocol.</w:t>
+        <w:t>There are two approaches to the protocol which we are able to take. The first is to attempt to design a protocol which is as faithful to the USB HID specification as possible - effectively causing the ATmega to act as a relay device, however while this will certainly minimize packet size to a large degree and faithfully allow emulation of any USB HID device it also has the distinct disadvantage of requring the master implementation to handle the creation of all HID packets - a complex task which is prone to errors.</w:t>
+      </w:r>
+    </w:p>
+    <w:p>
+      <w:r>
+        <w:t>The simpler alternative is to rely on the included HID emulation libraries and instead declare a protocol which acts to perform RPC (remote procedure calls) on the ATmega chip. This, if well designed, could result in smaller packets for most common operations and would significantly simplify protocol implementations. The obvious disadvantage of this approach is that in order to emulate additional devices it would be necessary to extend the functionality of the ATmega's firmware as well as (possibly) adding additional op-codes to the protocol.</w:t>
       </w:r>
     </w:p>
     <w:p>
@@ -5523,39 +5847,7 @@
     </w:p>
     <w:p>
       <w:r>
-        <w:t xml:space="preserve">The keyboard operation is used to trigger the emulation of </w:t>
-      </w:r>
-      <w:proofErr w:type="spellStart"/>
-      <w:r>
-        <w:t>KeyDown</w:t>
-      </w:r>
-      <w:proofErr w:type="spellEnd"/>
-      <w:r>
-        <w:t xml:space="preserve"> operations. It is important to note that unlike platform native emulation libraries like </w:t>
-      </w:r>
-      <w:proofErr w:type="spellStart"/>
-      <w:r>
-        <w:t>SendKey</w:t>
-      </w:r>
-      <w:proofErr w:type="spellEnd"/>
-      <w:r>
-        <w:t xml:space="preserve">() or Win32 API calls it is not necessary to send a </w:t>
-      </w:r>
-      <w:proofErr w:type="spellStart"/>
-      <w:r>
-        <w:t>KeyUp</w:t>
-      </w:r>
-      <w:proofErr w:type="spellEnd"/>
-      <w:r>
-        <w:t xml:space="preserve"> message when performing USB emulation, rather the </w:t>
-      </w:r>
-      <w:proofErr w:type="spellStart"/>
-      <w:r>
-        <w:t>KeyUp</w:t>
-      </w:r>
-      <w:proofErr w:type="spellEnd"/>
-      <w:r>
-        <w:t xml:space="preserve"> state will be detected when a packet is sent without the key listed as depressed. This is an important distinction and one which will in many ways dictate the way this protocol is designed.</w:t>
+        <w:t>The keyboard operation is used to trigger the emulation of KeyDown operations. It is important to note that unlike platform native emulation libraries like SendKey() or Win32 API calls it is not necessary to send a KeyUp message when performing USB emulation, rather the KeyUp state will be detected when a packet is sent without the key listed as depressed. This is an important distinction and one which will in many ways dictate the way this protocol is designed.</w:t>
       </w:r>
     </w:p>
     <w:p>
@@ -5673,16 +5965,8 @@
         <w:rPr>
           <w:b/>
         </w:rPr>
-        <w:t xml:space="preserve">Press </w:t>
-      </w:r>
-      <w:proofErr w:type="spellStart"/>
-      <w:r>
-        <w:rPr>
-          <w:b/>
-        </w:rPr>
-        <w:t>Shift+A</w:t>
-      </w:r>
-      <w:proofErr w:type="spellEnd"/>
+        <w:t>Press Shift+A</w:t>
+      </w:r>
       <w:r>
         <w:t xml:space="preserve"> 22 02 04</w:t>
       </w:r>
@@ -5699,16 +5983,8 @@
         <w:rPr>
           <w:b/>
         </w:rPr>
-        <w:t xml:space="preserve">Press </w:t>
-      </w:r>
-      <w:proofErr w:type="spellStart"/>
-      <w:r>
-        <w:rPr>
-          <w:b/>
-        </w:rPr>
-        <w:t>Ctrl+Shift+A+B+C</w:t>
-      </w:r>
-      <w:proofErr w:type="spellEnd"/>
+        <w:t>Press Ctrl+Shift+A+B+C</w:t>
+      </w:r>
       <w:r>
         <w:t xml:space="preserve"> 24 03 04 05 06</w:t>
       </w:r>
@@ -5741,15 +6017,7 @@
     </w:p>
     <w:p>
       <w:r>
-        <w:t xml:space="preserve">Because of the way emulation is implemented in the </w:t>
-      </w:r>
-      <w:proofErr w:type="gramStart"/>
-      <w:r>
-        <w:t>Teensy</w:t>
-      </w:r>
-      <w:proofErr w:type="gramEnd"/>
-      <w:r>
-        <w:t xml:space="preserve"> firmware, it is impossible to send the full </w:t>
+        <w:t xml:space="preserve">Because of the way emulation is implemented in the Teensy firmware, it is impossible to send the full </w:t>
       </w:r>
       <w:r>
         <w:rPr>
@@ -5776,15 +6044,7 @@
         <w:t>MUTE</w:t>
       </w:r>
       <w:r>
-        <w:t xml:space="preserve"> </w:t>
-      </w:r>
-      <w:proofErr w:type="spellStart"/>
-      <w:r>
-        <w:t>etc</w:t>
-      </w:r>
-      <w:proofErr w:type="spellEnd"/>
-      <w:r>
-        <w:t xml:space="preserve"> at this time. In the future, if this functionality becomes available it may be possible to tweak this implementation to support sending the full key codes in which case modifiers and keys will need to be handled differently.</w:t>
+        <w:t xml:space="preserve"> etc at this time. In the future, if this functionality becomes available it may be possible to tweak this implementation to support sending the full key codes in which case modifiers and keys will need to be handled differently.</w:t>
       </w:r>
     </w:p>
     <w:p>
@@ -5817,15 +6077,7 @@
     <w:p/>
     <w:p>
       <w:r>
-        <w:t>Button presses are encoded into the first argument using a set of flags, namely the following. The button flags are OR-</w:t>
-      </w:r>
-      <w:proofErr w:type="spellStart"/>
-      <w:r>
-        <w:t>ed</w:t>
-      </w:r>
-      <w:proofErr w:type="spellEnd"/>
-      <w:r>
-        <w:t xml:space="preserve"> together to give the resulting button code.</w:t>
+        <w:t>Button presses are encoded into the first argument using a set of flags, namely the following. The button flags are OR-ed together to give the resulting button code.</w:t>
       </w:r>
     </w:p>
     <w:p>
@@ -6082,15 +6334,7 @@
     </w:p>
     <w:p>
       <w:r>
-        <w:t>Due to the USB HID specification not supporting Mouse Button 4 or 5 (used commonly to provide Forward/Backward navigation) it is not possible to emulate these. In addition to this, the HID specification provides no way to move the mouse to an absolute position on the display (given a set of X, Y coordinates). This behaviour can be emulated by moving the mouse to the bottom left corner (repeated -127, -127 movements) followed by movements to the desired location. The number of movements required to move the mouse to (0</w:t>
-      </w:r>
-      <w:proofErr w:type="gramStart"/>
-      <w:r>
-        <w:t>,0</w:t>
-      </w:r>
-      <w:proofErr w:type="gramEnd"/>
-      <w:r>
-        <w:t>) will depend on the target display's resolution.</w:t>
+        <w:t>Due to the USB HID specification not supporting Mouse Button 4 or 5 (used commonly to provide Forward/Backward navigation) it is not possible to emulate these. In addition to this, the HID specification provides no way to move the mouse to an absolute position on the display (given a set of X, Y coordinates). This behaviour can be emulated by moving the mouse to the bottom left corner (repeated -127, -127 movements) followed by movements to the desired location. The number of movements required to move the mouse to (0,0) will depend on the target display's resolution.</w:t>
       </w:r>
     </w:p>
     <w:p>
@@ -6132,80 +6376,48 @@
           <w:color w:val="767171" w:themeColor="background2" w:themeShade="80"/>
         </w:rPr>
       </w:pPr>
-      <w:proofErr w:type="gramStart"/>
       <w:r>
         <w:rPr>
           <w:rFonts w:ascii="Consolas" w:hAnsi="Consolas" w:cs="Consolas"/>
           <w:color w:val="767171" w:themeColor="background2" w:themeShade="80"/>
         </w:rPr>
-        <w:t>int32_t</w:t>
-      </w:r>
-      <w:proofErr w:type="gramEnd"/>
-      <w:r>
+        <w:t>int32_t pack(int16_t axis1, int16_t axis2, int16_t axis3) {</w:t>
+      </w:r>
+    </w:p>
+    <w:p>
+      <w:pPr>
         <w:rPr>
           <w:rFonts w:ascii="Consolas" w:hAnsi="Consolas" w:cs="Consolas"/>
           <w:color w:val="767171" w:themeColor="background2" w:themeShade="80"/>
         </w:rPr>
-        <w:t xml:space="preserve"> pack(int16_t axis1, int16_t axis2, int16_t axis3) {</w:t>
-      </w:r>
-    </w:p>
-    <w:p>
-      <w:pPr>
+      </w:pPr>
+      <w:r>
         <w:rPr>
           <w:rFonts w:ascii="Consolas" w:hAnsi="Consolas" w:cs="Consolas"/>
           <w:color w:val="767171" w:themeColor="background2" w:themeShade="80"/>
         </w:rPr>
-      </w:pPr>
-      <w:r>
+        <w:tab/>
+        <w:t>return (((axis1 &lt;&lt; 10) | axis2) &lt;&lt; 10) | axis3;</w:t>
+      </w:r>
+    </w:p>
+    <w:p>
+      <w:pPr>
         <w:rPr>
           <w:rFonts w:ascii="Consolas" w:hAnsi="Consolas" w:cs="Consolas"/>
           <w:color w:val="767171" w:themeColor="background2" w:themeShade="80"/>
         </w:rPr>
-        <w:tab/>
-      </w:r>
-      <w:proofErr w:type="gramStart"/>
+      </w:pPr>
       <w:r>
         <w:rPr>
           <w:rFonts w:ascii="Consolas" w:hAnsi="Consolas" w:cs="Consolas"/>
           <w:color w:val="767171" w:themeColor="background2" w:themeShade="80"/>
         </w:rPr>
-        <w:t>return</w:t>
-      </w:r>
-      <w:proofErr w:type="gramEnd"/>
-      <w:r>
-        <w:rPr>
-          <w:rFonts w:ascii="Consolas" w:hAnsi="Consolas" w:cs="Consolas"/>
-          <w:color w:val="767171" w:themeColor="background2" w:themeShade="80"/>
-        </w:rPr>
-        <w:t xml:space="preserve"> (((axis1 &lt;&lt; 10) | axis2) &lt;&lt; 10) | axis3;</w:t>
-      </w:r>
-    </w:p>
-    <w:p>
-      <w:pPr>
-        <w:rPr>
-          <w:rFonts w:ascii="Consolas" w:hAnsi="Consolas" w:cs="Consolas"/>
-          <w:color w:val="767171" w:themeColor="background2" w:themeShade="80"/>
-        </w:rPr>
-      </w:pPr>
-      <w:r>
-        <w:rPr>
-          <w:rFonts w:ascii="Consolas" w:hAnsi="Consolas" w:cs="Consolas"/>
-          <w:color w:val="767171" w:themeColor="background2" w:themeShade="80"/>
-        </w:rPr>
         <w:t>}</w:t>
       </w:r>
     </w:p>
     <w:p>
       <w:r>
-        <w:t xml:space="preserve">In addition to this, the hat switch is handled differently to the standard Arduino implementation to allow its data to be contained within a single 8-bit argument. The special value 0xff is used to represent </w:t>
-      </w:r>
-      <w:proofErr w:type="spellStart"/>
-      <w:r>
-        <w:t>center</w:t>
-      </w:r>
-      <w:proofErr w:type="spellEnd"/>
-      <w:r>
-        <w:t>, while all other values are multiplied by 45 to give the number of degrees from north.</w:t>
+        <w:t>In addition to this, the hat switch is handled differently to the standard Arduino implementation to allow its data to be contained within a single 8-bit argument. The special value 0xff is used to represent center, while all other values are multiplied by 45 to give the number of degrees from north.</w:t>
       </w:r>
     </w:p>
     <w:p>
@@ -6276,31 +6488,7 @@
         <w:t>ARG_9..12</w:t>
       </w:r>
       <w:r>
-        <w:t xml:space="preserve"> pack(</w:t>
-      </w:r>
-      <w:proofErr w:type="spellStart"/>
-      <w:r>
-        <w:t>rZ</w:t>
-      </w:r>
-      <w:proofErr w:type="spellEnd"/>
-      <w:r>
-        <w:t xml:space="preserve">, </w:t>
-      </w:r>
-      <w:proofErr w:type="spellStart"/>
-      <w:r>
-        <w:t>sL</w:t>
-      </w:r>
-      <w:proofErr w:type="spellEnd"/>
-      <w:r>
-        <w:t xml:space="preserve">, </w:t>
-      </w:r>
-      <w:proofErr w:type="spellStart"/>
-      <w:r>
-        <w:t>sR</w:t>
-      </w:r>
-      <w:proofErr w:type="spellEnd"/>
-      <w:r>
-        <w:t xml:space="preserve">) : </w:t>
+        <w:t xml:space="preserve"> pack(rZ, sL, sR) : </w:t>
       </w:r>
       <w:r>
         <w:rPr>
@@ -6362,23 +6550,7 @@
     </w:p>
     <w:p>
       <w:r>
-        <w:t xml:space="preserve">This is a quick breakdown of the </w:t>
-      </w:r>
-      <w:proofErr w:type="spellStart"/>
-      <w:r>
-        <w:t>libisotope</w:t>
-      </w:r>
-      <w:proofErr w:type="spellEnd"/>
-      <w:r>
-        <w:t xml:space="preserve"> C library and its API methods, for further information please consult the examples bundled with the </w:t>
-      </w:r>
-      <w:proofErr w:type="spellStart"/>
-      <w:r>
-        <w:t>libisotope</w:t>
-      </w:r>
-      <w:proofErr w:type="spellEnd"/>
-      <w:r>
-        <w:t xml:space="preserve"> package.</w:t>
+        <w:t>This is a quick breakdown of the libisotope C library and its API methods, for further information please consult the examples bundled with the libisotope package.</w:t>
       </w:r>
     </w:p>
     <w:p>
@@ -6401,7 +6573,7 @@
       <w:r>
         <w:t xml:space="preserve">All project source code, documentation and development has been undertaken on a private git repository available at </w:t>
       </w:r>
-      <w:hyperlink r:id="rId9" w:history="1">
+      <w:hyperlink r:id="rId10" w:history="1">
         <w:r>
           <w:rPr>
             <w:rStyle w:val="Hyperlink"/>
@@ -6412,7 +6584,7 @@
       <w:r>
         <w:t xml:space="preserve">. For access to the repository, please contact Benjamin Pannell at </w:t>
       </w:r>
-      <w:hyperlink r:id="rId10" w:history="1">
+      <w:hyperlink r:id="rId11" w:history="1">
         <w:r>
           <w:rPr>
             <w:rStyle w:val="Hyperlink"/>
@@ -6440,7 +6612,7 @@
       <w:r>
         <w:t xml:space="preserve">Isotope for Node.js – </w:t>
       </w:r>
-      <w:hyperlink r:id="rId11" w:history="1">
+      <w:hyperlink r:id="rId12" w:history="1">
         <w:r>
           <w:rPr>
             <w:rStyle w:val="Hyperlink"/>
@@ -8827,11 +8999,28 @@
     </b:Author>
     <b:RefOrder>10</b:RefOrder>
   </b:Source>
+  <b:Source>
+    <b:Tag>Ada14</b:Tag>
+    <b:SourceType>InternetSite</b:SourceType>
+    <b:Guid>{5A6E6BAA-3D81-4A77-B141-62AD24FBB8E3}</b:Guid>
+    <b:Title>Adafruit Prototyping Pi Plate Kit for Raspberry Pi</b:Title>
+    <b:YearAccessed>2014</b:YearAccessed>
+    <b:MonthAccessed>August</b:MonthAccessed>
+    <b:DayAccessed>11</b:DayAccessed>
+    <b:URL>https://www.adafruit.com/products/801</b:URL>
+    <b:ProductionCompany>Adafruit</b:ProductionCompany>
+    <b:Author>
+      <b:Author>
+        <b:Corporate>Adafruit</b:Corporate>
+      </b:Author>
+    </b:Author>
+    <b:RefOrder>11</b:RefOrder>
+  </b:Source>
 </b:Sources>
 </file>
 
 <file path=customXml/itemProps1.xml><?xml version="1.0" encoding="utf-8"?>
-<ds:datastoreItem xmlns:ds="http://schemas.openxmlformats.org/officeDocument/2006/customXml" ds:itemID="{5669505E-34A5-421A-AEAE-42B96A9DE111}">
+<ds:datastoreItem xmlns:ds="http://schemas.openxmlformats.org/officeDocument/2006/customXml" ds:itemID="{1B799897-8643-4DD8-980F-2AA1FA857E4D}">
   <ds:schemaRefs>
     <ds:schemaRef ds:uri="http://schemas.openxmlformats.org/officeDocument/2006/bibliography"/>
   </ds:schemaRefs>

</xml_diff>

<commit_message>
Added Performance Benchmarks section
</commit_message>
<xml_diff>
--- a/docs/Report/Draft 1.docx
+++ b/docs/Report/Draft 1.docx
@@ -3868,8 +3868,6 @@
       <w:r>
         <w:t>The result is that it is necessary for the Raspberry Pi to be connected to its own power source, independently of the Teensy 2.0.</w:t>
       </w:r>
-      <w:bookmarkStart w:id="7" w:name="_GoBack"/>
-      <w:bookmarkEnd w:id="7"/>
     </w:p>
     <w:p>
       <w:r>
@@ -3903,7 +3901,7 @@
         <w:fldChar w:fldCharType="end"/>
       </w:r>
     </w:p>
-    <w:bookmarkStart w:id="8" w:name="_Toc395524745" w:displacedByCustomXml="next"/>
+    <w:bookmarkStart w:id="7" w:name="_Toc395524745" w:displacedByCustomXml="next"/>
     <w:sdt>
       <w:sdtPr>
         <w:rPr>
@@ -3926,7 +3924,7 @@
           <w:r>
             <w:t>References</w:t>
           </w:r>
-          <w:bookmarkEnd w:id="8"/>
+          <w:bookmarkEnd w:id="7"/>
         </w:p>
         <w:sdt>
           <w:sdtPr>
@@ -4461,12 +4459,12 @@
       <w:pPr>
         <w:pStyle w:val="Heading1"/>
       </w:pPr>
-      <w:bookmarkStart w:id="9" w:name="_Toc395524746"/>
+      <w:bookmarkStart w:id="8" w:name="_Toc395524746"/>
       <w:r>
         <w:lastRenderedPageBreak/>
         <w:t>Appendix A: Project Planning Schedule</w:t>
       </w:r>
-      <w:bookmarkEnd w:id="9"/>
+      <w:bookmarkEnd w:id="8"/>
     </w:p>
     <w:p>
       <w:pPr>
@@ -4609,171 +4607,171 @@
       <w:pPr>
         <w:pStyle w:val="Heading1"/>
       </w:pPr>
-      <w:bookmarkStart w:id="10" w:name="_Toc395524747"/>
+      <w:bookmarkStart w:id="9" w:name="_Toc395524747"/>
       <w:r>
         <w:lastRenderedPageBreak/>
         <w:t>Appendix B: Project Specifications</w:t>
       </w:r>
+      <w:bookmarkEnd w:id="9"/>
+    </w:p>
+    <w:p>
+      <w:pPr>
+        <w:pStyle w:val="Heading2"/>
+      </w:pPr>
+      <w:bookmarkStart w:id="10" w:name="_Toc395524748"/>
+      <w:r>
+        <w:t>Non-Functional Specifications</w:t>
+      </w:r>
       <w:bookmarkEnd w:id="10"/>
     </w:p>
     <w:p>
       <w:pPr>
+        <w:pStyle w:val="Heading3"/>
+      </w:pPr>
+      <w:bookmarkStart w:id="11" w:name="_Toc395524749"/>
+      <w:r>
+        <w:t xml:space="preserve">N-001 </w:t>
+      </w:r>
+      <w:r>
+        <w:t>No Custom Drivers</w:t>
+      </w:r>
+      <w:bookmarkEnd w:id="11"/>
+    </w:p>
+    <w:p>
+      <w:r>
+        <w:t>Device must make use of the USB HID protocol for communication to ensure that it does not require the development and installation of custom drivers.</w:t>
+      </w:r>
+    </w:p>
+    <w:p>
+      <w:pPr>
+        <w:pStyle w:val="Heading3"/>
+      </w:pPr>
+      <w:bookmarkStart w:id="12" w:name="_Toc395524750"/>
+      <w:r>
+        <w:t>N-002 Keyboard Emulation</w:t>
+      </w:r>
+      <w:bookmarkEnd w:id="12"/>
+    </w:p>
+    <w:p>
+      <w:r>
+        <w:t>Device must be able to emulate a keyboard, allowing the pressing and releasing of individual keys, as well as combinations of keys and/or modifiers like Ctrl, Alt or Shift.</w:t>
+      </w:r>
+    </w:p>
+    <w:p>
+      <w:pPr>
+        <w:pStyle w:val="Heading3"/>
+      </w:pPr>
+      <w:bookmarkStart w:id="13" w:name="_Toc395524751"/>
+      <w:r>
+        <w:t>N-003 Mouse Emulation</w:t>
+      </w:r>
+      <w:bookmarkEnd w:id="13"/>
+    </w:p>
+    <w:p>
+      <w:r>
+        <w:t>Device must be able to emulate a mouse, supporting movement of the mouse cursor in the X and Y axis, pressing and releasing of the Left, Middle and Right mouse buttons and scrolling up or down by emulation of a scroll wheel.</w:t>
+      </w:r>
+    </w:p>
+    <w:p>
+      <w:pPr>
+        <w:pStyle w:val="Heading3"/>
+      </w:pPr>
+      <w:bookmarkStart w:id="14" w:name="_Toc395524752"/>
+      <w:r>
+        <w:t>N-004 Raspberry Pi Integration</w:t>
+      </w:r>
+      <w:bookmarkEnd w:id="14"/>
+    </w:p>
+    <w:p>
+      <w:r>
+        <w:t>Device must be able to be used in conjunction with a Raspberry Pi Model B</w:t>
+      </w:r>
+      <w:r>
+        <w:t>, with no modifications to the Raspberry Pi itself so as to minimize the risk of damage.</w:t>
+      </w:r>
+    </w:p>
+    <w:p>
+      <w:pPr>
+        <w:pStyle w:val="Heading3"/>
+      </w:pPr>
+      <w:bookmarkStart w:id="15" w:name="_Toc395524753"/>
+      <w:r>
+        <w:t>N-005 High Compatibility</w:t>
+      </w:r>
+      <w:bookmarkEnd w:id="15"/>
+    </w:p>
+    <w:p>
+      <w:r>
+        <w:t>Device must make use of a commonly available communication interface available on most embedded systems to allow adaptation to different platforms in the future.</w:t>
+      </w:r>
+    </w:p>
+    <w:p>
+      <w:pPr>
         <w:pStyle w:val="Heading2"/>
       </w:pPr>
-      <w:bookmarkStart w:id="11" w:name="_Toc395524748"/>
-      <w:r>
-        <w:t>Non-Functional Specifications</w:t>
-      </w:r>
-      <w:bookmarkEnd w:id="11"/>
+      <w:bookmarkStart w:id="16" w:name="_Toc395524754"/>
+      <w:r>
+        <w:t>Functional Specifications</w:t>
+      </w:r>
+      <w:bookmarkEnd w:id="16"/>
     </w:p>
     <w:p>
       <w:pPr>
         <w:pStyle w:val="Heading3"/>
       </w:pPr>
-      <w:bookmarkStart w:id="12" w:name="_Toc395524749"/>
-      <w:r>
-        <w:t xml:space="preserve">N-001 </w:t>
-      </w:r>
-      <w:r>
-        <w:t>No Custom Drivers</w:t>
-      </w:r>
-      <w:bookmarkEnd w:id="12"/>
-    </w:p>
-    <w:p>
-      <w:r>
-        <w:t>Device must make use of the USB HID protocol for communication to ensure that it does not require the development and installation of custom drivers.</w:t>
+      <w:bookmarkStart w:id="17" w:name="_Toc395524755"/>
+      <w:r>
+        <w:t>F-001 High Performance</w:t>
+      </w:r>
+      <w:bookmarkEnd w:id="17"/>
+    </w:p>
+    <w:p>
+      <w:r>
+        <w:t>The device and protocol should ensure that any performance limitations are dictated by the USB HID protocol rather than the implementation. Specifically, the inter-device communication bus should be able to transmit at least 1000 commands per second.</w:t>
       </w:r>
     </w:p>
     <w:p>
       <w:pPr>
         <w:pStyle w:val="Heading3"/>
       </w:pPr>
-      <w:bookmarkStart w:id="13" w:name="_Toc395524750"/>
-      <w:r>
-        <w:t>N-002 Keyboard Emulation</w:t>
-      </w:r>
-      <w:bookmarkEnd w:id="13"/>
-    </w:p>
-    <w:p>
-      <w:r>
-        <w:t>Device must be able to emulate a keyboard, allowing the pressing and releasing of individual keys, as well as combinations of keys and/or modifiers like Ctrl, Alt or Shift.</w:t>
+      <w:bookmarkStart w:id="18" w:name="_Toc395524756"/>
+      <w:r>
+        <w:t>F-002 Low Power Usage</w:t>
+      </w:r>
+      <w:bookmarkEnd w:id="18"/>
+    </w:p>
+    <w:p>
+      <w:r>
+        <w:t>The device should not require more power than can be supplied through the USB port of the system it is connected to – 500mA on USB2.0 and 1200mA on USB2.0 High-Power or USB3.0.</w:t>
       </w:r>
     </w:p>
     <w:p>
       <w:pPr>
         <w:pStyle w:val="Heading3"/>
       </w:pPr>
-      <w:bookmarkStart w:id="14" w:name="_Toc395524751"/>
-      <w:r>
-        <w:t>N-003 Mouse Emulation</w:t>
-      </w:r>
-      <w:bookmarkEnd w:id="14"/>
-    </w:p>
-    <w:p>
-      <w:r>
-        <w:t>Device must be able to emulate a mouse, supporting movement of the mouse cursor in the X and Y axis, pressing and releasing of the Left, Middle and Right mouse buttons and scrolling up or down by emulation of a scroll wheel.</w:t>
+      <w:bookmarkStart w:id="19" w:name="_Toc395524757"/>
+      <w:r>
+        <w:t>F-003 Low Cost</w:t>
+      </w:r>
+      <w:bookmarkEnd w:id="19"/>
+    </w:p>
+    <w:p>
+      <w:r>
+        <w:t>The device should be cheap to prototype as well as having low cost components such that mass production profit margins may be maximized. Maximum cost of the emulation components for prototyping may not exceed R500 while production costs shall not exceed R100.</w:t>
       </w:r>
     </w:p>
     <w:p>
       <w:pPr>
         <w:pStyle w:val="Heading3"/>
       </w:pPr>
-      <w:bookmarkStart w:id="15" w:name="_Toc395524752"/>
-      <w:r>
-        <w:t>N-004 Raspberry Pi Integration</w:t>
-      </w:r>
-      <w:bookmarkEnd w:id="15"/>
-    </w:p>
-    <w:p>
-      <w:r>
-        <w:t>Device must be able to be used in conjunction with a Raspberry Pi Model B</w:t>
-      </w:r>
-      <w:r>
-        <w:t>, with no modifications to the Raspberry Pi itself so as to minimize the risk of damage.</w:t>
-      </w:r>
-    </w:p>
-    <w:p>
-      <w:pPr>
-        <w:pStyle w:val="Heading3"/>
-      </w:pPr>
-      <w:bookmarkStart w:id="16" w:name="_Toc395524753"/>
-      <w:r>
-        <w:t>N-005 High Compatibility</w:t>
-      </w:r>
-      <w:bookmarkEnd w:id="16"/>
-    </w:p>
-    <w:p>
-      <w:r>
-        <w:t>Device must make use of a commonly available communication interface available on most embedded systems to allow adaptation to different platforms in the future.</w:t>
-      </w:r>
-    </w:p>
-    <w:p>
-      <w:pPr>
-        <w:pStyle w:val="Heading2"/>
-      </w:pPr>
-      <w:bookmarkStart w:id="17" w:name="_Toc395524754"/>
-      <w:r>
-        <w:t>Functional Specifications</w:t>
-      </w:r>
-      <w:bookmarkEnd w:id="17"/>
-    </w:p>
-    <w:p>
-      <w:pPr>
-        <w:pStyle w:val="Heading3"/>
-      </w:pPr>
-      <w:bookmarkStart w:id="18" w:name="_Toc395524755"/>
-      <w:r>
-        <w:t>F-001 High Performance</w:t>
-      </w:r>
-      <w:bookmarkEnd w:id="18"/>
-    </w:p>
-    <w:p>
-      <w:r>
-        <w:t>The device and protocol should ensure that any performance limitations are dictated by the USB HID protocol rather than the implementation. Specifically, the inter-device communication bus should be able to transmit at least 1000 commands per second.</w:t>
-      </w:r>
-    </w:p>
-    <w:p>
-      <w:pPr>
-        <w:pStyle w:val="Heading3"/>
-      </w:pPr>
-      <w:bookmarkStart w:id="19" w:name="_Toc395524756"/>
-      <w:r>
-        <w:t>F-002 Low Power Usage</w:t>
-      </w:r>
-      <w:bookmarkEnd w:id="19"/>
-    </w:p>
-    <w:p>
-      <w:r>
-        <w:t>The device should not require more power than can be supplied through the USB port of the system it is connected to – 500mA on USB2.0 and 1200mA on USB2.0 High-Power or USB3.0.</w:t>
-      </w:r>
-    </w:p>
-    <w:p>
-      <w:pPr>
-        <w:pStyle w:val="Heading3"/>
-      </w:pPr>
-      <w:bookmarkStart w:id="20" w:name="_Toc395524757"/>
-      <w:r>
-        <w:t>F-003 Low Cost</w:t>
+      <w:bookmarkStart w:id="20" w:name="_Toc395524758"/>
+      <w:r>
+        <w:t>F-004 Small Size</w:t>
       </w:r>
       <w:bookmarkEnd w:id="20"/>
     </w:p>
     <w:p>
       <w:r>
-        <w:t>The device should be cheap to prototype as well as having low cost components such that mass production profit margins may be maximized. Maximum cost of the emulation components for prototyping may not exceed R500 while production costs shall not exceed R100.</w:t>
-      </w:r>
-    </w:p>
-    <w:p>
-      <w:pPr>
-        <w:pStyle w:val="Heading3"/>
-      </w:pPr>
-      <w:bookmarkStart w:id="21" w:name="_Toc395524758"/>
-      <w:r>
-        <w:t>F-004 Small Size</w:t>
-      </w:r>
-      <w:bookmarkEnd w:id="21"/>
-    </w:p>
-    <w:p>
-      <w:r>
         <w:t>The device should require a minimum of PCB surface area such that production devices may be built to be extremely small and lightweight. Total chip surface area may not exceed 1cm</w:t>
       </w:r>
       <w:r>
@@ -4795,12 +4793,12 @@
       <w:pPr>
         <w:pStyle w:val="Heading1"/>
       </w:pPr>
-      <w:bookmarkStart w:id="22" w:name="_Toc395524759"/>
+      <w:bookmarkStart w:id="21" w:name="_Toc395524759"/>
       <w:r>
         <w:lastRenderedPageBreak/>
         <w:t>Appendix C: Outcomes Compliance</w:t>
       </w:r>
-      <w:bookmarkEnd w:id="22"/>
+      <w:bookmarkEnd w:id="21"/>
     </w:p>
     <w:p>
       <w:r>
@@ -4816,12 +4814,12 @@
       <w:pPr>
         <w:pStyle w:val="Heading1"/>
       </w:pPr>
-      <w:bookmarkStart w:id="23" w:name="_Toc395524760"/>
+      <w:bookmarkStart w:id="22" w:name="_Toc395524760"/>
       <w:r>
         <w:lastRenderedPageBreak/>
         <w:t>Appendix D: Circuit Diagram</w:t>
       </w:r>
-      <w:bookmarkEnd w:id="23"/>
+      <w:bookmarkEnd w:id="22"/>
     </w:p>
     <w:p>
       <w:r>
@@ -4901,22 +4899,202 @@
       <w:pPr>
         <w:pStyle w:val="Heading1"/>
       </w:pPr>
-      <w:bookmarkStart w:id="24" w:name="_Toc395524761"/>
+      <w:bookmarkStart w:id="23" w:name="_Toc395524761"/>
       <w:r>
         <w:lastRenderedPageBreak/>
         <w:t>Appendix E: Performance Benchmarks</w:t>
       </w:r>
+      <w:bookmarkEnd w:id="23"/>
+    </w:p>
+    <w:p>
+      <w:r>
+        <w:t>Need to do performance testing to determine the maximum data throughput, as well as the best baud rate to operate the UART at to help prevent data-loss due to buffer overflows.</w:t>
+      </w:r>
+    </w:p>
+    <w:p>
+      <w:r>
+        <w:t>Due to the Teensy’s firmware using a circular buffer to store messages, buffer overflows do not pose a security issue.</w:t>
+      </w:r>
+    </w:p>
+    <w:p>
+      <w:pPr>
+        <w:pStyle w:val="Heading2"/>
+      </w:pPr>
+      <w:r>
+        <w:t>USB Protocol Limitations</w:t>
+      </w:r>
+    </w:p>
+    <w:p>
+      <w:r>
+        <w:t>The USB HID protocol specifies that for each HID device connected to the host, provision must be made to accept up to 1000 reports per second (1000Hz polling rate). As this is a protocol specific limitation, we will use it as the upper limit on our performance benchmarks (exceeding this limit should not be permitted).</w:t>
+      </w:r>
+    </w:p>
+    <w:p>
+      <w:pPr>
+        <w:pStyle w:val="Heading2"/>
+      </w:pPr>
+      <w:r>
+        <w:t>UART Limitations</w:t>
+      </w:r>
+    </w:p>
+    <w:p>
+      <w:pPr>
+        <w:rPr>
+          <w:rFonts w:eastAsiaTheme="minorEastAsia"/>
+        </w:rPr>
+      </w:pPr>
+      <w:r>
+        <w:t xml:space="preserve">The UARTs used on the Raspberry Pi and Teensy 2.0 are capable of operating at baud rates of up to 115200 baud, as we are using 8-bit packets with even parity we are in fact sending 11-bits per packet. </w:t>
+      </w:r>
+      <w:sdt>
+        <w:sdtPr>
+          <w:id w:val="-1562324982"/>
+          <w:citation/>
+        </w:sdtPr>
+        <w:sdtContent>
+          <w:r>
+            <w:fldChar w:fldCharType="begin"/>
+          </w:r>
+          <w:r>
+            <w:instrText xml:space="preserve"> CITATION RS232 \l 7177 </w:instrText>
+          </w:r>
+          <w:r>
+            <w:fldChar w:fldCharType="separate"/>
+          </w:r>
+          <w:r>
+            <w:rPr>
+              <w:noProof/>
+            </w:rPr>
+            <w:t>[12]</w:t>
+          </w:r>
+          <w:r>
+            <w:fldChar w:fldCharType="end"/>
+          </w:r>
+        </w:sdtContent>
+      </w:sdt>
+      <w:r>
+        <w:t xml:space="preserve"> From this it is possible to deduce that our maximum packet throughput is equal to </w:t>
+      </w:r>
+      <m:oMath>
+        <m:f>
+          <m:fPr>
+            <m:ctrlPr>
+              <w:rPr>
+                <w:rFonts w:ascii="Cambria Math" w:hAnsi="Cambria Math"/>
+                <w:i/>
+              </w:rPr>
+            </m:ctrlPr>
+          </m:fPr>
+          <m:num>
+            <m:r>
+              <w:rPr>
+                <w:rFonts w:ascii="Cambria Math" w:hAnsi="Cambria Math"/>
+              </w:rPr>
+              <m:t>baud rate</m:t>
+            </m:r>
+          </m:num>
+          <m:den>
+            <m:r>
+              <w:rPr>
+                <w:rFonts w:ascii="Cambria Math" w:hAnsi="Cambria Math"/>
+              </w:rPr>
+              <m:t>packet length</m:t>
+            </m:r>
+          </m:den>
+        </m:f>
+        <m:r>
+          <w:rPr>
+            <w:rFonts w:ascii="Cambria Math" w:hAnsi="Cambria Math"/>
+          </w:rPr>
+          <m:t>=</m:t>
+        </m:r>
+        <m:f>
+          <m:fPr>
+            <m:ctrlPr>
+              <w:rPr>
+                <w:rFonts w:ascii="Cambria Math" w:hAnsi="Cambria Math"/>
+                <w:i/>
+              </w:rPr>
+            </m:ctrlPr>
+          </m:fPr>
+          <m:num>
+            <m:r>
+              <w:rPr>
+                <w:rFonts w:ascii="Cambria Math" w:hAnsi="Cambria Math"/>
+              </w:rPr>
+              <m:t>115200</m:t>
+            </m:r>
+          </m:num>
+          <m:den>
+            <m:r>
+              <w:rPr>
+                <w:rFonts w:ascii="Cambria Math" w:hAnsi="Cambria Math"/>
+              </w:rPr>
+              <m:t>11</m:t>
+            </m:r>
+          </m:den>
+        </m:f>
+        <m:r>
+          <w:rPr>
+            <w:rFonts w:ascii="Cambria Math" w:hAnsi="Cambria Math"/>
+          </w:rPr>
+          <m:t>=10472.72Bps</m:t>
+        </m:r>
+      </m:oMath>
+      <w:r>
+        <w:rPr>
+          <w:rFonts w:eastAsiaTheme="minorEastAsia"/>
+        </w:rPr>
+        <w:t>.</w:t>
+      </w:r>
+    </w:p>
+    <w:p>
+      <w:pPr>
+        <w:pStyle w:val="Heading2"/>
+      </w:pPr>
+      <w:r>
+        <w:t>Isotope Protocol Limitations</w:t>
+      </w:r>
+    </w:p>
+    <w:p>
+      <w:r>
+        <w:t>Due to the flexible design of the Isotope protocol, in which packet lengths can vary from 1-byte to 32-bytes depending on their context, it is important to analyse performance given different usage scenarios.</w:t>
+      </w:r>
+    </w:p>
+    <w:p>
+      <w:r>
+        <w:t>The most common usage scenario is text input, in which one key is pressed at a time (with optional modifier keys) and then released. Optimizations to the way in which key presses are sent (only sending the key release command if the key remains the same, or at the end of the text) can help improve throughput, however for the sake of our calculations we will assume that each key is pressed, followed by a release command, and then the next is pressed.</w:t>
+      </w:r>
+    </w:p>
+    <w:p>
+      <w:r>
+        <w:t xml:space="preserve">In this scenario, the key press packets are each 3-bytes long while key release packets are each 1-byte long (see </w:t>
+      </w:r>
+      <w:r>
+        <w:fldChar w:fldCharType="begin"/>
+      </w:r>
+      <w:r>
+        <w:instrText xml:space="preserve"> REF _Ref395536398 \h </w:instrText>
+      </w:r>
+      <w:r>
+        <w:fldChar w:fldCharType="separate"/>
+      </w:r>
+      <w:r>
+        <w:t>Example Packets</w:t>
+      </w:r>
+      <w:r>
+        <w:fldChar w:fldCharType="end"/>
+      </w:r>
+      <w:r>
+        <w:t>). This gives an average packet length per command of 2-bytes – leading to an optimum baud rate (to ensure we do not exceed the 1000Hz USB protocol limitation) of 45000 baud.</w:t>
+      </w:r>
+    </w:p>
+    <w:p>
+      <w:r>
+        <w:t>As most other commands will generally result in equal, or longer, packets it is safe to assume that a maximum baud rate of 38400 (the nearest lower standard baud rate) will ensure the USB specification is never exceeded.</w:t>
+      </w:r>
+      <w:bookmarkStart w:id="24" w:name="_GoBack"/>
       <w:bookmarkEnd w:id="24"/>
-    </w:p>
-    <w:p>
-      <w:r>
-        <w:t>Need to do performance testing to determine the maximum data throughput, as well as the best baud rate to operate the UART at to help prevent data-loss due to buffer overflows.</w:t>
-      </w:r>
-    </w:p>
-    <w:p>
-      <w:r>
-        <w:t>Due to the Teensy’s firmware using a circular buffer to store messages, buffer overflows do not pose a security issue.</w:t>
-      </w:r>
     </w:p>
     <w:p>
       <w:r>
@@ -4974,7 +5152,13 @@
     </w:p>
     <w:p>
       <w:r>
-        <w:t>There are two approaches to the protocol which we are able to take. The first is to attempt to design a protocol which is as faithful to the USB HID specification as possible - effectively causing the ATmega to act as a relay device, however while this will certainly minimize packet size to a large degree and faithfully allow emulation of any USB HID device it also has the distinct disadvantage of requring the master implementation to handle the creation of all HID packets - a complex task which is prone to errors.</w:t>
+        <w:t xml:space="preserve">There are two approaches to the protocol which we are able to take. The first is to attempt to design a protocol which is as faithful to the USB HID specification as possible - effectively causing the ATmega to act as a relay device, however while this will certainly minimize packet size to a large degree and faithfully allow emulation of any USB HID device it also has the distinct disadvantage of </w:t>
+      </w:r>
+      <w:r>
+        <w:t>requiring</w:t>
+      </w:r>
+      <w:r>
+        <w:t xml:space="preserve"> the master implementation to handle the creation of all HID packets - a complex task which is prone to errors.</w:t>
       </w:r>
     </w:p>
     <w:p>
@@ -5926,9 +6110,11 @@
       <w:pPr>
         <w:pStyle w:val="Heading5"/>
       </w:pPr>
+      <w:bookmarkStart w:id="34" w:name="_Ref395536398"/>
       <w:r>
         <w:t>Example Packets</w:t>
       </w:r>
+      <w:bookmarkEnd w:id="34"/>
     </w:p>
     <w:p>
       <w:r>
@@ -6044,7 +6230,13 @@
         <w:t>MUTE</w:t>
       </w:r>
       <w:r>
-        <w:t xml:space="preserve"> etc at this time. In the future, if this functionality becomes available it may be possible to tweak this implementation to support sending the full key codes in which case modifiers and keys will need to be handled differently.</w:t>
+        <w:t xml:space="preserve"> etc</w:t>
+      </w:r>
+      <w:r>
+        <w:t>.</w:t>
+      </w:r>
+      <w:r>
+        <w:t xml:space="preserve"> at this time. In the future, if this functionality becomes available it may be possible to tweak this implementation to support sending the full key codes in which case modifiers and keys will need to be handled differently.</w:t>
       </w:r>
     </w:p>
     <w:p>
@@ -6541,12 +6733,12 @@
       <w:pPr>
         <w:pStyle w:val="Heading1"/>
       </w:pPr>
-      <w:bookmarkStart w:id="34" w:name="_Toc395524769"/>
+      <w:bookmarkStart w:id="35" w:name="_Toc395524769"/>
       <w:r>
         <w:lastRenderedPageBreak/>
         <w:t>Appendix G: C-Library API</w:t>
       </w:r>
-      <w:bookmarkEnd w:id="34"/>
+      <w:bookmarkEnd w:id="35"/>
     </w:p>
     <w:p>
       <w:r>
@@ -6562,12 +6754,12 @@
       <w:pPr>
         <w:pStyle w:val="Heading1"/>
       </w:pPr>
-      <w:bookmarkStart w:id="35" w:name="_Toc395524770"/>
+      <w:bookmarkStart w:id="36" w:name="_Toc395524770"/>
       <w:r>
         <w:lastRenderedPageBreak/>
         <w:t>Appendix H: Source Code</w:t>
       </w:r>
-      <w:bookmarkEnd w:id="35"/>
+      <w:bookmarkEnd w:id="36"/>
     </w:p>
     <w:p>
       <w:r>
@@ -8546,7 +8738,563 @@
       <w:ind w:left="480" w:hanging="240"/>
     </w:pPr>
   </w:style>
+  <w:style w:type="character" w:styleId="PlaceholderText">
+    <w:name w:val="Placeholder Text"/>
+    <w:basedOn w:val="DefaultParagraphFont"/>
+    <w:uiPriority w:val="99"/>
+    <w:semiHidden/>
+    <w:rsid w:val="00F60008"/>
+    <w:rPr>
+      <w:color w:val="808080"/>
+    </w:rPr>
+  </w:style>
 </w:styles>
+</file>
+
+<file path=word/glossary/document.xml><?xml version="1.0" encoding="utf-8"?>
+<w:glossaryDocument xmlns:wpc="http://schemas.microsoft.com/office/word/2010/wordprocessingCanvas" xmlns:mc="http://schemas.openxmlformats.org/markup-compatibility/2006" xmlns:o="urn:schemas-microsoft-com:office:office" xmlns:r="http://schemas.openxmlformats.org/officeDocument/2006/relationships" xmlns:m="http://schemas.openxmlformats.org/officeDocument/2006/math" xmlns:v="urn:schemas-microsoft-com:vml" xmlns:wp14="http://schemas.microsoft.com/office/word/2010/wordprocessingDrawing" xmlns:wp="http://schemas.openxmlformats.org/drawingml/2006/wordprocessingDrawing" xmlns:w10="urn:schemas-microsoft-com:office:word" xmlns:w="http://schemas.openxmlformats.org/wordprocessingml/2006/main" xmlns:w14="http://schemas.microsoft.com/office/word/2010/wordml" xmlns:w15="http://schemas.microsoft.com/office/word/2012/wordml" xmlns:wpg="http://schemas.microsoft.com/office/word/2010/wordprocessingGroup" xmlns:wpi="http://schemas.microsoft.com/office/word/2010/wordprocessingInk" xmlns:wne="http://schemas.microsoft.com/office/word/2006/wordml" xmlns:wps="http://schemas.microsoft.com/office/word/2010/wordprocessingShape" mc:Ignorable="w14 w15 wp14"/>
+</file>
+
+<file path=word/glossary/fontTable.xml><?xml version="1.0" encoding="utf-8"?>
+<w:fonts xmlns:mc="http://schemas.openxmlformats.org/markup-compatibility/2006" xmlns:r="http://schemas.openxmlformats.org/officeDocument/2006/relationships" xmlns:w="http://schemas.openxmlformats.org/wordprocessingml/2006/main" xmlns:w14="http://schemas.microsoft.com/office/word/2010/wordml" xmlns:w15="http://schemas.microsoft.com/office/word/2012/wordml" mc:Ignorable="w14 w15">
+  <w:font w:name="Symbol">
+    <w:panose1 w:val="05050102010706020507"/>
+    <w:charset w:val="02"/>
+    <w:family w:val="roman"/>
+    <w:pitch w:val="variable"/>
+    <w:sig w:usb0="00000000" w:usb1="10000000" w:usb2="00000000" w:usb3="00000000" w:csb0="80000000" w:csb1="00000000"/>
+  </w:font>
+  <w:font w:name="Times New Roman">
+    <w:panose1 w:val="02020603050405020304"/>
+    <w:charset w:val="00"/>
+    <w:family w:val="roman"/>
+    <w:pitch w:val="variable"/>
+    <w:sig w:usb0="E0002EFF" w:usb1="C0007843" w:usb2="00000009" w:usb3="00000000" w:csb0="000001FF" w:csb1="00000000"/>
+  </w:font>
+  <w:font w:name="Courier New">
+    <w:panose1 w:val="02070309020205020404"/>
+    <w:charset w:val="00"/>
+    <w:family w:val="modern"/>
+    <w:pitch w:val="fixed"/>
+    <w:sig w:usb0="E0002AFF" w:usb1="C0007843" w:usb2="00000009" w:usb3="00000000" w:csb0="000001FF" w:csb1="00000000"/>
+  </w:font>
+  <w:font w:name="Wingdings">
+    <w:panose1 w:val="05000000000000000000"/>
+    <w:charset w:val="02"/>
+    <w:family w:val="auto"/>
+    <w:pitch w:val="variable"/>
+    <w:sig w:usb0="00000000" w:usb1="10000000" w:usb2="00000000" w:usb3="00000000" w:csb0="80000000" w:csb1="00000000"/>
+  </w:font>
+  <w:font w:name="Calibri">
+    <w:panose1 w:val="020F0502020204030204"/>
+    <w:charset w:val="00"/>
+    <w:family w:val="swiss"/>
+    <w:pitch w:val="variable"/>
+    <w:sig w:usb0="E00002FF" w:usb1="4000ACFF" w:usb2="00000001" w:usb3="00000000" w:csb0="0000019F" w:csb1="00000000"/>
+  </w:font>
+  <w:font w:name="Calibri Light">
+    <w:panose1 w:val="020F0302020204030204"/>
+    <w:charset w:val="00"/>
+    <w:family w:val="swiss"/>
+    <w:pitch w:val="variable"/>
+    <w:sig w:usb0="A00002EF" w:usb1="4000207B" w:usb2="00000000" w:usb3="00000000" w:csb0="0000019F" w:csb1="00000000"/>
+  </w:font>
+  <w:font w:name="Cambria Math">
+    <w:panose1 w:val="02040503050406030204"/>
+    <w:charset w:val="00"/>
+    <w:family w:val="roman"/>
+    <w:pitch w:val="variable"/>
+    <w:sig w:usb0="E00002FF" w:usb1="420024FF" w:usb2="00000000" w:usb3="00000000" w:csb0="0000019F" w:csb1="00000000"/>
+  </w:font>
+  <w:font w:name="Consolas">
+    <w:panose1 w:val="020B0609020204030204"/>
+    <w:charset w:val="00"/>
+    <w:family w:val="modern"/>
+    <w:pitch w:val="fixed"/>
+    <w:sig w:usb0="E10002FF" w:usb1="4000FCFF" w:usb2="00000009" w:usb3="00000000" w:csb0="0000019F" w:csb1="00000000"/>
+  </w:font>
+</w:fonts>
+</file>
+
+<file path=word/glossary/settings.xml><?xml version="1.0" encoding="utf-8"?>
+<w:settings xmlns:mc="http://schemas.openxmlformats.org/markup-compatibility/2006" xmlns:o="urn:schemas-microsoft-com:office:office" xmlns:r="http://schemas.openxmlformats.org/officeDocument/2006/relationships" xmlns:m="http://schemas.openxmlformats.org/officeDocument/2006/math" xmlns:v="urn:schemas-microsoft-com:vml" xmlns:w10="urn:schemas-microsoft-com:office:word" xmlns:w="http://schemas.openxmlformats.org/wordprocessingml/2006/main" xmlns:w14="http://schemas.microsoft.com/office/word/2010/wordml" xmlns:w15="http://schemas.microsoft.com/office/word/2012/wordml" xmlns:sl="http://schemas.openxmlformats.org/schemaLibrary/2006/main" mc:Ignorable="w14 w15">
+  <w:view w:val="normal"/>
+  <w:revisionView w:markup="0" w:comments="0" w:insDel="0" w:formatting="0" w:inkAnnotations="0"/>
+  <w:defaultTabStop w:val="720"/>
+  <w:characterSpacingControl w:val="doNotCompress"/>
+  <w:compat>
+    <w:useFELayout/>
+    <w:compatSetting w:name="compatibilityMode" w:uri="http://schemas.microsoft.com/office/word" w:val="15"/>
+    <w:compatSetting w:name="overrideTableStyleFontSizeAndJustification" w:uri="http://schemas.microsoft.com/office/word" w:val="1"/>
+    <w:compatSetting w:name="enableOpenTypeFeatures" w:uri="http://schemas.microsoft.com/office/word" w:val="1"/>
+    <w:compatSetting w:name="doNotFlipMirrorIndents" w:uri="http://schemas.microsoft.com/office/word" w:val="1"/>
+    <w:compatSetting w:name="differentiateMultirowTableHeaders" w:uri="http://schemas.microsoft.com/office/word" w:val="1"/>
+  </w:compat>
+  <w:rsids>
+    <w:rsidRoot w:val="00414069"/>
+    <w:rsid w:val="00414069"/>
+    <w:rsid w:val="00FA224F"/>
+  </w:rsids>
+  <m:mathPr>
+    <m:mathFont m:val="Cambria Math"/>
+    <m:brkBin m:val="before"/>
+    <m:brkBinSub m:val="--"/>
+    <m:smallFrac m:val="0"/>
+    <m:dispDef/>
+    <m:lMargin m:val="0"/>
+    <m:rMargin m:val="0"/>
+    <m:defJc m:val="centerGroup"/>
+    <m:wrapIndent m:val="1440"/>
+    <m:intLim m:val="subSup"/>
+    <m:naryLim m:val="undOvr"/>
+  </m:mathPr>
+  <w:themeFontLang w:val="en-ZA"/>
+  <w:clrSchemeMapping w:bg1="light1" w:t1="dark1" w:bg2="light2" w:t2="dark2" w:accent1="accent1" w:accent2="accent2" w:accent3="accent3" w:accent4="accent4" w:accent5="accent5" w:accent6="accent6" w:hyperlink="hyperlink" w:followedHyperlink="followedHyperlink"/>
+  <w:decimalSymbol w:val="."/>
+  <w:listSeparator w:val=";"/>
+  <w15:chartTrackingRefBased/>
+</w:settings>
+</file>
+
+<file path=word/glossary/styles.xml><?xml version="1.0" encoding="utf-8"?>
+<w:styles xmlns:mc="http://schemas.openxmlformats.org/markup-compatibility/2006" xmlns:r="http://schemas.openxmlformats.org/officeDocument/2006/relationships" xmlns:w="http://schemas.openxmlformats.org/wordprocessingml/2006/main" xmlns:w14="http://schemas.microsoft.com/office/word/2010/wordml" xmlns:w15="http://schemas.microsoft.com/office/word/2012/wordml" mc:Ignorable="w14 w15">
+  <w:docDefaults>
+    <w:rPrDefault>
+      <w:rPr>
+        <w:rFonts w:asciiTheme="minorHAnsi" w:eastAsiaTheme="minorEastAsia" w:hAnsiTheme="minorHAnsi" w:cstheme="minorBidi"/>
+        <w:sz w:val="22"/>
+        <w:szCs w:val="22"/>
+        <w:lang w:val="en-ZA" w:eastAsia="en-ZA" w:bidi="ar-SA"/>
+      </w:rPr>
+    </w:rPrDefault>
+    <w:pPrDefault>
+      <w:pPr>
+        <w:spacing w:after="160" w:line="259" w:lineRule="auto"/>
+      </w:pPr>
+    </w:pPrDefault>
+  </w:docDefaults>
+  <w:latentStyles w:defLockedState="0" w:defUIPriority="99" w:defSemiHidden="0" w:defUnhideWhenUsed="0" w:defQFormat="0" w:count="371">
+    <w:lsdException w:name="Normal" w:uiPriority="0" w:qFormat="1"/>
+    <w:lsdException w:name="heading 1" w:uiPriority="9" w:qFormat="1"/>
+    <w:lsdException w:name="heading 2" w:semiHidden="1" w:uiPriority="9" w:unhideWhenUsed="1" w:qFormat="1"/>
+    <w:lsdException w:name="heading 3" w:semiHidden="1" w:uiPriority="9" w:unhideWhenUsed="1" w:qFormat="1"/>
+    <w:lsdException w:name="heading 4" w:semiHidden="1" w:uiPriority="9" w:unhideWhenUsed="1" w:qFormat="1"/>
+    <w:lsdException w:name="heading 5" w:semiHidden="1" w:uiPriority="9" w:unhideWhenUsed="1" w:qFormat="1"/>
+    <w:lsdException w:name="heading 6" w:semiHidden="1" w:uiPriority="9" w:unhideWhenUsed="1" w:qFormat="1"/>
+    <w:lsdException w:name="heading 7" w:semiHidden="1" w:uiPriority="9" w:unhideWhenUsed="1" w:qFormat="1"/>
+    <w:lsdException w:name="heading 8" w:semiHidden="1" w:uiPriority="9" w:unhideWhenUsed="1" w:qFormat="1"/>
+    <w:lsdException w:name="heading 9" w:semiHidden="1" w:uiPriority="9" w:unhideWhenUsed="1" w:qFormat="1"/>
+    <w:lsdException w:name="index 1" w:semiHidden="1" w:unhideWhenUsed="1"/>
+    <w:lsdException w:name="index 2" w:semiHidden="1" w:unhideWhenUsed="1"/>
+    <w:lsdException w:name="index 3" w:semiHidden="1" w:unhideWhenUsed="1"/>
+    <w:lsdException w:name="index 4" w:semiHidden="1" w:unhideWhenUsed="1"/>
+    <w:lsdException w:name="index 5" w:semiHidden="1" w:unhideWhenUsed="1"/>
+    <w:lsdException w:name="index 6" w:semiHidden="1" w:unhideWhenUsed="1"/>
+    <w:lsdException w:name="index 7" w:semiHidden="1" w:unhideWhenUsed="1"/>
+    <w:lsdException w:name="index 8" w:semiHidden="1" w:unhideWhenUsed="1"/>
+    <w:lsdException w:name="index 9" w:semiHidden="1" w:unhideWhenUsed="1"/>
+    <w:lsdException w:name="toc 1" w:semiHidden="1" w:uiPriority="39" w:unhideWhenUsed="1"/>
+    <w:lsdException w:name="toc 2" w:semiHidden="1" w:uiPriority="39" w:unhideWhenUsed="1"/>
+    <w:lsdException w:name="toc 3" w:semiHidden="1" w:uiPriority="39" w:unhideWhenUsed="1"/>
+    <w:lsdException w:name="toc 4" w:semiHidden="1" w:uiPriority="39" w:unhideWhenUsed="1"/>
+    <w:lsdException w:name="toc 5" w:semiHidden="1" w:uiPriority="39" w:unhideWhenUsed="1"/>
+    <w:lsdException w:name="toc 6" w:semiHidden="1" w:uiPriority="39" w:unhideWhenUsed="1"/>
+    <w:lsdException w:name="toc 7" w:semiHidden="1" w:uiPriority="39" w:unhideWhenUsed="1"/>
+    <w:lsdException w:name="toc 8" w:semiHidden="1" w:uiPriority="39" w:unhideWhenUsed="1"/>
+    <w:lsdException w:name="toc 9" w:semiHidden="1" w:uiPriority="39" w:unhideWhenUsed="1"/>
+    <w:lsdException w:name="Normal Indent" w:semiHidden="1" w:unhideWhenUsed="1"/>
+    <w:lsdException w:name="footnote text" w:semiHidden="1" w:unhideWhenUsed="1"/>
+    <w:lsdException w:name="annotation text" w:semiHidden="1" w:unhideWhenUsed="1"/>
+    <w:lsdException w:name="header" w:semiHidden="1" w:unhideWhenUsed="1"/>
+    <w:lsdException w:name="footer" w:semiHidden="1" w:unhideWhenUsed="1"/>
+    <w:lsdException w:name="index heading" w:semiHidden="1" w:unhideWhenUsed="1"/>
+    <w:lsdException w:name="caption" w:semiHidden="1" w:uiPriority="35" w:unhideWhenUsed="1" w:qFormat="1"/>
+    <w:lsdException w:name="table of figures" w:semiHidden="1" w:unhideWhenUsed="1"/>
+    <w:lsdException w:name="envelope address" w:semiHidden="1" w:unhideWhenUsed="1"/>
+    <w:lsdException w:name="envelope return" w:semiHidden="1" w:unhideWhenUsed="1"/>
+    <w:lsdException w:name="footnote reference" w:semiHidden="1" w:unhideWhenUsed="1"/>
+    <w:lsdException w:name="annotation reference" w:semiHidden="1" w:unhideWhenUsed="1"/>
+    <w:lsdException w:name="line number" w:semiHidden="1" w:unhideWhenUsed="1"/>
+    <w:lsdException w:name="page number" w:semiHidden="1" w:unhideWhenUsed="1"/>
+    <w:lsdException w:name="endnote reference" w:semiHidden="1" w:unhideWhenUsed="1"/>
+    <w:lsdException w:name="endnote text" w:semiHidden="1" w:unhideWhenUsed="1"/>
+    <w:lsdException w:name="table of authorities" w:semiHidden="1" w:unhideWhenUsed="1"/>
+    <w:lsdException w:name="macro" w:semiHidden="1" w:unhideWhenUsed="1"/>
+    <w:lsdException w:name="toa heading" w:semiHidden="1" w:unhideWhenUsed="1"/>
+    <w:lsdException w:name="List" w:semiHidden="1" w:unhideWhenUsed="1"/>
+    <w:lsdException w:name="List Bullet" w:semiHidden="1" w:unhideWhenUsed="1"/>
+    <w:lsdException w:name="List Number" w:semiHidden="1" w:unhideWhenUsed="1"/>
+    <w:lsdException w:name="List 2" w:semiHidden="1" w:unhideWhenUsed="1"/>
+    <w:lsdException w:name="List 3" w:semiHidden="1" w:unhideWhenUsed="1"/>
+    <w:lsdException w:name="List 4" w:semiHidden="1" w:unhideWhenUsed="1"/>
+    <w:lsdException w:name="List 5" w:semiHidden="1" w:unhideWhenUsed="1"/>
+    <w:lsdException w:name="List Bullet 2" w:semiHidden="1" w:unhideWhenUsed="1"/>
+    <w:lsdException w:name="List Bullet 3" w:semiHidden="1" w:unhideWhenUsed="1"/>
+    <w:lsdException w:name="List Bullet 4" w:semiHidden="1" w:unhideWhenUsed="1"/>
+    <w:lsdException w:name="List Bullet 5" w:semiHidden="1" w:unhideWhenUsed="1"/>
+    <w:lsdException w:name="List Number 2" w:semiHidden="1" w:unhideWhenUsed="1"/>
+    <w:lsdException w:name="List Number 3" w:semiHidden="1" w:unhideWhenUsed="1"/>
+    <w:lsdException w:name="List Number 4" w:semiHidden="1" w:unhideWhenUsed="1"/>
+    <w:lsdException w:name="List Number 5" w:semiHidden="1" w:unhideWhenUsed="1"/>
+    <w:lsdException w:name="Title" w:uiPriority="10" w:qFormat="1"/>
+    <w:lsdException w:name="Closing" w:semiHidden="1" w:unhideWhenUsed="1"/>
+    <w:lsdException w:name="Signature" w:semiHidden="1" w:unhideWhenUsed="1"/>
+    <w:lsdException w:name="Default Paragraph Font" w:semiHidden="1" w:uiPriority="1" w:unhideWhenUsed="1"/>
+    <w:lsdException w:name="Body Text" w:semiHidden="1" w:unhideWhenUsed="1"/>
+    <w:lsdException w:name="Body Text Indent" w:semiHidden="1" w:unhideWhenUsed="1"/>
+    <w:lsdException w:name="List Continue" w:semiHidden="1" w:unhideWhenUsed="1"/>
+    <w:lsdException w:name="List Continue 2" w:semiHidden="1" w:unhideWhenUsed="1"/>
+    <w:lsdException w:name="List Continue 3" w:semiHidden="1" w:unhideWhenUsed="1"/>
+    <w:lsdException w:name="List Continue 4" w:semiHidden="1" w:unhideWhenUsed="1"/>
+    <w:lsdException w:name="List Continue 5" w:semiHidden="1" w:unhideWhenUsed="1"/>
+    <w:lsdException w:name="Message Header" w:semiHidden="1" w:unhideWhenUsed="1"/>
+    <w:lsdException w:name="Subtitle" w:uiPriority="11" w:qFormat="1"/>
+    <w:lsdException w:name="Salutation" w:semiHidden="1" w:unhideWhenUsed="1"/>
+    <w:lsdException w:name="Date" w:semiHidden="1" w:unhideWhenUsed="1"/>
+    <w:lsdException w:name="Body Text First Indent" w:semiHidden="1" w:unhideWhenUsed="1"/>
+    <w:lsdException w:name="Body Text First Indent 2" w:semiHidden="1" w:unhideWhenUsed="1"/>
+    <w:lsdException w:name="Note Heading" w:semiHidden="1" w:unhideWhenUsed="1"/>
+    <w:lsdException w:name="Body Text 2" w:semiHidden="1" w:unhideWhenUsed="1"/>
+    <w:lsdException w:name="Body Text 3" w:semiHidden="1" w:unhideWhenUsed="1"/>
+    <w:lsdException w:name="Body Text Indent 2" w:semiHidden="1" w:unhideWhenUsed="1"/>
+    <w:lsdException w:name="Body Text Indent 3" w:semiHidden="1" w:unhideWhenUsed="1"/>
+    <w:lsdException w:name="Block Text" w:semiHidden="1" w:unhideWhenUsed="1"/>
+    <w:lsdException w:name="Hyperlink" w:semiHidden="1" w:unhideWhenUsed="1"/>
+    <w:lsdException w:name="FollowedHyperlink" w:semiHidden="1" w:unhideWhenUsed="1"/>
+    <w:lsdException w:name="Strong" w:uiPriority="22" w:qFormat="1"/>
+    <w:lsdException w:name="Emphasis" w:uiPriority="20" w:qFormat="1"/>
+    <w:lsdException w:name="Document Map" w:semiHidden="1" w:unhideWhenUsed="1"/>
+    <w:lsdException w:name="Plain Text" w:semiHidden="1" w:unhideWhenUsed="1"/>
+    <w:lsdException w:name="E-mail Signature" w:semiHidden="1" w:unhideWhenUsed="1"/>
+    <w:lsdException w:name="HTML Top of Form" w:semiHidden="1" w:unhideWhenUsed="1"/>
+    <w:lsdException w:name="HTML Bottom of Form" w:semiHidden="1" w:unhideWhenUsed="1"/>
+    <w:lsdException w:name="Normal (Web)" w:semiHidden="1" w:unhideWhenUsed="1"/>
+    <w:lsdException w:name="HTML Acronym" w:semiHidden="1" w:unhideWhenUsed="1"/>
+    <w:lsdException w:name="HTML Address" w:semiHidden="1" w:unhideWhenUsed="1"/>
+    <w:lsdException w:name="HTML Cite" w:semiHidden="1" w:unhideWhenUsed="1"/>
+    <w:lsdException w:name="HTML Code" w:semiHidden="1" w:unhideWhenUsed="1"/>
+    <w:lsdException w:name="HTML Definition" w:semiHidden="1" w:unhideWhenUsed="1"/>
+    <w:lsdException w:name="HTML Keyboard" w:semiHidden="1" w:unhideWhenUsed="1"/>
+    <w:lsdException w:name="HTML Preformatted" w:semiHidden="1" w:unhideWhenUsed="1"/>
+    <w:lsdException w:name="HTML Sample" w:semiHidden="1" w:unhideWhenUsed="1"/>
+    <w:lsdException w:name="HTML Typewriter" w:semiHidden="1" w:unhideWhenUsed="1"/>
+    <w:lsdException w:name="HTML Variable" w:semiHidden="1" w:unhideWhenUsed="1"/>
+    <w:lsdException w:name="Normal Table" w:semiHidden="1" w:unhideWhenUsed="1"/>
+    <w:lsdException w:name="annotation subject" w:semiHidden="1" w:unhideWhenUsed="1"/>
+    <w:lsdException w:name="No List" w:semiHidden="1" w:unhideWhenUsed="1"/>
+    <w:lsdException w:name="Outline List 1" w:semiHidden="1" w:unhideWhenUsed="1"/>
+    <w:lsdException w:name="Outline List 2" w:semiHidden="1" w:unhideWhenUsed="1"/>
+    <w:lsdException w:name="Outline List 3" w:semiHidden="1" w:unhideWhenUsed="1"/>
+    <w:lsdException w:name="Table Simple 1" w:semiHidden="1" w:unhideWhenUsed="1"/>
+    <w:lsdException w:name="Table Simple 2" w:semiHidden="1" w:unhideWhenUsed="1"/>
+    <w:lsdException w:name="Table Simple 3" w:semiHidden="1" w:unhideWhenUsed="1"/>
+    <w:lsdException w:name="Table Classic 1" w:semiHidden="1" w:unhideWhenUsed="1"/>
+    <w:lsdException w:name="Table Classic 2" w:semiHidden="1" w:unhideWhenUsed="1"/>
+    <w:lsdException w:name="Table Classic 3" w:semiHidden="1" w:unhideWhenUsed="1"/>
+    <w:lsdException w:name="Table Classic 4" w:semiHidden="1" w:unhideWhenUsed="1"/>
+    <w:lsdException w:name="Table Colorful 1" w:semiHidden="1" w:unhideWhenUsed="1"/>
+    <w:lsdException w:name="Table Colorful 2" w:semiHidden="1" w:unhideWhenUsed="1"/>
+    <w:lsdException w:name="Table Colorful 3" w:semiHidden="1" w:unhideWhenUsed="1"/>
+    <w:lsdException w:name="Table Columns 1" w:semiHidden="1" w:unhideWhenUsed="1"/>
+    <w:lsdException w:name="Table Columns 2" w:semiHidden="1" w:unhideWhenUsed="1"/>
+    <w:lsdException w:name="Table Columns 3" w:semiHidden="1" w:unhideWhenUsed="1"/>
+    <w:lsdException w:name="Table Columns 4" w:semiHidden="1" w:unhideWhenUsed="1"/>
+    <w:lsdException w:name="Table Columns 5" w:semiHidden="1" w:unhideWhenUsed="1"/>
+    <w:lsdException w:name="Table Grid 1" w:semiHidden="1" w:unhideWhenUsed="1"/>
+    <w:lsdException w:name="Table Grid 2" w:semiHidden="1" w:unhideWhenUsed="1"/>
+    <w:lsdException w:name="Table Grid 3" w:semiHidden="1" w:unhideWhenUsed="1"/>
+    <w:lsdException w:name="Table Grid 4" w:semiHidden="1" w:unhideWhenUsed="1"/>
+    <w:lsdException w:name="Table Grid 5" w:semiHidden="1" w:unhideWhenUsed="1"/>
+    <w:lsdException w:name="Table Grid 6" w:semiHidden="1" w:unhideWhenUsed="1"/>
+    <w:lsdException w:name="Table Grid 7" w:semiHidden="1" w:unhideWhenUsed="1"/>
+    <w:lsdException w:name="Table Grid 8" w:semiHidden="1" w:unhideWhenUsed="1"/>
+    <w:lsdException w:name="Table List 1" w:semiHidden="1" w:unhideWhenUsed="1"/>
+    <w:lsdException w:name="Table List 2" w:semiHidden="1" w:unhideWhenUsed="1"/>
+    <w:lsdException w:name="Table List 3" w:semiHidden="1" w:unhideWhenUsed="1"/>
+    <w:lsdException w:name="Table List 4" w:semiHidden="1" w:unhideWhenUsed="1"/>
+    <w:lsdException w:name="Table List 5" w:semiHidden="1" w:unhideWhenUsed="1"/>
+    <w:lsdException w:name="Table List 6" w:semiHidden="1" w:unhideWhenUsed="1"/>
+    <w:lsdException w:name="Table List 7" w:semiHidden="1" w:unhideWhenUsed="1"/>
+    <w:lsdException w:name="Table List 8" w:semiHidden="1" w:unhideWhenUsed="1"/>
+    <w:lsdException w:name="Table 3D effects 1" w:semiHidden="1" w:unhideWhenUsed="1"/>
+    <w:lsdException w:name="Table 3D effects 2" w:semiHidden="1" w:unhideWhenUsed="1"/>
+    <w:lsdException w:name="Table 3D effects 3" w:semiHidden="1" w:unhideWhenUsed="1"/>
+    <w:lsdException w:name="Table Contemporary" w:semiHidden="1" w:unhideWhenUsed="1"/>
+    <w:lsdException w:name="Table Elegant" w:semiHidden="1" w:unhideWhenUsed="1"/>
+    <w:lsdException w:name="Table Professional" w:semiHidden="1" w:unhideWhenUsed="1"/>
+    <w:lsdException w:name="Table Subtle 1" w:semiHidden="1" w:unhideWhenUsed="1"/>
+    <w:lsdException w:name="Table Subtle 2" w:semiHidden="1" w:unhideWhenUsed="1"/>
+    <w:lsdException w:name="Table Web 1" w:semiHidden="1" w:unhideWhenUsed="1"/>
+    <w:lsdException w:name="Table Web 2" w:semiHidden="1" w:unhideWhenUsed="1"/>
+    <w:lsdException w:name="Table Web 3" w:semiHidden="1" w:unhideWhenUsed="1"/>
+    <w:lsdException w:name="Balloon Text" w:semiHidden="1" w:unhideWhenUsed="1"/>
+    <w:lsdException w:name="Table Grid" w:uiPriority="39"/>
+    <w:lsdException w:name="Table Theme" w:semiHidden="1" w:unhideWhenUsed="1"/>
+    <w:lsdException w:name="Placeholder Text" w:semiHidden="1"/>
+    <w:lsdException w:name="No Spacing" w:uiPriority="1" w:qFormat="1"/>
+    <w:lsdException w:name="Light Shading" w:uiPriority="60"/>
+    <w:lsdException w:name="Light List" w:uiPriority="61"/>
+    <w:lsdException w:name="Light Grid" w:uiPriority="62"/>
+    <w:lsdException w:name="Medium Shading 1" w:uiPriority="63"/>
+    <w:lsdException w:name="Medium Shading 2" w:uiPriority="64"/>
+    <w:lsdException w:name="Medium List 1" w:uiPriority="65"/>
+    <w:lsdException w:name="Medium List 2" w:uiPriority="66"/>
+    <w:lsdException w:name="Medium Grid 1" w:uiPriority="67"/>
+    <w:lsdException w:name="Medium Grid 2" w:uiPriority="68"/>
+    <w:lsdException w:name="Medium Grid 3" w:uiPriority="69"/>
+    <w:lsdException w:name="Dark List" w:uiPriority="70"/>
+    <w:lsdException w:name="Colorful Shading" w:uiPriority="71"/>
+    <w:lsdException w:name="Colorful List" w:uiPriority="72"/>
+    <w:lsdException w:name="Colorful Grid" w:uiPriority="73"/>
+    <w:lsdException w:name="Light Shading Accent 1" w:uiPriority="60"/>
+    <w:lsdException w:name="Light List Accent 1" w:uiPriority="61"/>
+    <w:lsdException w:name="Light Grid Accent 1" w:uiPriority="62"/>
+    <w:lsdException w:name="Medium Shading 1 Accent 1" w:uiPriority="63"/>
+    <w:lsdException w:name="Medium Shading 2 Accent 1" w:uiPriority="64"/>
+    <w:lsdException w:name="Medium List 1 Accent 1" w:uiPriority="65"/>
+    <w:lsdException w:name="Revision" w:semiHidden="1"/>
+    <w:lsdException w:name="List Paragraph" w:uiPriority="34" w:qFormat="1"/>
+    <w:lsdException w:name="Quote" w:uiPriority="29" w:qFormat="1"/>
+    <w:lsdException w:name="Intense Quote" w:uiPriority="30" w:qFormat="1"/>
+    <w:lsdException w:name="Medium List 2 Accent 1" w:uiPriority="66"/>
+    <w:lsdException w:name="Medium Grid 1 Accent 1" w:uiPriority="67"/>
+    <w:lsdException w:name="Medium Grid 2 Accent 1" w:uiPriority="68"/>
+    <w:lsdException w:name="Medium Grid 3 Accent 1" w:uiPriority="69"/>
+    <w:lsdException w:name="Dark List Accent 1" w:uiPriority="70"/>
+    <w:lsdException w:name="Colorful Shading Accent 1" w:uiPriority="71"/>
+    <w:lsdException w:name="Colorful List Accent 1" w:uiPriority="72"/>
+    <w:lsdException w:name="Colorful Grid Accent 1" w:uiPriority="73"/>
+    <w:lsdException w:name="Light Shading Accent 2" w:uiPriority="60"/>
+    <w:lsdException w:name="Light List Accent 2" w:uiPriority="61"/>
+    <w:lsdException w:name="Light Grid Accent 2" w:uiPriority="62"/>
+    <w:lsdException w:name="Medium Shading 1 Accent 2" w:uiPriority="63"/>
+    <w:lsdException w:name="Medium Shading 2 Accent 2" w:uiPriority="64"/>
+    <w:lsdException w:name="Medium List 1 Accent 2" w:uiPriority="65"/>
+    <w:lsdException w:name="Medium List 2 Accent 2" w:uiPriority="66"/>
+    <w:lsdException w:name="Medium Grid 1 Accent 2" w:uiPriority="67"/>
+    <w:lsdException w:name="Medium Grid 2 Accent 2" w:uiPriority="68"/>
+    <w:lsdException w:name="Medium Grid 3 Accent 2" w:uiPriority="69"/>
+    <w:lsdException w:name="Dark List Accent 2" w:uiPriority="70"/>
+    <w:lsdException w:name="Colorful Shading Accent 2" w:uiPriority="71"/>
+    <w:lsdException w:name="Colorful List Accent 2" w:uiPriority="72"/>
+    <w:lsdException w:name="Colorful Grid Accent 2" w:uiPriority="73"/>
+    <w:lsdException w:name="Light Shading Accent 3" w:uiPriority="60"/>
+    <w:lsdException w:name="Light List Accent 3" w:uiPriority="61"/>
+    <w:lsdException w:name="Light Grid Accent 3" w:uiPriority="62"/>
+    <w:lsdException w:name="Medium Shading 1 Accent 3" w:uiPriority="63"/>
+    <w:lsdException w:name="Medium Shading 2 Accent 3" w:uiPriority="64"/>
+    <w:lsdException w:name="Medium List 1 Accent 3" w:uiPriority="65"/>
+    <w:lsdException w:name="Medium List 2 Accent 3" w:uiPriority="66"/>
+    <w:lsdException w:name="Medium Grid 1 Accent 3" w:uiPriority="67"/>
+    <w:lsdException w:name="Medium Grid 2 Accent 3" w:uiPriority="68"/>
+    <w:lsdException w:name="Medium Grid 3 Accent 3" w:uiPriority="69"/>
+    <w:lsdException w:name="Dark List Accent 3" w:uiPriority="70"/>
+    <w:lsdException w:name="Colorful Shading Accent 3" w:uiPriority="71"/>
+    <w:lsdException w:name="Colorful List Accent 3" w:uiPriority="72"/>
+    <w:lsdException w:name="Colorful Grid Accent 3" w:uiPriority="73"/>
+    <w:lsdException w:name="Light Shading Accent 4" w:uiPriority="60"/>
+    <w:lsdException w:name="Light List Accent 4" w:uiPriority="61"/>
+    <w:lsdException w:name="Light Grid Accent 4" w:uiPriority="62"/>
+    <w:lsdException w:name="Medium Shading 1 Accent 4" w:uiPriority="63"/>
+    <w:lsdException w:name="Medium Shading 2 Accent 4" w:uiPriority="64"/>
+    <w:lsdException w:name="Medium List 1 Accent 4" w:uiPriority="65"/>
+    <w:lsdException w:name="Medium List 2 Accent 4" w:uiPriority="66"/>
+    <w:lsdException w:name="Medium Grid 1 Accent 4" w:uiPriority="67"/>
+    <w:lsdException w:name="Medium Grid 2 Accent 4" w:uiPriority="68"/>
+    <w:lsdException w:name="Medium Grid 3 Accent 4" w:uiPriority="69"/>
+    <w:lsdException w:name="Dark List Accent 4" w:uiPriority="70"/>
+    <w:lsdException w:name="Colorful Shading Accent 4" w:uiPriority="71"/>
+    <w:lsdException w:name="Colorful List Accent 4" w:uiPriority="72"/>
+    <w:lsdException w:name="Colorful Grid Accent 4" w:uiPriority="73"/>
+    <w:lsdException w:name="Light Shading Accent 5" w:uiPriority="60"/>
+    <w:lsdException w:name="Light List Accent 5" w:uiPriority="61"/>
+    <w:lsdException w:name="Light Grid Accent 5" w:uiPriority="62"/>
+    <w:lsdException w:name="Medium Shading 1 Accent 5" w:uiPriority="63"/>
+    <w:lsdException w:name="Medium Shading 2 Accent 5" w:uiPriority="64"/>
+    <w:lsdException w:name="Medium List 1 Accent 5" w:uiPriority="65"/>
+    <w:lsdException w:name="Medium List 2 Accent 5" w:uiPriority="66"/>
+    <w:lsdException w:name="Medium Grid 1 Accent 5" w:uiPriority="67"/>
+    <w:lsdException w:name="Medium Grid 2 Accent 5" w:uiPriority="68"/>
+    <w:lsdException w:name="Medium Grid 3 Accent 5" w:uiPriority="69"/>
+    <w:lsdException w:name="Dark List Accent 5" w:uiPriority="70"/>
+    <w:lsdException w:name="Colorful Shading Accent 5" w:uiPriority="71"/>
+    <w:lsdException w:name="Colorful List Accent 5" w:uiPriority="72"/>
+    <w:lsdException w:name="Colorful Grid Accent 5" w:uiPriority="73"/>
+    <w:lsdException w:name="Light Shading Accent 6" w:uiPriority="60"/>
+    <w:lsdException w:name="Light List Accent 6" w:uiPriority="61"/>
+    <w:lsdException w:name="Light Grid Accent 6" w:uiPriority="62"/>
+    <w:lsdException w:name="Medium Shading 1 Accent 6" w:uiPriority="63"/>
+    <w:lsdException w:name="Medium Shading 2 Accent 6" w:uiPriority="64"/>
+    <w:lsdException w:name="Medium List 1 Accent 6" w:uiPriority="65"/>
+    <w:lsdException w:name="Medium List 2 Accent 6" w:uiPriority="66"/>
+    <w:lsdException w:name="Medium Grid 1 Accent 6" w:uiPriority="67"/>
+    <w:lsdException w:name="Medium Grid 2 Accent 6" w:uiPriority="68"/>
+    <w:lsdException w:name="Medium Grid 3 Accent 6" w:uiPriority="69"/>
+    <w:lsdException w:name="Dark List Accent 6" w:uiPriority="70"/>
+    <w:lsdException w:name="Colorful Shading Accent 6" w:uiPriority="71"/>
+    <w:lsdException w:name="Colorful List Accent 6" w:uiPriority="72"/>
+    <w:lsdException w:name="Colorful Grid Accent 6" w:uiPriority="73"/>
+    <w:lsdException w:name="Subtle Emphasis" w:uiPriority="19" w:qFormat="1"/>
+    <w:lsdException w:name="Intense Emphasis" w:uiPriority="21" w:qFormat="1"/>
+    <w:lsdException w:name="Subtle Reference" w:uiPriority="31" w:qFormat="1"/>
+    <w:lsdException w:name="Intense Reference" w:uiPriority="32" w:qFormat="1"/>
+    <w:lsdException w:name="Book Title" w:uiPriority="33" w:qFormat="1"/>
+    <w:lsdException w:name="Bibliography" w:semiHidden="1" w:uiPriority="37" w:unhideWhenUsed="1"/>
+    <w:lsdException w:name="TOC Heading" w:semiHidden="1" w:uiPriority="39" w:unhideWhenUsed="1" w:qFormat="1"/>
+    <w:lsdException w:name="Plain Table 1" w:uiPriority="41"/>
+    <w:lsdException w:name="Plain Table 2" w:uiPriority="42"/>
+    <w:lsdException w:name="Plain Table 3" w:uiPriority="43"/>
+    <w:lsdException w:name="Plain Table 4" w:uiPriority="44"/>
+    <w:lsdException w:name="Plain Table 5" w:uiPriority="45"/>
+    <w:lsdException w:name="Grid Table Light" w:uiPriority="40"/>
+    <w:lsdException w:name="Grid Table 1 Light" w:uiPriority="46"/>
+    <w:lsdException w:name="Grid Table 2" w:uiPriority="47"/>
+    <w:lsdException w:name="Grid Table 3" w:uiPriority="48"/>
+    <w:lsdException w:name="Grid Table 4" w:uiPriority="49"/>
+    <w:lsdException w:name="Grid Table 5 Dark" w:uiPriority="50"/>
+    <w:lsdException w:name="Grid Table 6 Colorful" w:uiPriority="51"/>
+    <w:lsdException w:name="Grid Table 7 Colorful" w:uiPriority="52"/>
+    <w:lsdException w:name="Grid Table 1 Light Accent 1" w:uiPriority="46"/>
+    <w:lsdException w:name="Grid Table 2 Accent 1" w:uiPriority="47"/>
+    <w:lsdException w:name="Grid Table 3 Accent 1" w:uiPriority="48"/>
+    <w:lsdException w:name="Grid Table 4 Accent 1" w:uiPriority="49"/>
+    <w:lsdException w:name="Grid Table 5 Dark Accent 1" w:uiPriority="50"/>
+    <w:lsdException w:name="Grid Table 6 Colorful Accent 1" w:uiPriority="51"/>
+    <w:lsdException w:name="Grid Table 7 Colorful Accent 1" w:uiPriority="52"/>
+    <w:lsdException w:name="Grid Table 1 Light Accent 2" w:uiPriority="46"/>
+    <w:lsdException w:name="Grid Table 2 Accent 2" w:uiPriority="47"/>
+    <w:lsdException w:name="Grid Table 3 Accent 2" w:uiPriority="48"/>
+    <w:lsdException w:name="Grid Table 4 Accent 2" w:uiPriority="49"/>
+    <w:lsdException w:name="Grid Table 5 Dark Accent 2" w:uiPriority="50"/>
+    <w:lsdException w:name="Grid Table 6 Colorful Accent 2" w:uiPriority="51"/>
+    <w:lsdException w:name="Grid Table 7 Colorful Accent 2" w:uiPriority="52"/>
+    <w:lsdException w:name="Grid Table 1 Light Accent 3" w:uiPriority="46"/>
+    <w:lsdException w:name="Grid Table 2 Accent 3" w:uiPriority="47"/>
+    <w:lsdException w:name="Grid Table 3 Accent 3" w:uiPriority="48"/>
+    <w:lsdException w:name="Grid Table 4 Accent 3" w:uiPriority="49"/>
+    <w:lsdException w:name="Grid Table 5 Dark Accent 3" w:uiPriority="50"/>
+    <w:lsdException w:name="Grid Table 6 Colorful Accent 3" w:uiPriority="51"/>
+    <w:lsdException w:name="Grid Table 7 Colorful Accent 3" w:uiPriority="52"/>
+    <w:lsdException w:name="Grid Table 1 Light Accent 4" w:uiPriority="46"/>
+    <w:lsdException w:name="Grid Table 2 Accent 4" w:uiPriority="47"/>
+    <w:lsdException w:name="Grid Table 3 Accent 4" w:uiPriority="48"/>
+    <w:lsdException w:name="Grid Table 4 Accent 4" w:uiPriority="49"/>
+    <w:lsdException w:name="Grid Table 5 Dark Accent 4" w:uiPriority="50"/>
+    <w:lsdException w:name="Grid Table 6 Colorful Accent 4" w:uiPriority="51"/>
+    <w:lsdException w:name="Grid Table 7 Colorful Accent 4" w:uiPriority="52"/>
+    <w:lsdException w:name="Grid Table 1 Light Accent 5" w:uiPriority="46"/>
+    <w:lsdException w:name="Grid Table 2 Accent 5" w:uiPriority="47"/>
+    <w:lsdException w:name="Grid Table 3 Accent 5" w:uiPriority="48"/>
+    <w:lsdException w:name="Grid Table 4 Accent 5" w:uiPriority="49"/>
+    <w:lsdException w:name="Grid Table 5 Dark Accent 5" w:uiPriority="50"/>
+    <w:lsdException w:name="Grid Table 6 Colorful Accent 5" w:uiPriority="51"/>
+    <w:lsdException w:name="Grid Table 7 Colorful Accent 5" w:uiPriority="52"/>
+    <w:lsdException w:name="Grid Table 1 Light Accent 6" w:uiPriority="46"/>
+    <w:lsdException w:name="Grid Table 2 Accent 6" w:uiPriority="47"/>
+    <w:lsdException w:name="Grid Table 3 Accent 6" w:uiPriority="48"/>
+    <w:lsdException w:name="Grid Table 4 Accent 6" w:uiPriority="49"/>
+    <w:lsdException w:name="Grid Table 5 Dark Accent 6" w:uiPriority="50"/>
+    <w:lsdException w:name="Grid Table 6 Colorful Accent 6" w:uiPriority="51"/>
+    <w:lsdException w:name="Grid Table 7 Colorful Accent 6" w:uiPriority="52"/>
+    <w:lsdException w:name="List Table 1 Light" w:uiPriority="46"/>
+    <w:lsdException w:name="List Table 2" w:uiPriority="47"/>
+    <w:lsdException w:name="List Table 3" w:uiPriority="48"/>
+    <w:lsdException w:name="List Table 4" w:uiPriority="49"/>
+    <w:lsdException w:name="List Table 5 Dark" w:uiPriority="50"/>
+    <w:lsdException w:name="List Table 6 Colorful" w:uiPriority="51"/>
+    <w:lsdException w:name="List Table 7 Colorful" w:uiPriority="52"/>
+    <w:lsdException w:name="List Table 1 Light Accent 1" w:uiPriority="46"/>
+    <w:lsdException w:name="List Table 2 Accent 1" w:uiPriority="47"/>
+    <w:lsdException w:name="List Table 3 Accent 1" w:uiPriority="48"/>
+    <w:lsdException w:name="List Table 4 Accent 1" w:uiPriority="49"/>
+    <w:lsdException w:name="List Table 5 Dark Accent 1" w:uiPriority="50"/>
+    <w:lsdException w:name="List Table 6 Colorful Accent 1" w:uiPriority="51"/>
+    <w:lsdException w:name="List Table 7 Colorful Accent 1" w:uiPriority="52"/>
+    <w:lsdException w:name="List Table 1 Light Accent 2" w:uiPriority="46"/>
+    <w:lsdException w:name="List Table 2 Accent 2" w:uiPriority="47"/>
+    <w:lsdException w:name="List Table 3 Accent 2" w:uiPriority="48"/>
+    <w:lsdException w:name="List Table 4 Accent 2" w:uiPriority="49"/>
+    <w:lsdException w:name="List Table 5 Dark Accent 2" w:uiPriority="50"/>
+    <w:lsdException w:name="List Table 6 Colorful Accent 2" w:uiPriority="51"/>
+    <w:lsdException w:name="List Table 7 Colorful Accent 2" w:uiPriority="52"/>
+    <w:lsdException w:name="List Table 1 Light Accent 3" w:uiPriority="46"/>
+    <w:lsdException w:name="List Table 2 Accent 3" w:uiPriority="47"/>
+    <w:lsdException w:name="List Table 3 Accent 3" w:uiPriority="48"/>
+    <w:lsdException w:name="List Table 4 Accent 3" w:uiPriority="49"/>
+    <w:lsdException w:name="List Table 5 Dark Accent 3" w:uiPriority="50"/>
+    <w:lsdException w:name="List Table 6 Colorful Accent 3" w:uiPriority="51"/>
+    <w:lsdException w:name="List Table 7 Colorful Accent 3" w:uiPriority="52"/>
+    <w:lsdException w:name="List Table 1 Light Accent 4" w:uiPriority="46"/>
+    <w:lsdException w:name="List Table 2 Accent 4" w:uiPriority="47"/>
+    <w:lsdException w:name="List Table 3 Accent 4" w:uiPriority="48"/>
+    <w:lsdException w:name="List Table 4 Accent 4" w:uiPriority="49"/>
+    <w:lsdException w:name="List Table 5 Dark Accent 4" w:uiPriority="50"/>
+    <w:lsdException w:name="List Table 6 Colorful Accent 4" w:uiPriority="51"/>
+    <w:lsdException w:name="List Table 7 Colorful Accent 4" w:uiPriority="52"/>
+    <w:lsdException w:name="List Table 1 Light Accent 5" w:uiPriority="46"/>
+    <w:lsdException w:name="List Table 2 Accent 5" w:uiPriority="47"/>
+    <w:lsdException w:name="List Table 3 Accent 5" w:uiPriority="48"/>
+    <w:lsdException w:name="List Table 4 Accent 5" w:uiPriority="49"/>
+    <w:lsdException w:name="List Table 5 Dark Accent 5" w:uiPriority="50"/>
+    <w:lsdException w:name="List Table 6 Colorful Accent 5" w:uiPriority="51"/>
+    <w:lsdException w:name="List Table 7 Colorful Accent 5" w:uiPriority="52"/>
+    <w:lsdException w:name="List Table 1 Light Accent 6" w:uiPriority="46"/>
+    <w:lsdException w:name="List Table 2 Accent 6" w:uiPriority="47"/>
+    <w:lsdException w:name="List Table 3 Accent 6" w:uiPriority="48"/>
+    <w:lsdException w:name="List Table 4 Accent 6" w:uiPriority="49"/>
+    <w:lsdException w:name="List Table 5 Dark Accent 6" w:uiPriority="50"/>
+    <w:lsdException w:name="List Table 6 Colorful Accent 6" w:uiPriority="51"/>
+    <w:lsdException w:name="List Table 7 Colorful Accent 6" w:uiPriority="52"/>
+  </w:latentStyles>
+  <w:style w:type="paragraph" w:default="1" w:styleId="Normal">
+    <w:name w:val="Normal"/>
+    <w:qFormat/>
+  </w:style>
+  <w:style w:type="character" w:default="1" w:styleId="DefaultParagraphFont">
+    <w:name w:val="Default Paragraph Font"/>
+    <w:uiPriority w:val="1"/>
+    <w:semiHidden/>
+    <w:unhideWhenUsed/>
+  </w:style>
+  <w:style w:type="table" w:default="1" w:styleId="TableNormal">
+    <w:name w:val="Normal Table"/>
+    <w:uiPriority w:val="99"/>
+    <w:semiHidden/>
+    <w:unhideWhenUsed/>
+    <w:tblPr>
+      <w:tblInd w:w="0" w:type="dxa"/>
+      <w:tblCellMar>
+        <w:top w:w="0" w:type="dxa"/>
+        <w:left w:w="108" w:type="dxa"/>
+        <w:bottom w:w="0" w:type="dxa"/>
+        <w:right w:w="108" w:type="dxa"/>
+      </w:tblCellMar>
+    </w:tblPr>
+  </w:style>
+  <w:style w:type="numbering" w:default="1" w:styleId="NoList">
+    <w:name w:val="No List"/>
+    <w:uiPriority w:val="99"/>
+    <w:semiHidden/>
+    <w:unhideWhenUsed/>
+  </w:style>
+  <w:style w:type="character" w:styleId="PlaceholderText">
+    <w:name w:val="Placeholder Text"/>
+    <w:basedOn w:val="DefaultParagraphFont"/>
+    <w:uiPriority w:val="99"/>
+    <w:semiHidden/>
+    <w:rsid w:val="00414069"/>
+    <w:rPr>
+      <w:color w:val="808080"/>
+    </w:rPr>
+  </w:style>
+</w:styles>
+</file>
+
+<file path=word/glossary/webSettings.xml><?xml version="1.0" encoding="utf-8"?>
+<w:webSettings xmlns:mc="http://schemas.openxmlformats.org/markup-compatibility/2006" xmlns:r="http://schemas.openxmlformats.org/officeDocument/2006/relationships" xmlns:w="http://schemas.openxmlformats.org/wordprocessingml/2006/main" xmlns:w14="http://schemas.microsoft.com/office/word/2010/wordml" xmlns:w15="http://schemas.microsoft.com/office/word/2012/wordml" mc:Ignorable="w14 w15">
+  <w:optimizeForBrowser/>
+  <w:allowPNG/>
+</w:webSettings>
 </file>
 
 <file path=word/theme/theme1.xml><?xml version="1.0" encoding="utf-8"?>
@@ -9016,11 +9764,35 @@
     </b:Author>
     <b:RefOrder>11</b:RefOrder>
   </b:Source>
+  <b:Source>
+    <b:Tag>RS232</b:Tag>
+    <b:SourceType>InternetSite</b:SourceType>
+    <b:Guid>{7A3742BA-D10B-4688-B45C-8EEA98FDD22E}</b:Guid>
+    <b:Author>
+      <b:Author>
+        <b:NameList>
+          <b:Person>
+            <b:Last>Goodwine</b:Last>
+            <b:First>Bill</b:First>
+          </b:Person>
+        </b:NameList>
+      </b:Author>
+    </b:Author>
+    <b:Title>RS-232 Serial Protocol</b:Title>
+    <b:Year>2002</b:Year>
+    <b:Month>September</b:Month>
+    <b:Day>29</b:Day>
+    <b:YearAccessed>2014</b:YearAccessed>
+    <b:MonthAccessed>August</b:MonthAccessed>
+    <b:DayAccessed>11</b:DayAccessed>
+    <b:URL>http://controls.ame.nd.edu/microcontroller/main/node24.html</b:URL>
+    <b:RefOrder>12</b:RefOrder>
+  </b:Source>
 </b:Sources>
 </file>
 
 <file path=customXml/itemProps1.xml><?xml version="1.0" encoding="utf-8"?>
-<ds:datastoreItem xmlns:ds="http://schemas.openxmlformats.org/officeDocument/2006/customXml" ds:itemID="{1B799897-8643-4DD8-980F-2AA1FA857E4D}">
+<ds:datastoreItem xmlns:ds="http://schemas.openxmlformats.org/officeDocument/2006/customXml" ds:itemID="{9514A9EF-DE12-4E9E-9803-42A487A3D77B}">
   <ds:schemaRefs>
     <ds:schemaRef ds:uri="http://schemas.openxmlformats.org/officeDocument/2006/bibliography"/>
   </ds:schemaRefs>

</xml_diff>

<commit_message>
Updated layout of report, added components list
</commit_message>
<xml_diff>
--- a/docs/Report/Draft 1.docx
+++ b/docs/Report/Draft 1.docx
@@ -129,12 +129,14 @@
       <w:pPr>
         <w:pStyle w:val="Heading1"/>
       </w:pPr>
-      <w:bookmarkStart w:id="0" w:name="_Toc395537431"/>
+      <w:bookmarkStart w:id="0" w:name="_Toc395540503"/>
+      <w:bookmarkStart w:id="1" w:name="_Toc395540662"/>
       <w:r>
         <w:lastRenderedPageBreak/>
         <w:t>Summaries</w:t>
       </w:r>
       <w:bookmarkEnd w:id="0"/>
+      <w:bookmarkEnd w:id="1"/>
     </w:p>
     <w:p>
       <w:r>
@@ -163,12 +165,13 @@
       <w:pPr>
         <w:pStyle w:val="Heading1"/>
       </w:pPr>
-      <w:bookmarkStart w:id="1" w:name="_Toc395537432"/>
+      <w:bookmarkStart w:id="2" w:name="_Toc395540505"/>
+      <w:bookmarkStart w:id="3" w:name="_Toc395540663"/>
       <w:r>
         <w:lastRenderedPageBreak/>
         <w:t>Table of Contents</w:t>
       </w:r>
-      <w:bookmarkEnd w:id="1"/>
+      <w:bookmarkEnd w:id="3"/>
     </w:p>
     <w:p>
       <w:pPr>
@@ -187,12 +190,12 @@
         <w:fldChar w:fldCharType="begin"/>
       </w:r>
       <w:r>
-        <w:instrText xml:space="preserve"> TOC \o "1-3" \h \z \u </w:instrText>
+        <w:instrText xml:space="preserve"> TOC \o "1-1" \h \z \u </w:instrText>
       </w:r>
       <w:r>
         <w:fldChar w:fldCharType="separate"/>
       </w:r>
-      <w:hyperlink w:anchor="_Toc395537431" w:history="1">
+      <w:hyperlink w:anchor="_Toc395540662" w:history="1">
         <w:r>
           <w:rPr>
             <w:rStyle w:val="Hyperlink"/>
@@ -219,7 +222,7 @@
             <w:noProof/>
             <w:webHidden/>
           </w:rPr>
-          <w:instrText xml:space="preserve"> PAGEREF _Toc395537431 \h </w:instrText>
+          <w:instrText xml:space="preserve"> PAGEREF _Toc395540662 \h </w:instrText>
         </w:r>
         <w:r>
           <w:rPr>
@@ -263,7 +266,7 @@
           <w:lang w:eastAsia="en-ZA"/>
         </w:rPr>
       </w:pPr>
-      <w:hyperlink w:anchor="_Toc395537432" w:history="1">
+      <w:hyperlink w:anchor="_Toc395540663" w:history="1">
         <w:r>
           <w:rPr>
             <w:rStyle w:val="Hyperlink"/>
@@ -290,7 +293,7 @@
             <w:noProof/>
             <w:webHidden/>
           </w:rPr>
-          <w:instrText xml:space="preserve"> PAGEREF _Toc395537432 \h </w:instrText>
+          <w:instrText xml:space="preserve"> PAGEREF _Toc395540663 \h </w:instrText>
         </w:r>
         <w:r>
           <w:rPr>
@@ -334,7 +337,7 @@
           <w:lang w:eastAsia="en-ZA"/>
         </w:rPr>
       </w:pPr>
-      <w:hyperlink w:anchor="_Toc395537433" w:history="1">
+      <w:hyperlink w:anchor="_Toc395540664" w:history="1">
         <w:r>
           <w:rPr>
             <w:rStyle w:val="Hyperlink"/>
@@ -361,7 +364,7 @@
             <w:noProof/>
             <w:webHidden/>
           </w:rPr>
-          <w:instrText xml:space="preserve"> PAGEREF _Toc395537433 \h </w:instrText>
+          <w:instrText xml:space="preserve"> PAGEREF _Toc395540664 \h </w:instrText>
         </w:r>
         <w:r>
           <w:rPr>
@@ -405,7 +408,7 @@
           <w:lang w:eastAsia="en-ZA"/>
         </w:rPr>
       </w:pPr>
-      <w:hyperlink w:anchor="_Toc395537434" w:history="1">
+      <w:hyperlink w:anchor="_Toc395540665" w:history="1">
         <w:r>
           <w:rPr>
             <w:rStyle w:val="Hyperlink"/>
@@ -432,7 +435,7 @@
             <w:noProof/>
             <w:webHidden/>
           </w:rPr>
-          <w:instrText xml:space="preserve"> PAGEREF _Toc395537434 \h </w:instrText>
+          <w:instrText xml:space="preserve"> PAGEREF _Toc395540665 \h </w:instrText>
         </w:r>
         <w:r>
           <w:rPr>
@@ -476,7 +479,7 @@
           <w:lang w:eastAsia="en-ZA"/>
         </w:rPr>
       </w:pPr>
-      <w:hyperlink w:anchor="_Toc395537435" w:history="1">
+      <w:hyperlink w:anchor="_Toc395540666" w:history="1">
         <w:r>
           <w:rPr>
             <w:rStyle w:val="Hyperlink"/>
@@ -503,7 +506,7 @@
             <w:noProof/>
             <w:webHidden/>
           </w:rPr>
-          <w:instrText xml:space="preserve"> PAGEREF _Toc395537435 \h </w:instrText>
+          <w:instrText xml:space="preserve"> PAGEREF _Toc395540666 \h </w:instrText>
         </w:r>
         <w:r>
           <w:rPr>
@@ -523,7 +526,7 @@
             <w:noProof/>
             <w:webHidden/>
           </w:rPr>
-          <w:t>4</w:t>
+          <w:t>5</w:t>
         </w:r>
         <w:r>
           <w:rPr>
@@ -547,7 +550,7 @@
           <w:lang w:eastAsia="en-ZA"/>
         </w:rPr>
       </w:pPr>
-      <w:hyperlink w:anchor="_Toc395537436" w:history="1">
+      <w:hyperlink w:anchor="_Toc395540667" w:history="1">
         <w:r>
           <w:rPr>
             <w:rStyle w:val="Hyperlink"/>
@@ -574,7 +577,7 @@
             <w:noProof/>
             <w:webHidden/>
           </w:rPr>
-          <w:instrText xml:space="preserve"> PAGEREF _Toc395537436 \h </w:instrText>
+          <w:instrText xml:space="preserve"> PAGEREF _Toc395540667 \h </w:instrText>
         </w:r>
         <w:r>
           <w:rPr>
@@ -594,7 +597,7 @@
             <w:noProof/>
             <w:webHidden/>
           </w:rPr>
-          <w:t>5</w:t>
+          <w:t>6</w:t>
         </w:r>
         <w:r>
           <w:rPr>
@@ -618,7 +621,7 @@
           <w:lang w:eastAsia="en-ZA"/>
         </w:rPr>
       </w:pPr>
-      <w:hyperlink w:anchor="_Toc395537437" w:history="1">
+      <w:hyperlink w:anchor="_Toc395540668" w:history="1">
         <w:r>
           <w:rPr>
             <w:rStyle w:val="Hyperlink"/>
@@ -645,7 +648,7 @@
             <w:noProof/>
             <w:webHidden/>
           </w:rPr>
-          <w:instrText xml:space="preserve"> PAGEREF _Toc395537437 \h </w:instrText>
+          <w:instrText xml:space="preserve"> PAGEREF _Toc395540668 \h </w:instrText>
         </w:r>
         <w:r>
           <w:rPr>
@@ -665,7 +668,7 @@
             <w:noProof/>
             <w:webHidden/>
           </w:rPr>
-          <w:t>7</w:t>
+          <w:t>8</w:t>
         </w:r>
         <w:r>
           <w:rPr>
@@ -678,7 +681,7 @@
     </w:p>
     <w:p>
       <w:pPr>
-        <w:pStyle w:val="TOC2"/>
+        <w:pStyle w:val="TOC1"/>
         <w:tabs>
           <w:tab w:val="right" w:pos="9061"/>
         </w:tabs>
@@ -689,13 +692,13 @@
           <w:lang w:eastAsia="en-ZA"/>
         </w:rPr>
       </w:pPr>
-      <w:hyperlink w:anchor="_Toc395537438" w:history="1">
+      <w:hyperlink w:anchor="_Toc395540669" w:history="1">
         <w:r>
           <w:rPr>
             <w:rStyle w:val="Hyperlink"/>
             <w:noProof/>
           </w:rPr>
-          <w:t>Custom ASIC Design</w:t>
+          <w:t>Device Design</w:t>
         </w:r>
         <w:r>
           <w:rPr>
@@ -716,7 +719,7 @@
             <w:noProof/>
             <w:webHidden/>
           </w:rPr>
-          <w:instrText xml:space="preserve"> PAGEREF _Toc395537438 \h </w:instrText>
+          <w:instrText xml:space="preserve"> PAGEREF _Toc395540669 \h </w:instrText>
         </w:r>
         <w:r>
           <w:rPr>
@@ -736,7 +739,7 @@
             <w:noProof/>
             <w:webHidden/>
           </w:rPr>
-          <w:t>7</w:t>
+          <w:t>10</w:t>
         </w:r>
         <w:r>
           <w:rPr>
@@ -749,7 +752,7 @@
     </w:p>
     <w:p>
       <w:pPr>
-        <w:pStyle w:val="TOC2"/>
+        <w:pStyle w:val="TOC1"/>
         <w:tabs>
           <w:tab w:val="right" w:pos="9061"/>
         </w:tabs>
@@ -760,13 +763,13 @@
           <w:lang w:eastAsia="en-ZA"/>
         </w:rPr>
       </w:pPr>
-      <w:hyperlink w:anchor="_Toc395537439" w:history="1">
+      <w:hyperlink w:anchor="_Toc395540670" w:history="1">
         <w:r>
           <w:rPr>
             <w:rStyle w:val="Hyperlink"/>
             <w:noProof/>
           </w:rPr>
-          <w:t>Programmable USB Slave Device</w:t>
+          <w:t>Component Information</w:t>
         </w:r>
         <w:r>
           <w:rPr>
@@ -787,7 +790,7 @@
             <w:noProof/>
             <w:webHidden/>
           </w:rPr>
-          <w:instrText xml:space="preserve"> PAGEREF _Toc395537439 \h </w:instrText>
+          <w:instrText xml:space="preserve"> PAGEREF _Toc395540670 \h </w:instrText>
         </w:r>
         <w:r>
           <w:rPr>
@@ -807,7 +810,7 @@
             <w:noProof/>
             <w:webHidden/>
           </w:rPr>
-          <w:t>7</w:t>
+          <w:t>12</w:t>
         </w:r>
         <w:r>
           <w:rPr>
@@ -820,7 +823,7 @@
     </w:p>
     <w:p>
       <w:pPr>
-        <w:pStyle w:val="TOC2"/>
+        <w:pStyle w:val="TOC1"/>
         <w:tabs>
           <w:tab w:val="right" w:pos="9061"/>
         </w:tabs>
@@ -831,13 +834,13 @@
           <w:lang w:eastAsia="en-ZA"/>
         </w:rPr>
       </w:pPr>
-      <w:hyperlink w:anchor="_Toc395537440" w:history="1">
+      <w:hyperlink w:anchor="_Toc395540671" w:history="1">
         <w:r>
           <w:rPr>
             <w:rStyle w:val="Hyperlink"/>
             <w:noProof/>
           </w:rPr>
-          <w:t>Microprocessor with USB Interface</w:t>
+          <w:t>References</w:t>
         </w:r>
         <w:r>
           <w:rPr>
@@ -858,7 +861,7 @@
             <w:noProof/>
             <w:webHidden/>
           </w:rPr>
-          <w:instrText xml:space="preserve"> PAGEREF _Toc395537440 \h </w:instrText>
+          <w:instrText xml:space="preserve"> PAGEREF _Toc395540671 \h </w:instrText>
         </w:r>
         <w:r>
           <w:rPr>
@@ -878,7 +881,7 @@
             <w:noProof/>
             <w:webHidden/>
           </w:rPr>
-          <w:t>7</w:t>
+          <w:t>13</w:t>
         </w:r>
         <w:r>
           <w:rPr>
@@ -891,7 +894,7 @@
     </w:p>
     <w:p>
       <w:pPr>
-        <w:pStyle w:val="TOC2"/>
+        <w:pStyle w:val="TOC1"/>
         <w:tabs>
           <w:tab w:val="right" w:pos="9061"/>
         </w:tabs>
@@ -902,13 +905,13 @@
           <w:lang w:eastAsia="en-ZA"/>
         </w:rPr>
       </w:pPr>
-      <w:hyperlink w:anchor="_Toc395537441" w:history="1">
+      <w:hyperlink w:anchor="_Toc395540672" w:history="1">
         <w:r>
           <w:rPr>
             <w:rStyle w:val="Hyperlink"/>
             <w:noProof/>
           </w:rPr>
-          <w:t>Conclusion</w:t>
+          <w:t>Appendix A: Project Planning Schedule</w:t>
         </w:r>
         <w:r>
           <w:rPr>
@@ -929,7 +932,7 @@
             <w:noProof/>
             <w:webHidden/>
           </w:rPr>
-          <w:instrText xml:space="preserve"> PAGEREF _Toc395537441 \h </w:instrText>
+          <w:instrText xml:space="preserve"> PAGEREF _Toc395540672 \h </w:instrText>
         </w:r>
         <w:r>
           <w:rPr>
@@ -949,7 +952,7 @@
             <w:noProof/>
             <w:webHidden/>
           </w:rPr>
-          <w:t>8</w:t>
+          <w:t>14</w:t>
         </w:r>
         <w:r>
           <w:rPr>
@@ -973,13 +976,13 @@
           <w:lang w:eastAsia="en-ZA"/>
         </w:rPr>
       </w:pPr>
-      <w:hyperlink w:anchor="_Toc395537442" w:history="1">
+      <w:hyperlink w:anchor="_Toc395540673" w:history="1">
         <w:r>
           <w:rPr>
             <w:rStyle w:val="Hyperlink"/>
             <w:noProof/>
           </w:rPr>
-          <w:t>Device Design</w:t>
+          <w:t>Appendix B: Project Specifications</w:t>
         </w:r>
         <w:r>
           <w:rPr>
@@ -1000,7 +1003,7 @@
             <w:noProof/>
             <w:webHidden/>
           </w:rPr>
-          <w:instrText xml:space="preserve"> PAGEREF _Toc395537442 \h </w:instrText>
+          <w:instrText xml:space="preserve"> PAGEREF _Toc395540673 \h </w:instrText>
         </w:r>
         <w:r>
           <w:rPr>
@@ -1020,7 +1023,7 @@
             <w:noProof/>
             <w:webHidden/>
           </w:rPr>
-          <w:t>9</w:t>
+          <w:t>15</w:t>
         </w:r>
         <w:r>
           <w:rPr>
@@ -1033,7 +1036,7 @@
     </w:p>
     <w:p>
       <w:pPr>
-        <w:pStyle w:val="TOC2"/>
+        <w:pStyle w:val="TOC1"/>
         <w:tabs>
           <w:tab w:val="right" w:pos="9061"/>
         </w:tabs>
@@ -1044,13 +1047,13 @@
           <w:lang w:eastAsia="en-ZA"/>
         </w:rPr>
       </w:pPr>
-      <w:hyperlink w:anchor="_Toc395537443" w:history="1">
+      <w:hyperlink w:anchor="_Toc395540674" w:history="1">
         <w:r>
           <w:rPr>
             <w:rStyle w:val="Hyperlink"/>
             <w:noProof/>
           </w:rPr>
-          <w:t>Safety Precautions</w:t>
+          <w:t>Appendix C: Outcomes Compliance</w:t>
         </w:r>
         <w:r>
           <w:rPr>
@@ -1071,7 +1074,7 @@
             <w:noProof/>
             <w:webHidden/>
           </w:rPr>
-          <w:instrText xml:space="preserve"> PAGEREF _Toc395537443 \h </w:instrText>
+          <w:instrText xml:space="preserve"> PAGEREF _Toc395540674 \h </w:instrText>
         </w:r>
         <w:r>
           <w:rPr>
@@ -1091,7 +1094,7 @@
             <w:noProof/>
             <w:webHidden/>
           </w:rPr>
-          <w:t>9</w:t>
+          <w:t>16</w:t>
         </w:r>
         <w:r>
           <w:rPr>
@@ -1115,13 +1118,13 @@
           <w:lang w:eastAsia="en-ZA"/>
         </w:rPr>
       </w:pPr>
-      <w:hyperlink w:anchor="_Toc395537444" w:history="1">
+      <w:hyperlink w:anchor="_Toc395540675" w:history="1">
         <w:r>
           <w:rPr>
             <w:rStyle w:val="Hyperlink"/>
             <w:noProof/>
           </w:rPr>
-          <w:t>References</w:t>
+          <w:t>Appendix D: Circuit Diagram</w:t>
         </w:r>
         <w:r>
           <w:rPr>
@@ -1142,7 +1145,7 @@
             <w:noProof/>
             <w:webHidden/>
           </w:rPr>
-          <w:instrText xml:space="preserve"> PAGEREF _Toc395537444 \h </w:instrText>
+          <w:instrText xml:space="preserve"> PAGEREF _Toc395540675 \h </w:instrText>
         </w:r>
         <w:r>
           <w:rPr>
@@ -1162,7 +1165,7 @@
             <w:noProof/>
             <w:webHidden/>
           </w:rPr>
-          <w:t>10</w:t>
+          <w:t>17</w:t>
         </w:r>
         <w:r>
           <w:rPr>
@@ -1186,13 +1189,13 @@
           <w:lang w:eastAsia="en-ZA"/>
         </w:rPr>
       </w:pPr>
-      <w:hyperlink w:anchor="_Toc395537445" w:history="1">
+      <w:hyperlink w:anchor="_Toc395540676" w:history="1">
         <w:r>
           <w:rPr>
             <w:rStyle w:val="Hyperlink"/>
             <w:noProof/>
           </w:rPr>
-          <w:t>Appendix A: Project Planning Schedule</w:t>
+          <w:t>Appendix E: Performance Benchmarks</w:t>
         </w:r>
         <w:r>
           <w:rPr>
@@ -1213,7 +1216,7 @@
             <w:noProof/>
             <w:webHidden/>
           </w:rPr>
-          <w:instrText xml:space="preserve"> PAGEREF _Toc395537445 \h </w:instrText>
+          <w:instrText xml:space="preserve"> PAGEREF _Toc395540676 \h </w:instrText>
         </w:r>
         <w:r>
           <w:rPr>
@@ -1233,7 +1236,7 @@
             <w:noProof/>
             <w:webHidden/>
           </w:rPr>
-          <w:t>11</w:t>
+          <w:t>18</w:t>
         </w:r>
         <w:r>
           <w:rPr>
@@ -1257,13 +1260,13 @@
           <w:lang w:eastAsia="en-ZA"/>
         </w:rPr>
       </w:pPr>
-      <w:hyperlink w:anchor="_Toc395537446" w:history="1">
+      <w:hyperlink w:anchor="_Toc395540677" w:history="1">
         <w:r>
           <w:rPr>
             <w:rStyle w:val="Hyperlink"/>
             <w:noProof/>
           </w:rPr>
-          <w:t>Appendix B: Project Specifications</w:t>
+          <w:t>Appendix F: Communications Protocol</w:t>
         </w:r>
         <w:r>
           <w:rPr>
@@ -1284,7 +1287,7 @@
             <w:noProof/>
             <w:webHidden/>
           </w:rPr>
-          <w:instrText xml:space="preserve"> PAGEREF _Toc395537446 \h </w:instrText>
+          <w:instrText xml:space="preserve"> PAGEREF _Toc395540677 \h </w:instrText>
         </w:r>
         <w:r>
           <w:rPr>
@@ -1304,7 +1307,7 @@
             <w:noProof/>
             <w:webHidden/>
           </w:rPr>
-          <w:t>12</w:t>
+          <w:t>19</w:t>
         </w:r>
         <w:r>
           <w:rPr>
@@ -1317,7 +1320,7 @@
     </w:p>
     <w:p>
       <w:pPr>
-        <w:pStyle w:val="TOC2"/>
+        <w:pStyle w:val="TOC1"/>
         <w:tabs>
           <w:tab w:val="right" w:pos="9061"/>
         </w:tabs>
@@ -1328,13 +1331,13 @@
           <w:lang w:eastAsia="en-ZA"/>
         </w:rPr>
       </w:pPr>
-      <w:hyperlink w:anchor="_Toc395537447" w:history="1">
+      <w:hyperlink w:anchor="_Toc395540678" w:history="1">
         <w:r>
           <w:rPr>
             <w:rStyle w:val="Hyperlink"/>
             <w:noProof/>
           </w:rPr>
-          <w:t>Non-Functional Specifications</w:t>
+          <w:t>Appendix G: C-Library API</w:t>
         </w:r>
         <w:r>
           <w:rPr>
@@ -1355,7 +1358,7 @@
             <w:noProof/>
             <w:webHidden/>
           </w:rPr>
-          <w:instrText xml:space="preserve"> PAGEREF _Toc395537447 \h </w:instrText>
+          <w:instrText xml:space="preserve"> PAGEREF _Toc395540678 \h </w:instrText>
         </w:r>
         <w:r>
           <w:rPr>
@@ -1375,7 +1378,7 @@
             <w:noProof/>
             <w:webHidden/>
           </w:rPr>
-          <w:t>12</w:t>
+          <w:t>24</w:t>
         </w:r>
         <w:r>
           <w:rPr>
@@ -1388,7 +1391,7 @@
     </w:p>
     <w:p>
       <w:pPr>
-        <w:pStyle w:val="TOC3"/>
+        <w:pStyle w:val="TOC1"/>
         <w:tabs>
           <w:tab w:val="right" w:pos="9061"/>
         </w:tabs>
@@ -1399,13 +1402,13 @@
           <w:lang w:eastAsia="en-ZA"/>
         </w:rPr>
       </w:pPr>
-      <w:hyperlink w:anchor="_Toc395537448" w:history="1">
+      <w:hyperlink w:anchor="_Toc395540679" w:history="1">
         <w:r>
           <w:rPr>
             <w:rStyle w:val="Hyperlink"/>
             <w:noProof/>
           </w:rPr>
-          <w:t>N-001 No Custom Drivers</w:t>
+          <w:t>Appendix H: Source Code</w:t>
         </w:r>
         <w:r>
           <w:rPr>
@@ -1426,7 +1429,7 @@
             <w:noProof/>
             <w:webHidden/>
           </w:rPr>
-          <w:instrText xml:space="preserve"> PAGEREF _Toc395537448 \h </w:instrText>
+          <w:instrText xml:space="preserve"> PAGEREF _Toc395540679 \h </w:instrText>
         </w:r>
         <w:r>
           <w:rPr>
@@ -1446,7 +1449,7 @@
             <w:noProof/>
             <w:webHidden/>
           </w:rPr>
-          <w:t>12</w:t>
+          <w:t>25</w:t>
         </w:r>
         <w:r>
           <w:rPr>
@@ -1458,8 +1461,38 @@
       </w:hyperlink>
     </w:p>
     <w:p>
-      <w:pPr>
-        <w:pStyle w:val="TOC3"/>
+      <w:r>
+        <w:fldChar w:fldCharType="end"/>
+      </w:r>
+    </w:p>
+    <w:p>
+      <w:pPr>
+        <w:rPr>
+          <w:rFonts w:asciiTheme="majorHAnsi" w:eastAsiaTheme="majorEastAsia" w:hAnsiTheme="majorHAnsi" w:cstheme="majorBidi"/>
+          <w:color w:val="2E74B5" w:themeColor="accent1" w:themeShade="BF"/>
+          <w:sz w:val="32"/>
+          <w:szCs w:val="32"/>
+        </w:rPr>
+      </w:pPr>
+      <w:r>
+        <w:br w:type="page"/>
+      </w:r>
+    </w:p>
+    <w:p>
+      <w:pPr>
+        <w:pStyle w:val="Heading1"/>
+      </w:pPr>
+      <w:bookmarkStart w:id="4" w:name="_Toc395540664"/>
+      <w:r>
+        <w:lastRenderedPageBreak/>
+        <w:t>Figures</w:t>
+      </w:r>
+      <w:bookmarkEnd w:id="2"/>
+      <w:bookmarkEnd w:id="4"/>
+    </w:p>
+    <w:p>
+      <w:pPr>
+        <w:pStyle w:val="TableofFigures"/>
         <w:tabs>
           <w:tab w:val="right" w:pos="9061"/>
         </w:tabs>
@@ -1470,13 +1503,22 @@
           <w:lang w:eastAsia="en-ZA"/>
         </w:rPr>
       </w:pPr>
-      <w:hyperlink w:anchor="_Toc395537449" w:history="1">
+      <w:r>
+        <w:fldChar w:fldCharType="begin"/>
+      </w:r>
+      <w:r>
+        <w:instrText xml:space="preserve"> TOC \h \z \c "Figure" </w:instrText>
+      </w:r>
+      <w:r>
+        <w:fldChar w:fldCharType="separate"/>
+      </w:r>
+      <w:hyperlink w:anchor="_Toc395540680" w:history="1">
         <w:r>
           <w:rPr>
             <w:rStyle w:val="Hyperlink"/>
             <w:noProof/>
           </w:rPr>
-          <w:t>N-002 Keyboard Emulation</w:t>
+          <w:t>Figure 1 Arduino Nano. Image courtesy of Arduino SA</w:t>
         </w:r>
         <w:r>
           <w:rPr>
@@ -1497,7 +1539,7 @@
             <w:noProof/>
             <w:webHidden/>
           </w:rPr>
-          <w:instrText xml:space="preserve"> PAGEREF _Toc395537449 \h </w:instrText>
+          <w:instrText xml:space="preserve"> PAGEREF _Toc395540680 \h </w:instrText>
         </w:r>
         <w:r>
           <w:rPr>
@@ -1517,7 +1559,7 @@
             <w:noProof/>
             <w:webHidden/>
           </w:rPr>
-          <w:t>12</w:t>
+          <w:t>9</w:t>
         </w:r>
         <w:r>
           <w:rPr>
@@ -1530,7 +1572,7 @@
     </w:p>
     <w:p>
       <w:pPr>
-        <w:pStyle w:val="TOC3"/>
+        <w:pStyle w:val="TableofFigures"/>
         <w:tabs>
           <w:tab w:val="right" w:pos="9061"/>
         </w:tabs>
@@ -1541,13 +1583,13 @@
           <w:lang w:eastAsia="en-ZA"/>
         </w:rPr>
       </w:pPr>
-      <w:hyperlink w:anchor="_Toc395537450" w:history="1">
+      <w:hyperlink w:anchor="_Toc395540681" w:history="1">
         <w:r>
           <w:rPr>
             <w:rStyle w:val="Hyperlink"/>
             <w:noProof/>
           </w:rPr>
-          <w:t>N-003 Mouse Emulation</w:t>
+          <w:t>Figure 2 PJRC Teensy 2.0. Image courtesy of PJRC</w:t>
         </w:r>
         <w:r>
           <w:rPr>
@@ -1568,7 +1610,7 @@
             <w:noProof/>
             <w:webHidden/>
           </w:rPr>
-          <w:instrText xml:space="preserve"> PAGEREF _Toc395537450 \h </w:instrText>
+          <w:instrText xml:space="preserve"> PAGEREF _Toc395540681 \h </w:instrText>
         </w:r>
         <w:r>
           <w:rPr>
@@ -1588,7 +1630,7 @@
             <w:noProof/>
             <w:webHidden/>
           </w:rPr>
-          <w:t>12</w:t>
+          <w:t>9</w:t>
         </w:r>
         <w:r>
           <w:rPr>
@@ -1601,7 +1643,7 @@
     </w:p>
     <w:p>
       <w:pPr>
-        <w:pStyle w:val="TOC3"/>
+        <w:pStyle w:val="TableofFigures"/>
         <w:tabs>
           <w:tab w:val="right" w:pos="9061"/>
         </w:tabs>
@@ -1612,13 +1654,13 @@
           <w:lang w:eastAsia="en-ZA"/>
         </w:rPr>
       </w:pPr>
-      <w:hyperlink w:anchor="_Toc395537451" w:history="1">
+      <w:hyperlink w:anchor="_Toc395540682" w:history="1">
         <w:r>
           <w:rPr>
             <w:rStyle w:val="Hyperlink"/>
             <w:noProof/>
           </w:rPr>
-          <w:t>N-004 Raspberry Pi Integration</w:t>
+          <w:t>Figure 3 TXB0104 Bi-Directional Level Shifter. Image courtesy of Adafruit Industries</w:t>
         </w:r>
         <w:r>
           <w:rPr>
@@ -1639,7 +1681,7 @@
             <w:noProof/>
             <w:webHidden/>
           </w:rPr>
-          <w:instrText xml:space="preserve"> PAGEREF _Toc395537451 \h </w:instrText>
+          <w:instrText xml:space="preserve"> PAGEREF _Toc395540682 \h </w:instrText>
         </w:r>
         <w:r>
           <w:rPr>
@@ -1659,7 +1701,7 @@
             <w:noProof/>
             <w:webHidden/>
           </w:rPr>
-          <w:t>12</w:t>
+          <w:t>10</w:t>
         </w:r>
         <w:r>
           <w:rPr>
@@ -1672,7 +1714,7 @@
     </w:p>
     <w:p>
       <w:pPr>
-        <w:pStyle w:val="TOC3"/>
+        <w:pStyle w:val="TableofFigures"/>
         <w:tabs>
           <w:tab w:val="right" w:pos="9061"/>
         </w:tabs>
@@ -1683,13 +1725,13 @@
           <w:lang w:eastAsia="en-ZA"/>
         </w:rPr>
       </w:pPr>
-      <w:hyperlink w:anchor="_Toc395537452" w:history="1">
+      <w:hyperlink w:anchor="_Toc395540683" w:history="1">
         <w:r>
           <w:rPr>
             <w:rStyle w:val="Hyperlink"/>
             <w:noProof/>
           </w:rPr>
-          <w:t>N-005 High Compatibility</w:t>
+          <w:t>Figure 4 Adafruit Prototyping Pi Plate Kit for Raspberry Pi. Image courtesy of Adafruit Industries</w:t>
         </w:r>
         <w:r>
           <w:rPr>
@@ -1710,7 +1752,7 @@
             <w:noProof/>
             <w:webHidden/>
           </w:rPr>
-          <w:instrText xml:space="preserve"> PAGEREF _Toc395537452 \h </w:instrText>
+          <w:instrText xml:space="preserve"> PAGEREF _Toc395540683 \h </w:instrText>
         </w:r>
         <w:r>
           <w:rPr>
@@ -1730,7 +1772,7 @@
             <w:noProof/>
             <w:webHidden/>
           </w:rPr>
-          <w:t>12</w:t>
+          <w:t>11</w:t>
         </w:r>
         <w:r>
           <w:rPr>
@@ -1743,7 +1785,7 @@
     </w:p>
     <w:p>
       <w:pPr>
-        <w:pStyle w:val="TOC2"/>
+        <w:pStyle w:val="TableofFigures"/>
         <w:tabs>
           <w:tab w:val="right" w:pos="9061"/>
         </w:tabs>
@@ -1754,13 +1796,13 @@
           <w:lang w:eastAsia="en-ZA"/>
         </w:rPr>
       </w:pPr>
-      <w:hyperlink w:anchor="_Toc395537453" w:history="1">
+      <w:hyperlink w:anchor="_Toc395540684" w:history="1">
         <w:r>
           <w:rPr>
             <w:rStyle w:val="Hyperlink"/>
             <w:noProof/>
           </w:rPr>
-          <w:t>Functional Specifications</w:t>
+          <w:t>Figure 5 Raspberry Pi Model B. Image courtesy of Adafruit Industries</w:t>
         </w:r>
         <w:r>
           <w:rPr>
@@ -1781,7 +1823,7 @@
             <w:noProof/>
             <w:webHidden/>
           </w:rPr>
-          <w:instrText xml:space="preserve"> PAGEREF _Toc395537453 \h </w:instrText>
+          <w:instrText xml:space="preserve"> PAGEREF _Toc395540684 \h </w:instrText>
         </w:r>
         <w:r>
           <w:rPr>
@@ -1801,7 +1843,7 @@
             <w:noProof/>
             <w:webHidden/>
           </w:rPr>
-          <w:t>12</w:t>
+          <w:t>11</w:t>
         </w:r>
         <w:r>
           <w:rPr>
@@ -1814,7 +1856,7 @@
     </w:p>
     <w:p>
       <w:pPr>
-        <w:pStyle w:val="TOC3"/>
+        <w:pStyle w:val="TableofFigures"/>
         <w:tabs>
           <w:tab w:val="right" w:pos="9061"/>
         </w:tabs>
@@ -1825,13 +1867,13 @@
           <w:lang w:eastAsia="en-ZA"/>
         </w:rPr>
       </w:pPr>
-      <w:hyperlink w:anchor="_Toc395537454" w:history="1">
+      <w:hyperlink w:anchor="_Toc395540685" w:history="1">
         <w:r>
           <w:rPr>
             <w:rStyle w:val="Hyperlink"/>
             <w:noProof/>
           </w:rPr>
-          <w:t>F-001 High Performance</w:t>
+          <w:t>Figure 6 Circuit Diagram</w:t>
         </w:r>
         <w:r>
           <w:rPr>
@@ -1852,7 +1894,7 @@
             <w:noProof/>
             <w:webHidden/>
           </w:rPr>
-          <w:instrText xml:space="preserve"> PAGEREF _Toc395537454 \h </w:instrText>
+          <w:instrText xml:space="preserve"> PAGEREF _Toc395540685 \h </w:instrText>
         </w:r>
         <w:r>
           <w:rPr>
@@ -1872,7 +1914,7 @@
             <w:noProof/>
             <w:webHidden/>
           </w:rPr>
-          <w:t>12</w:t>
+          <w:t>17</w:t>
         </w:r>
         <w:r>
           <w:rPr>
@@ -1884,8 +1926,31 @@
       </w:hyperlink>
     </w:p>
     <w:p>
-      <w:pPr>
-        <w:pStyle w:val="TOC3"/>
+      <w:r>
+        <w:rPr>
+          <w:b/>
+          <w:bCs/>
+          <w:noProof/>
+          <w:lang w:val="en-US"/>
+        </w:rPr>
+        <w:fldChar w:fldCharType="end"/>
+      </w:r>
+    </w:p>
+    <w:p>
+      <w:pPr>
+        <w:pStyle w:val="Heading1"/>
+      </w:pPr>
+      <w:bookmarkStart w:id="5" w:name="_Toc395540506"/>
+      <w:bookmarkStart w:id="6" w:name="_Toc395540665"/>
+      <w:r>
+        <w:t>Tables</w:t>
+      </w:r>
+      <w:bookmarkEnd w:id="5"/>
+      <w:bookmarkEnd w:id="6"/>
+    </w:p>
+    <w:p>
+      <w:pPr>
+        <w:pStyle w:val="TableofFigures"/>
         <w:tabs>
           <w:tab w:val="right" w:pos="9061"/>
         </w:tabs>
@@ -1896,13 +1961,22 @@
           <w:lang w:eastAsia="en-ZA"/>
         </w:rPr>
       </w:pPr>
-      <w:hyperlink w:anchor="_Toc395537455" w:history="1">
+      <w:r>
+        <w:fldChar w:fldCharType="begin"/>
+      </w:r>
+      <w:r>
+        <w:instrText xml:space="preserve"> TOC \h \z \c "Table" </w:instrText>
+      </w:r>
+      <w:r>
+        <w:fldChar w:fldCharType="separate"/>
+      </w:r>
+      <w:hyperlink w:anchor="_Toc395540686" w:history="1">
         <w:r>
           <w:rPr>
             <w:rStyle w:val="Hyperlink"/>
             <w:noProof/>
           </w:rPr>
-          <w:t>F-002 Low Power Usage</w:t>
+          <w:t>Table 1 Component List</w:t>
         </w:r>
         <w:r>
           <w:rPr>
@@ -1923,7 +1997,7 @@
             <w:noProof/>
             <w:webHidden/>
           </w:rPr>
-          <w:instrText xml:space="preserve"> PAGEREF _Toc395537455 \h </w:instrText>
+          <w:instrText xml:space="preserve"> PAGEREF _Toc395540686 \h </w:instrText>
         </w:r>
         <w:r>
           <w:rPr>
@@ -1956,7 +2030,7 @@
     </w:p>
     <w:p>
       <w:pPr>
-        <w:pStyle w:val="TOC3"/>
+        <w:pStyle w:val="TableofFigures"/>
         <w:tabs>
           <w:tab w:val="right" w:pos="9061"/>
         </w:tabs>
@@ -1967,13 +2041,13 @@
           <w:lang w:eastAsia="en-ZA"/>
         </w:rPr>
       </w:pPr>
-      <w:hyperlink w:anchor="_Toc395537456" w:history="1">
+      <w:hyperlink w:anchor="_Toc395540687" w:history="1">
         <w:r>
           <w:rPr>
             <w:rStyle w:val="Hyperlink"/>
             <w:noProof/>
           </w:rPr>
-          <w:t>F-003 Low Cost</w:t>
+          <w:t>Table 2 Component Websites</w:t>
         </w:r>
         <w:r>
           <w:rPr>
@@ -1994,7 +2068,7 @@
             <w:noProof/>
             <w:webHidden/>
           </w:rPr>
-          <w:instrText xml:space="preserve"> PAGEREF _Toc395537456 \h </w:instrText>
+          <w:instrText xml:space="preserve"> PAGEREF _Toc395540687 \h </w:instrText>
         </w:r>
         <w:r>
           <w:rPr>
@@ -2027,7 +2101,7 @@
     </w:p>
     <w:p>
       <w:pPr>
-        <w:pStyle w:val="TOC3"/>
+        <w:pStyle w:val="TableofFigures"/>
         <w:tabs>
           <w:tab w:val="right" w:pos="9061"/>
         </w:tabs>
@@ -2038,13 +2112,13 @@
           <w:lang w:eastAsia="en-ZA"/>
         </w:rPr>
       </w:pPr>
-      <w:hyperlink w:anchor="_Toc395537457" w:history="1">
+      <w:hyperlink w:anchor="_Toc395540688" w:history="1">
         <w:r>
           <w:rPr>
             <w:rStyle w:val="Hyperlink"/>
             <w:noProof/>
           </w:rPr>
-          <w:t>F-004 Small Size</w:t>
+          <w:t>Table 3 UART Protocol Packet Structure</w:t>
         </w:r>
         <w:r>
           <w:rPr>
@@ -2065,7 +2139,7 @@
             <w:noProof/>
             <w:webHidden/>
           </w:rPr>
-          <w:instrText xml:space="preserve"> PAGEREF _Toc395537457 \h </w:instrText>
+          <w:instrText xml:space="preserve"> PAGEREF _Toc395540688 \h </w:instrText>
         </w:r>
         <w:r>
           <w:rPr>
@@ -2085,7 +2159,7 @@
             <w:noProof/>
             <w:webHidden/>
           </w:rPr>
-          <w:t>12</w:t>
+          <w:t>20</w:t>
         </w:r>
         <w:r>
           <w:rPr>
@@ -2098,7 +2172,7 @@
     </w:p>
     <w:p>
       <w:pPr>
-        <w:pStyle w:val="TOC1"/>
+        <w:pStyle w:val="TableofFigures"/>
         <w:tabs>
           <w:tab w:val="right" w:pos="9061"/>
         </w:tabs>
@@ -2109,13 +2183,13 @@
           <w:lang w:eastAsia="en-ZA"/>
         </w:rPr>
       </w:pPr>
-      <w:hyperlink w:anchor="_Toc395537458" w:history="1">
+      <w:hyperlink w:anchor="_Toc395540689" w:history="1">
         <w:r>
           <w:rPr>
             <w:rStyle w:val="Hyperlink"/>
             <w:noProof/>
           </w:rPr>
-          <w:t>Appendix C: Outcomes Compliance</w:t>
+          <w:t>Table 4 UART Protocol OP Codes</w:t>
         </w:r>
         <w:r>
           <w:rPr>
@@ -2136,7 +2210,7 @@
             <w:noProof/>
             <w:webHidden/>
           </w:rPr>
-          <w:instrText xml:space="preserve"> PAGEREF _Toc395537458 \h </w:instrText>
+          <w:instrText xml:space="preserve"> PAGEREF _Toc395540689 \h </w:instrText>
         </w:r>
         <w:r>
           <w:rPr>
@@ -2156,1621 +2230,7 @@
             <w:noProof/>
             <w:webHidden/>
           </w:rPr>
-          <w:t>13</w:t>
-        </w:r>
-        <w:r>
-          <w:rPr>
-            <w:noProof/>
-            <w:webHidden/>
-          </w:rPr>
-          <w:fldChar w:fldCharType="end"/>
-        </w:r>
-      </w:hyperlink>
-    </w:p>
-    <w:p>
-      <w:pPr>
-        <w:pStyle w:val="TOC1"/>
-        <w:tabs>
-          <w:tab w:val="right" w:pos="9061"/>
-        </w:tabs>
-        <w:rPr>
-          <w:rFonts w:eastAsiaTheme="minorEastAsia"/>
-          <w:noProof/>
-          <w:sz w:val="22"/>
-          <w:lang w:eastAsia="en-ZA"/>
-        </w:rPr>
-      </w:pPr>
-      <w:hyperlink w:anchor="_Toc395537459" w:history="1">
-        <w:r>
-          <w:rPr>
-            <w:rStyle w:val="Hyperlink"/>
-            <w:noProof/>
-          </w:rPr>
-          <w:t>Appendix D: Circuit Diagram</w:t>
-        </w:r>
-        <w:r>
-          <w:rPr>
-            <w:noProof/>
-            <w:webHidden/>
-          </w:rPr>
-          <w:tab/>
-        </w:r>
-        <w:r>
-          <w:rPr>
-            <w:noProof/>
-            <w:webHidden/>
-          </w:rPr>
-          <w:fldChar w:fldCharType="begin"/>
-        </w:r>
-        <w:r>
-          <w:rPr>
-            <w:noProof/>
-            <w:webHidden/>
-          </w:rPr>
-          <w:instrText xml:space="preserve"> PAGEREF _Toc395537459 \h </w:instrText>
-        </w:r>
-        <w:r>
-          <w:rPr>
-            <w:noProof/>
-            <w:webHidden/>
-          </w:rPr>
-        </w:r>
-        <w:r>
-          <w:rPr>
-            <w:noProof/>
-            <w:webHidden/>
-          </w:rPr>
-          <w:fldChar w:fldCharType="separate"/>
-        </w:r>
-        <w:r>
-          <w:rPr>
-            <w:noProof/>
-            <w:webHidden/>
-          </w:rPr>
-          <w:t>14</w:t>
-        </w:r>
-        <w:r>
-          <w:rPr>
-            <w:noProof/>
-            <w:webHidden/>
-          </w:rPr>
-          <w:fldChar w:fldCharType="end"/>
-        </w:r>
-      </w:hyperlink>
-    </w:p>
-    <w:p>
-      <w:pPr>
-        <w:pStyle w:val="TOC1"/>
-        <w:tabs>
-          <w:tab w:val="right" w:pos="9061"/>
-        </w:tabs>
-        <w:rPr>
-          <w:rFonts w:eastAsiaTheme="minorEastAsia"/>
-          <w:noProof/>
-          <w:sz w:val="22"/>
-          <w:lang w:eastAsia="en-ZA"/>
-        </w:rPr>
-      </w:pPr>
-      <w:hyperlink w:anchor="_Toc395537460" w:history="1">
-        <w:r>
-          <w:rPr>
-            <w:rStyle w:val="Hyperlink"/>
-            <w:noProof/>
-          </w:rPr>
-          <w:t>Appendix E: Performance Benchmarks</w:t>
-        </w:r>
-        <w:r>
-          <w:rPr>
-            <w:noProof/>
-            <w:webHidden/>
-          </w:rPr>
-          <w:tab/>
-        </w:r>
-        <w:r>
-          <w:rPr>
-            <w:noProof/>
-            <w:webHidden/>
-          </w:rPr>
-          <w:fldChar w:fldCharType="begin"/>
-        </w:r>
-        <w:r>
-          <w:rPr>
-            <w:noProof/>
-            <w:webHidden/>
-          </w:rPr>
-          <w:instrText xml:space="preserve"> PAGEREF _Toc395537460 \h </w:instrText>
-        </w:r>
-        <w:r>
-          <w:rPr>
-            <w:noProof/>
-            <w:webHidden/>
-          </w:rPr>
-        </w:r>
-        <w:r>
-          <w:rPr>
-            <w:noProof/>
-            <w:webHidden/>
-          </w:rPr>
-          <w:fldChar w:fldCharType="separate"/>
-        </w:r>
-        <w:r>
-          <w:rPr>
-            <w:noProof/>
-            <w:webHidden/>
-          </w:rPr>
-          <w:t>15</w:t>
-        </w:r>
-        <w:r>
-          <w:rPr>
-            <w:noProof/>
-            <w:webHidden/>
-          </w:rPr>
-          <w:fldChar w:fldCharType="end"/>
-        </w:r>
-      </w:hyperlink>
-    </w:p>
-    <w:p>
-      <w:pPr>
-        <w:pStyle w:val="TOC2"/>
-        <w:tabs>
-          <w:tab w:val="right" w:pos="9061"/>
-        </w:tabs>
-        <w:rPr>
-          <w:rFonts w:eastAsiaTheme="minorEastAsia"/>
-          <w:noProof/>
-          <w:sz w:val="22"/>
-          <w:lang w:eastAsia="en-ZA"/>
-        </w:rPr>
-      </w:pPr>
-      <w:hyperlink w:anchor="_Toc395537461" w:history="1">
-        <w:r>
-          <w:rPr>
-            <w:rStyle w:val="Hyperlink"/>
-            <w:noProof/>
-          </w:rPr>
-          <w:t>USB Protocol Limitations</w:t>
-        </w:r>
-        <w:r>
-          <w:rPr>
-            <w:noProof/>
-            <w:webHidden/>
-          </w:rPr>
-          <w:tab/>
-        </w:r>
-        <w:r>
-          <w:rPr>
-            <w:noProof/>
-            <w:webHidden/>
-          </w:rPr>
-          <w:fldChar w:fldCharType="begin"/>
-        </w:r>
-        <w:r>
-          <w:rPr>
-            <w:noProof/>
-            <w:webHidden/>
-          </w:rPr>
-          <w:instrText xml:space="preserve"> PAGEREF _Toc395537461 \h </w:instrText>
-        </w:r>
-        <w:r>
-          <w:rPr>
-            <w:noProof/>
-            <w:webHidden/>
-          </w:rPr>
-        </w:r>
-        <w:r>
-          <w:rPr>
-            <w:noProof/>
-            <w:webHidden/>
-          </w:rPr>
-          <w:fldChar w:fldCharType="separate"/>
-        </w:r>
-        <w:r>
-          <w:rPr>
-            <w:noProof/>
-            <w:webHidden/>
-          </w:rPr>
-          <w:t>15</w:t>
-        </w:r>
-        <w:r>
-          <w:rPr>
-            <w:noProof/>
-            <w:webHidden/>
-          </w:rPr>
-          <w:fldChar w:fldCharType="end"/>
-        </w:r>
-      </w:hyperlink>
-    </w:p>
-    <w:p>
-      <w:pPr>
-        <w:pStyle w:val="TOC2"/>
-        <w:tabs>
-          <w:tab w:val="right" w:pos="9061"/>
-        </w:tabs>
-        <w:rPr>
-          <w:rFonts w:eastAsiaTheme="minorEastAsia"/>
-          <w:noProof/>
-          <w:sz w:val="22"/>
-          <w:lang w:eastAsia="en-ZA"/>
-        </w:rPr>
-      </w:pPr>
-      <w:hyperlink w:anchor="_Toc395537462" w:history="1">
-        <w:r>
-          <w:rPr>
-            <w:rStyle w:val="Hyperlink"/>
-            <w:noProof/>
-          </w:rPr>
-          <w:t>UART Limitations</w:t>
-        </w:r>
-        <w:r>
-          <w:rPr>
-            <w:noProof/>
-            <w:webHidden/>
-          </w:rPr>
-          <w:tab/>
-        </w:r>
-        <w:r>
-          <w:rPr>
-            <w:noProof/>
-            <w:webHidden/>
-          </w:rPr>
-          <w:fldChar w:fldCharType="begin"/>
-        </w:r>
-        <w:r>
-          <w:rPr>
-            <w:noProof/>
-            <w:webHidden/>
-          </w:rPr>
-          <w:instrText xml:space="preserve"> PAGEREF _Toc395537462 \h </w:instrText>
-        </w:r>
-        <w:r>
-          <w:rPr>
-            <w:noProof/>
-            <w:webHidden/>
-          </w:rPr>
-        </w:r>
-        <w:r>
-          <w:rPr>
-            <w:noProof/>
-            <w:webHidden/>
-          </w:rPr>
-          <w:fldChar w:fldCharType="separate"/>
-        </w:r>
-        <w:r>
-          <w:rPr>
-            <w:noProof/>
-            <w:webHidden/>
-          </w:rPr>
-          <w:t>15</w:t>
-        </w:r>
-        <w:r>
-          <w:rPr>
-            <w:noProof/>
-            <w:webHidden/>
-          </w:rPr>
-          <w:fldChar w:fldCharType="end"/>
-        </w:r>
-      </w:hyperlink>
-    </w:p>
-    <w:p>
-      <w:pPr>
-        <w:pStyle w:val="TOC2"/>
-        <w:tabs>
-          <w:tab w:val="right" w:pos="9061"/>
-        </w:tabs>
-        <w:rPr>
-          <w:rFonts w:eastAsiaTheme="minorEastAsia"/>
-          <w:noProof/>
-          <w:sz w:val="22"/>
-          <w:lang w:eastAsia="en-ZA"/>
-        </w:rPr>
-      </w:pPr>
-      <w:hyperlink w:anchor="_Toc395537463" w:history="1">
-        <w:r>
-          <w:rPr>
-            <w:rStyle w:val="Hyperlink"/>
-            <w:noProof/>
-          </w:rPr>
-          <w:t>Isotope Protocol Limitations</w:t>
-        </w:r>
-        <w:r>
-          <w:rPr>
-            <w:noProof/>
-            <w:webHidden/>
-          </w:rPr>
-          <w:tab/>
-        </w:r>
-        <w:r>
-          <w:rPr>
-            <w:noProof/>
-            <w:webHidden/>
-          </w:rPr>
-          <w:fldChar w:fldCharType="begin"/>
-        </w:r>
-        <w:r>
-          <w:rPr>
-            <w:noProof/>
-            <w:webHidden/>
-          </w:rPr>
-          <w:instrText xml:space="preserve"> PAGEREF _Toc395537463 \h </w:instrText>
-        </w:r>
-        <w:r>
-          <w:rPr>
-            <w:noProof/>
-            <w:webHidden/>
-          </w:rPr>
-        </w:r>
-        <w:r>
-          <w:rPr>
-            <w:noProof/>
-            <w:webHidden/>
-          </w:rPr>
-          <w:fldChar w:fldCharType="separate"/>
-        </w:r>
-        <w:r>
-          <w:rPr>
-            <w:noProof/>
-            <w:webHidden/>
-          </w:rPr>
-          <w:t>15</w:t>
-        </w:r>
-        <w:r>
-          <w:rPr>
-            <w:noProof/>
-            <w:webHidden/>
-          </w:rPr>
-          <w:fldChar w:fldCharType="end"/>
-        </w:r>
-      </w:hyperlink>
-    </w:p>
-    <w:p>
-      <w:pPr>
-        <w:pStyle w:val="TOC1"/>
-        <w:tabs>
-          <w:tab w:val="right" w:pos="9061"/>
-        </w:tabs>
-        <w:rPr>
-          <w:rFonts w:eastAsiaTheme="minorEastAsia"/>
-          <w:noProof/>
-          <w:sz w:val="22"/>
-          <w:lang w:eastAsia="en-ZA"/>
-        </w:rPr>
-      </w:pPr>
-      <w:hyperlink w:anchor="_Toc395537464" w:history="1">
-        <w:r>
-          <w:rPr>
-            <w:rStyle w:val="Hyperlink"/>
-            <w:noProof/>
-          </w:rPr>
-          <w:t>Appendix F: Communications Protocol</w:t>
-        </w:r>
-        <w:r>
-          <w:rPr>
-            <w:noProof/>
-            <w:webHidden/>
-          </w:rPr>
-          <w:tab/>
-        </w:r>
-        <w:r>
-          <w:rPr>
-            <w:noProof/>
-            <w:webHidden/>
-          </w:rPr>
-          <w:fldChar w:fldCharType="begin"/>
-        </w:r>
-        <w:r>
-          <w:rPr>
-            <w:noProof/>
-            <w:webHidden/>
-          </w:rPr>
-          <w:instrText xml:space="preserve"> PAGEREF _Toc395537464 \h </w:instrText>
-        </w:r>
-        <w:r>
-          <w:rPr>
-            <w:noProof/>
-            <w:webHidden/>
-          </w:rPr>
-        </w:r>
-        <w:r>
-          <w:rPr>
-            <w:noProof/>
-            <w:webHidden/>
-          </w:rPr>
-          <w:fldChar w:fldCharType="separate"/>
-        </w:r>
-        <w:r>
-          <w:rPr>
-            <w:noProof/>
-            <w:webHidden/>
-          </w:rPr>
-          <w:t>16</w:t>
-        </w:r>
-        <w:r>
-          <w:rPr>
-            <w:noProof/>
-            <w:webHidden/>
-          </w:rPr>
-          <w:fldChar w:fldCharType="end"/>
-        </w:r>
-      </w:hyperlink>
-    </w:p>
-    <w:p>
-      <w:pPr>
-        <w:pStyle w:val="TOC2"/>
-        <w:tabs>
-          <w:tab w:val="right" w:pos="9061"/>
-        </w:tabs>
-        <w:rPr>
-          <w:rFonts w:eastAsiaTheme="minorEastAsia"/>
-          <w:noProof/>
-          <w:sz w:val="22"/>
-          <w:lang w:eastAsia="en-ZA"/>
-        </w:rPr>
-      </w:pPr>
-      <w:hyperlink w:anchor="_Toc395537465" w:history="1">
-        <w:r>
-          <w:rPr>
-            <w:rStyle w:val="Hyperlink"/>
-            <w:noProof/>
-          </w:rPr>
-          <w:t>Requirements</w:t>
-        </w:r>
-        <w:r>
-          <w:rPr>
-            <w:noProof/>
-            <w:webHidden/>
-          </w:rPr>
-          <w:tab/>
-        </w:r>
-        <w:r>
-          <w:rPr>
-            <w:noProof/>
-            <w:webHidden/>
-          </w:rPr>
-          <w:fldChar w:fldCharType="begin"/>
-        </w:r>
-        <w:r>
-          <w:rPr>
-            <w:noProof/>
-            <w:webHidden/>
-          </w:rPr>
-          <w:instrText xml:space="preserve"> PAGEREF _Toc395537465 \h </w:instrText>
-        </w:r>
-        <w:r>
-          <w:rPr>
-            <w:noProof/>
-            <w:webHidden/>
-          </w:rPr>
-        </w:r>
-        <w:r>
-          <w:rPr>
-            <w:noProof/>
-            <w:webHidden/>
-          </w:rPr>
-          <w:fldChar w:fldCharType="separate"/>
-        </w:r>
-        <w:r>
-          <w:rPr>
-            <w:noProof/>
-            <w:webHidden/>
-          </w:rPr>
-          <w:t>16</w:t>
-        </w:r>
-        <w:r>
-          <w:rPr>
-            <w:noProof/>
-            <w:webHidden/>
-          </w:rPr>
-          <w:fldChar w:fldCharType="end"/>
-        </w:r>
-      </w:hyperlink>
-    </w:p>
-    <w:p>
-      <w:pPr>
-        <w:pStyle w:val="TOC2"/>
-        <w:tabs>
-          <w:tab w:val="right" w:pos="9061"/>
-        </w:tabs>
-        <w:rPr>
-          <w:rFonts w:eastAsiaTheme="minorEastAsia"/>
-          <w:noProof/>
-          <w:sz w:val="22"/>
-          <w:lang w:eastAsia="en-ZA"/>
-        </w:rPr>
-      </w:pPr>
-      <w:hyperlink w:anchor="_Toc395537466" w:history="1">
-        <w:r>
-          <w:rPr>
-            <w:rStyle w:val="Hyperlink"/>
-            <w:noProof/>
-          </w:rPr>
-          <w:t>Design Decisions</w:t>
-        </w:r>
-        <w:r>
-          <w:rPr>
-            <w:noProof/>
-            <w:webHidden/>
-          </w:rPr>
-          <w:tab/>
-        </w:r>
-        <w:r>
-          <w:rPr>
-            <w:noProof/>
-            <w:webHidden/>
-          </w:rPr>
-          <w:fldChar w:fldCharType="begin"/>
-        </w:r>
-        <w:r>
-          <w:rPr>
-            <w:noProof/>
-            <w:webHidden/>
-          </w:rPr>
-          <w:instrText xml:space="preserve"> PAGEREF _Toc395537466 \h </w:instrText>
-        </w:r>
-        <w:r>
-          <w:rPr>
-            <w:noProof/>
-            <w:webHidden/>
-          </w:rPr>
-        </w:r>
-        <w:r>
-          <w:rPr>
-            <w:noProof/>
-            <w:webHidden/>
-          </w:rPr>
-          <w:fldChar w:fldCharType="separate"/>
-        </w:r>
-        <w:r>
-          <w:rPr>
-            <w:noProof/>
-            <w:webHidden/>
-          </w:rPr>
-          <w:t>16</w:t>
-        </w:r>
-        <w:r>
-          <w:rPr>
-            <w:noProof/>
-            <w:webHidden/>
-          </w:rPr>
-          <w:fldChar w:fldCharType="end"/>
-        </w:r>
-      </w:hyperlink>
-    </w:p>
-    <w:p>
-      <w:pPr>
-        <w:pStyle w:val="TOC2"/>
-        <w:tabs>
-          <w:tab w:val="right" w:pos="9061"/>
-        </w:tabs>
-        <w:rPr>
-          <w:rFonts w:eastAsiaTheme="minorEastAsia"/>
-          <w:noProof/>
-          <w:sz w:val="22"/>
-          <w:lang w:eastAsia="en-ZA"/>
-        </w:rPr>
-      </w:pPr>
-      <w:hyperlink w:anchor="_Toc395537467" w:history="1">
-        <w:r>
-          <w:rPr>
-            <w:rStyle w:val="Hyperlink"/>
-            <w:noProof/>
-          </w:rPr>
-          <w:t>Protocol</w:t>
-        </w:r>
-        <w:r>
-          <w:rPr>
-            <w:noProof/>
-            <w:webHidden/>
-          </w:rPr>
-          <w:tab/>
-        </w:r>
-        <w:r>
-          <w:rPr>
-            <w:noProof/>
-            <w:webHidden/>
-          </w:rPr>
-          <w:fldChar w:fldCharType="begin"/>
-        </w:r>
-        <w:r>
-          <w:rPr>
-            <w:noProof/>
-            <w:webHidden/>
-          </w:rPr>
-          <w:instrText xml:space="preserve"> PAGEREF _Toc395537467 \h </w:instrText>
-        </w:r>
-        <w:r>
-          <w:rPr>
-            <w:noProof/>
-            <w:webHidden/>
-          </w:rPr>
-        </w:r>
-        <w:r>
-          <w:rPr>
-            <w:noProof/>
-            <w:webHidden/>
-          </w:rPr>
-          <w:fldChar w:fldCharType="separate"/>
-        </w:r>
-        <w:r>
-          <w:rPr>
-            <w:noProof/>
-            <w:webHidden/>
-          </w:rPr>
-          <w:t>17</w:t>
-        </w:r>
-        <w:r>
-          <w:rPr>
-            <w:noProof/>
-            <w:webHidden/>
-          </w:rPr>
-          <w:fldChar w:fldCharType="end"/>
-        </w:r>
-      </w:hyperlink>
-    </w:p>
-    <w:p>
-      <w:pPr>
-        <w:pStyle w:val="TOC3"/>
-        <w:tabs>
-          <w:tab w:val="right" w:pos="9061"/>
-        </w:tabs>
-        <w:rPr>
-          <w:rFonts w:eastAsiaTheme="minorEastAsia"/>
-          <w:noProof/>
-          <w:sz w:val="22"/>
-          <w:lang w:eastAsia="en-ZA"/>
-        </w:rPr>
-      </w:pPr>
-      <w:hyperlink w:anchor="_Toc395537468" w:history="1">
-        <w:r>
-          <w:rPr>
-            <w:rStyle w:val="Hyperlink"/>
-            <w:noProof/>
-          </w:rPr>
-          <w:t>Packet</w:t>
-        </w:r>
-        <w:r>
-          <w:rPr>
-            <w:noProof/>
-            <w:webHidden/>
-          </w:rPr>
-          <w:tab/>
-        </w:r>
-        <w:r>
-          <w:rPr>
-            <w:noProof/>
-            <w:webHidden/>
-          </w:rPr>
-          <w:fldChar w:fldCharType="begin"/>
-        </w:r>
-        <w:r>
-          <w:rPr>
-            <w:noProof/>
-            <w:webHidden/>
-          </w:rPr>
-          <w:instrText xml:space="preserve"> PAGEREF _Toc395537468 \h </w:instrText>
-        </w:r>
-        <w:r>
-          <w:rPr>
-            <w:noProof/>
-            <w:webHidden/>
-          </w:rPr>
-        </w:r>
-        <w:r>
-          <w:rPr>
-            <w:noProof/>
-            <w:webHidden/>
-          </w:rPr>
-          <w:fldChar w:fldCharType="separate"/>
-        </w:r>
-        <w:r>
-          <w:rPr>
-            <w:noProof/>
-            <w:webHidden/>
-          </w:rPr>
-          <w:t>17</w:t>
-        </w:r>
-        <w:r>
-          <w:rPr>
-            <w:noProof/>
-            <w:webHidden/>
-          </w:rPr>
-          <w:fldChar w:fldCharType="end"/>
-        </w:r>
-      </w:hyperlink>
-    </w:p>
-    <w:p>
-      <w:pPr>
-        <w:pStyle w:val="TOC3"/>
-        <w:tabs>
-          <w:tab w:val="right" w:pos="9061"/>
-        </w:tabs>
-        <w:rPr>
-          <w:rFonts w:eastAsiaTheme="minorEastAsia"/>
-          <w:noProof/>
-          <w:sz w:val="22"/>
-          <w:lang w:eastAsia="en-ZA"/>
-        </w:rPr>
-      </w:pPr>
-      <w:hyperlink w:anchor="_Toc395537469" w:history="1">
-        <w:r>
-          <w:rPr>
-            <w:rStyle w:val="Hyperlink"/>
-            <w:noProof/>
-          </w:rPr>
-          <w:t>OP Codes</w:t>
-        </w:r>
-        <w:r>
-          <w:rPr>
-            <w:noProof/>
-            <w:webHidden/>
-          </w:rPr>
-          <w:tab/>
-        </w:r>
-        <w:r>
-          <w:rPr>
-            <w:noProof/>
-            <w:webHidden/>
-          </w:rPr>
-          <w:fldChar w:fldCharType="begin"/>
-        </w:r>
-        <w:r>
-          <w:rPr>
-            <w:noProof/>
-            <w:webHidden/>
-          </w:rPr>
-          <w:instrText xml:space="preserve"> PAGEREF _Toc395537469 \h </w:instrText>
-        </w:r>
-        <w:r>
-          <w:rPr>
-            <w:noProof/>
-            <w:webHidden/>
-          </w:rPr>
-        </w:r>
-        <w:r>
-          <w:rPr>
-            <w:noProof/>
-            <w:webHidden/>
-          </w:rPr>
-          <w:fldChar w:fldCharType="separate"/>
-        </w:r>
-        <w:r>
-          <w:rPr>
-            <w:noProof/>
-            <w:webHidden/>
-          </w:rPr>
-          <w:t>17</w:t>
-        </w:r>
-        <w:r>
-          <w:rPr>
-            <w:noProof/>
-            <w:webHidden/>
-          </w:rPr>
-          <w:fldChar w:fldCharType="end"/>
-        </w:r>
-      </w:hyperlink>
-    </w:p>
-    <w:p>
-      <w:pPr>
-        <w:pStyle w:val="TOC3"/>
-        <w:tabs>
-          <w:tab w:val="right" w:pos="9061"/>
-        </w:tabs>
-        <w:rPr>
-          <w:rFonts w:eastAsiaTheme="minorEastAsia"/>
-          <w:noProof/>
-          <w:sz w:val="22"/>
-          <w:lang w:eastAsia="en-ZA"/>
-        </w:rPr>
-      </w:pPr>
-      <w:hyperlink w:anchor="_Toc395537470" w:history="1">
-        <w:r>
-          <w:rPr>
-            <w:rStyle w:val="Hyperlink"/>
-            <w:noProof/>
-          </w:rPr>
-          <w:t>Expected Arguments</w:t>
-        </w:r>
-        <w:r>
-          <w:rPr>
-            <w:noProof/>
-            <w:webHidden/>
-          </w:rPr>
-          <w:tab/>
-        </w:r>
-        <w:r>
-          <w:rPr>
-            <w:noProof/>
-            <w:webHidden/>
-          </w:rPr>
-          <w:fldChar w:fldCharType="begin"/>
-        </w:r>
-        <w:r>
-          <w:rPr>
-            <w:noProof/>
-            <w:webHidden/>
-          </w:rPr>
-          <w:instrText xml:space="preserve"> PAGEREF _Toc395537470 \h </w:instrText>
-        </w:r>
-        <w:r>
-          <w:rPr>
-            <w:noProof/>
-            <w:webHidden/>
-          </w:rPr>
-        </w:r>
-        <w:r>
-          <w:rPr>
-            <w:noProof/>
-            <w:webHidden/>
-          </w:rPr>
-          <w:fldChar w:fldCharType="separate"/>
-        </w:r>
-        <w:r>
-          <w:rPr>
-            <w:noProof/>
-            <w:webHidden/>
-          </w:rPr>
-          <w:t>17</w:t>
-        </w:r>
-        <w:r>
-          <w:rPr>
-            <w:noProof/>
-            <w:webHidden/>
-          </w:rPr>
-          <w:fldChar w:fldCharType="end"/>
-        </w:r>
-      </w:hyperlink>
-    </w:p>
-    <w:p>
-      <w:pPr>
-        <w:pStyle w:val="TOC1"/>
-        <w:tabs>
-          <w:tab w:val="right" w:pos="9061"/>
-        </w:tabs>
-        <w:rPr>
-          <w:rFonts w:eastAsiaTheme="minorEastAsia"/>
-          <w:noProof/>
-          <w:sz w:val="22"/>
-          <w:lang w:eastAsia="en-ZA"/>
-        </w:rPr>
-      </w:pPr>
-      <w:hyperlink w:anchor="_Toc395537471" w:history="1">
-        <w:r>
-          <w:rPr>
-            <w:rStyle w:val="Hyperlink"/>
-            <w:noProof/>
-          </w:rPr>
-          <w:t>Appendix G: C-Library API</w:t>
-        </w:r>
-        <w:r>
-          <w:rPr>
-            <w:noProof/>
-            <w:webHidden/>
-          </w:rPr>
-          <w:tab/>
-        </w:r>
-        <w:r>
-          <w:rPr>
-            <w:noProof/>
-            <w:webHidden/>
-          </w:rPr>
-          <w:fldChar w:fldCharType="begin"/>
-        </w:r>
-        <w:r>
-          <w:rPr>
-            <w:noProof/>
-            <w:webHidden/>
-          </w:rPr>
-          <w:instrText xml:space="preserve"> PAGEREF _Toc395537471 \h </w:instrText>
-        </w:r>
-        <w:r>
-          <w:rPr>
-            <w:noProof/>
-            <w:webHidden/>
-          </w:rPr>
-        </w:r>
-        <w:r>
-          <w:rPr>
-            <w:noProof/>
-            <w:webHidden/>
-          </w:rPr>
-          <w:fldChar w:fldCharType="separate"/>
-        </w:r>
-        <w:r>
-          <w:rPr>
-            <w:noProof/>
-            <w:webHidden/>
-          </w:rPr>
-          <w:t>21</w:t>
-        </w:r>
-        <w:r>
-          <w:rPr>
-            <w:noProof/>
-            <w:webHidden/>
-          </w:rPr>
-          <w:fldChar w:fldCharType="end"/>
-        </w:r>
-      </w:hyperlink>
-    </w:p>
-    <w:p>
-      <w:pPr>
-        <w:pStyle w:val="TOC1"/>
-        <w:tabs>
-          <w:tab w:val="right" w:pos="9061"/>
-        </w:tabs>
-        <w:rPr>
-          <w:rFonts w:eastAsiaTheme="minorEastAsia"/>
-          <w:noProof/>
-          <w:sz w:val="22"/>
-          <w:lang w:eastAsia="en-ZA"/>
-        </w:rPr>
-      </w:pPr>
-      <w:hyperlink w:anchor="_Toc395537472" w:history="1">
-        <w:r>
-          <w:rPr>
-            <w:rStyle w:val="Hyperlink"/>
-            <w:noProof/>
-          </w:rPr>
-          <w:t>Appendix H: Source Code</w:t>
-        </w:r>
-        <w:r>
-          <w:rPr>
-            <w:noProof/>
-            <w:webHidden/>
-          </w:rPr>
-          <w:tab/>
-        </w:r>
-        <w:r>
-          <w:rPr>
-            <w:noProof/>
-            <w:webHidden/>
-          </w:rPr>
-          <w:fldChar w:fldCharType="begin"/>
-        </w:r>
-        <w:r>
-          <w:rPr>
-            <w:noProof/>
-            <w:webHidden/>
-          </w:rPr>
-          <w:instrText xml:space="preserve"> PAGEREF _Toc395537472 \h </w:instrText>
-        </w:r>
-        <w:r>
-          <w:rPr>
-            <w:noProof/>
-            <w:webHidden/>
-          </w:rPr>
-        </w:r>
-        <w:r>
-          <w:rPr>
-            <w:noProof/>
-            <w:webHidden/>
-          </w:rPr>
-          <w:fldChar w:fldCharType="separate"/>
-        </w:r>
-        <w:r>
-          <w:rPr>
-            <w:noProof/>
-            <w:webHidden/>
-          </w:rPr>
-          <w:t>22</w:t>
-        </w:r>
-        <w:r>
-          <w:rPr>
-            <w:noProof/>
-            <w:webHidden/>
-          </w:rPr>
-          <w:fldChar w:fldCharType="end"/>
-        </w:r>
-      </w:hyperlink>
-    </w:p>
-    <w:p>
-      <w:pPr>
-        <w:pStyle w:val="Heading1"/>
-      </w:pPr>
-      <w:r>
-        <w:fldChar w:fldCharType="end"/>
-      </w:r>
-      <w:bookmarkStart w:id="2" w:name="_Toc395537433"/>
-      <w:r>
-        <w:t>Figures</w:t>
-      </w:r>
-      <w:bookmarkEnd w:id="2"/>
-    </w:p>
-    <w:p>
-      <w:pPr>
-        <w:pStyle w:val="TableofFigures"/>
-        <w:tabs>
-          <w:tab w:val="right" w:pos="9061"/>
-        </w:tabs>
-        <w:rPr>
-          <w:rFonts w:eastAsiaTheme="minorEastAsia"/>
-          <w:noProof/>
-          <w:sz w:val="22"/>
-          <w:lang w:eastAsia="en-ZA"/>
-        </w:rPr>
-      </w:pPr>
-      <w:r>
-        <w:fldChar w:fldCharType="begin"/>
-      </w:r>
-      <w:r>
-        <w:instrText xml:space="preserve"> TOC \h \z \c "Figure" </w:instrText>
-      </w:r>
-      <w:r>
-        <w:fldChar w:fldCharType="separate"/>
-      </w:r>
-      <w:hyperlink w:anchor="_Toc395538268" w:history="1">
-        <w:r>
-          <w:rPr>
-            <w:rStyle w:val="Hyperlink"/>
-            <w:noProof/>
-          </w:rPr>
-          <w:t>Figure 1: Arduino Nano. Image courtesy of Arduino SA</w:t>
-        </w:r>
-        <w:r>
-          <w:rPr>
-            <w:noProof/>
-            <w:webHidden/>
-          </w:rPr>
-          <w:tab/>
-        </w:r>
-        <w:r>
-          <w:rPr>
-            <w:noProof/>
-            <w:webHidden/>
-          </w:rPr>
-          <w:fldChar w:fldCharType="begin"/>
-        </w:r>
-        <w:r>
-          <w:rPr>
-            <w:noProof/>
-            <w:webHidden/>
-          </w:rPr>
-          <w:instrText xml:space="preserve"> PAGEREF _Toc395538268 \h </w:instrText>
-        </w:r>
-        <w:r>
-          <w:rPr>
-            <w:noProof/>
-            <w:webHidden/>
-          </w:rPr>
-        </w:r>
-        <w:r>
-          <w:rPr>
-            <w:noProof/>
-            <w:webHidden/>
-          </w:rPr>
-          <w:fldChar w:fldCharType="separate"/>
-        </w:r>
-        <w:r>
-          <w:rPr>
-            <w:noProof/>
-            <w:webHidden/>
-          </w:rPr>
-          <w:t>8</w:t>
-        </w:r>
-        <w:r>
-          <w:rPr>
-            <w:noProof/>
-            <w:webHidden/>
-          </w:rPr>
-          <w:fldChar w:fldCharType="end"/>
-        </w:r>
-      </w:hyperlink>
-    </w:p>
-    <w:p>
-      <w:pPr>
-        <w:pStyle w:val="TableofFigures"/>
-        <w:tabs>
-          <w:tab w:val="right" w:pos="9061"/>
-        </w:tabs>
-        <w:rPr>
-          <w:rFonts w:eastAsiaTheme="minorEastAsia"/>
-          <w:noProof/>
-          <w:sz w:val="22"/>
-          <w:lang w:eastAsia="en-ZA"/>
-        </w:rPr>
-      </w:pPr>
-      <w:hyperlink w:anchor="_Toc395538269" w:history="1">
-        <w:r>
-          <w:rPr>
-            <w:rStyle w:val="Hyperlink"/>
-            <w:noProof/>
-          </w:rPr>
-          <w:t>Figure 2: PJRC Teensy 2.0. Image courtesy of PJRC</w:t>
-        </w:r>
-        <w:r>
-          <w:rPr>
-            <w:noProof/>
-            <w:webHidden/>
-          </w:rPr>
-          <w:tab/>
-        </w:r>
-        <w:r>
-          <w:rPr>
-            <w:noProof/>
-            <w:webHidden/>
-          </w:rPr>
-          <w:fldChar w:fldCharType="begin"/>
-        </w:r>
-        <w:r>
-          <w:rPr>
-            <w:noProof/>
-            <w:webHidden/>
-          </w:rPr>
-          <w:instrText xml:space="preserve"> PAGEREF _Toc395538269 \h </w:instrText>
-        </w:r>
-        <w:r>
-          <w:rPr>
-            <w:noProof/>
-            <w:webHidden/>
-          </w:rPr>
-        </w:r>
-        <w:r>
-          <w:rPr>
-            <w:noProof/>
-            <w:webHidden/>
-          </w:rPr>
-          <w:fldChar w:fldCharType="separate"/>
-        </w:r>
-        <w:r>
-          <w:rPr>
-            <w:noProof/>
-            <w:webHidden/>
-          </w:rPr>
-          <w:t>8</w:t>
-        </w:r>
-        <w:r>
-          <w:rPr>
-            <w:noProof/>
-            <w:webHidden/>
-          </w:rPr>
-          <w:fldChar w:fldCharType="end"/>
-        </w:r>
-      </w:hyperlink>
-    </w:p>
-    <w:p>
-      <w:pPr>
-        <w:pStyle w:val="TableofFigures"/>
-        <w:tabs>
-          <w:tab w:val="right" w:pos="9061"/>
-        </w:tabs>
-        <w:rPr>
-          <w:rFonts w:eastAsiaTheme="minorEastAsia"/>
-          <w:noProof/>
-          <w:sz w:val="22"/>
-          <w:lang w:eastAsia="en-ZA"/>
-        </w:rPr>
-      </w:pPr>
-      <w:hyperlink w:anchor="_Toc395538270" w:history="1">
-        <w:r>
-          <w:rPr>
-            <w:rStyle w:val="Hyperlink"/>
-            <w:noProof/>
-          </w:rPr>
-          <w:t>Figure 3: TXB0104 Bi-Directional Level Shifter. Image courtesy of Adafruit Industries</w:t>
-        </w:r>
-        <w:r>
-          <w:rPr>
-            <w:noProof/>
-            <w:webHidden/>
-          </w:rPr>
-          <w:tab/>
-        </w:r>
-        <w:r>
-          <w:rPr>
-            <w:noProof/>
-            <w:webHidden/>
-          </w:rPr>
-          <w:fldChar w:fldCharType="begin"/>
-        </w:r>
-        <w:r>
-          <w:rPr>
-            <w:noProof/>
-            <w:webHidden/>
-          </w:rPr>
-          <w:instrText xml:space="preserve"> PAGEREF _Toc395538270 \h </w:instrText>
-        </w:r>
-        <w:r>
-          <w:rPr>
-            <w:noProof/>
-            <w:webHidden/>
-          </w:rPr>
-        </w:r>
-        <w:r>
-          <w:rPr>
-            <w:noProof/>
-            <w:webHidden/>
-          </w:rPr>
-          <w:fldChar w:fldCharType="separate"/>
-        </w:r>
-        <w:r>
-          <w:rPr>
-            <w:noProof/>
-            <w:webHidden/>
-          </w:rPr>
-          <w:t>9</w:t>
-        </w:r>
-        <w:r>
-          <w:rPr>
-            <w:noProof/>
-            <w:webHidden/>
-          </w:rPr>
-          <w:fldChar w:fldCharType="end"/>
-        </w:r>
-      </w:hyperlink>
-    </w:p>
-    <w:p>
-      <w:pPr>
-        <w:pStyle w:val="TableofFigures"/>
-        <w:tabs>
-          <w:tab w:val="right" w:pos="9061"/>
-        </w:tabs>
-        <w:rPr>
-          <w:rFonts w:eastAsiaTheme="minorEastAsia"/>
-          <w:noProof/>
-          <w:sz w:val="22"/>
-          <w:lang w:eastAsia="en-ZA"/>
-        </w:rPr>
-      </w:pPr>
-      <w:hyperlink w:anchor="_Toc395538271" w:history="1">
-        <w:r>
-          <w:rPr>
-            <w:rStyle w:val="Hyperlink"/>
-            <w:noProof/>
-          </w:rPr>
-          <w:t>Figure 4: Adafruit Prototyping Pi Plate Kit for Raspberry Pi. Image courtesy of Adafruit Industries</w:t>
-        </w:r>
-        <w:r>
-          <w:rPr>
-            <w:noProof/>
-            <w:webHidden/>
-          </w:rPr>
-          <w:tab/>
-        </w:r>
-        <w:r>
-          <w:rPr>
-            <w:noProof/>
-            <w:webHidden/>
-          </w:rPr>
-          <w:fldChar w:fldCharType="begin"/>
-        </w:r>
-        <w:r>
-          <w:rPr>
-            <w:noProof/>
-            <w:webHidden/>
-          </w:rPr>
-          <w:instrText xml:space="preserve"> PAGEREF _Toc395538271 \h </w:instrText>
-        </w:r>
-        <w:r>
-          <w:rPr>
-            <w:noProof/>
-            <w:webHidden/>
-          </w:rPr>
-        </w:r>
-        <w:r>
-          <w:rPr>
-            <w:noProof/>
-            <w:webHidden/>
-          </w:rPr>
-          <w:fldChar w:fldCharType="separate"/>
-        </w:r>
-        <w:r>
-          <w:rPr>
-            <w:noProof/>
-            <w:webHidden/>
-          </w:rPr>
-          <w:t>10</w:t>
-        </w:r>
-        <w:r>
-          <w:rPr>
-            <w:noProof/>
-            <w:webHidden/>
-          </w:rPr>
-          <w:fldChar w:fldCharType="end"/>
-        </w:r>
-      </w:hyperlink>
-    </w:p>
-    <w:p>
-      <w:pPr>
-        <w:pStyle w:val="TableofFigures"/>
-        <w:tabs>
-          <w:tab w:val="right" w:pos="9061"/>
-        </w:tabs>
-        <w:rPr>
-          <w:rFonts w:eastAsiaTheme="minorEastAsia"/>
-          <w:noProof/>
-          <w:sz w:val="22"/>
-          <w:lang w:eastAsia="en-ZA"/>
-        </w:rPr>
-      </w:pPr>
-      <w:hyperlink w:anchor="_Toc395538272" w:history="1">
-        <w:r>
-          <w:rPr>
-            <w:rStyle w:val="Hyperlink"/>
-            <w:noProof/>
-          </w:rPr>
-          <w:t>Figure 5: Raspberry Pi Model B. Image courtesy of Adafruit Industries</w:t>
-        </w:r>
-        <w:r>
-          <w:rPr>
-            <w:noProof/>
-            <w:webHidden/>
-          </w:rPr>
-          <w:tab/>
-        </w:r>
-        <w:r>
-          <w:rPr>
-            <w:noProof/>
-            <w:webHidden/>
-          </w:rPr>
-          <w:fldChar w:fldCharType="begin"/>
-        </w:r>
-        <w:r>
-          <w:rPr>
-            <w:noProof/>
-            <w:webHidden/>
-          </w:rPr>
-          <w:instrText xml:space="preserve"> PAGEREF _Toc395538272 \h </w:instrText>
-        </w:r>
-        <w:r>
-          <w:rPr>
-            <w:noProof/>
-            <w:webHidden/>
-          </w:rPr>
-        </w:r>
-        <w:r>
-          <w:rPr>
-            <w:noProof/>
-            <w:webHidden/>
-          </w:rPr>
-          <w:fldChar w:fldCharType="separate"/>
-        </w:r>
-        <w:r>
-          <w:rPr>
-            <w:noProof/>
-            <w:webHidden/>
-          </w:rPr>
-          <w:t>10</w:t>
-        </w:r>
-        <w:r>
-          <w:rPr>
-            <w:noProof/>
-            <w:webHidden/>
-          </w:rPr>
-          <w:fldChar w:fldCharType="end"/>
-        </w:r>
-      </w:hyperlink>
-    </w:p>
-    <w:p>
-      <w:pPr>
-        <w:pStyle w:val="TableofFigures"/>
-        <w:tabs>
-          <w:tab w:val="right" w:pos="9061"/>
-        </w:tabs>
-        <w:rPr>
-          <w:rFonts w:eastAsiaTheme="minorEastAsia"/>
-          <w:noProof/>
-          <w:sz w:val="22"/>
-          <w:lang w:eastAsia="en-ZA"/>
-        </w:rPr>
-      </w:pPr>
-      <w:hyperlink w:anchor="_Toc395538273" w:history="1">
-        <w:r>
-          <w:rPr>
-            <w:rStyle w:val="Hyperlink"/>
-            <w:noProof/>
-          </w:rPr>
-          <w:t>Figure 6: Circuit Diagram</w:t>
-        </w:r>
-        <w:r>
-          <w:rPr>
-            <w:noProof/>
-            <w:webHidden/>
-          </w:rPr>
-          <w:tab/>
-        </w:r>
-        <w:r>
-          <w:rPr>
-            <w:noProof/>
-            <w:webHidden/>
-          </w:rPr>
-          <w:fldChar w:fldCharType="begin"/>
-        </w:r>
-        <w:r>
-          <w:rPr>
-            <w:noProof/>
-            <w:webHidden/>
-          </w:rPr>
-          <w:instrText xml:space="preserve"> PAGEREF _Toc395538273 \h </w:instrText>
-        </w:r>
-        <w:r>
-          <w:rPr>
-            <w:noProof/>
-            <w:webHidden/>
-          </w:rPr>
-        </w:r>
-        <w:r>
-          <w:rPr>
-            <w:noProof/>
-            <w:webHidden/>
-          </w:rPr>
-          <w:fldChar w:fldCharType="separate"/>
-        </w:r>
-        <w:r>
-          <w:rPr>
-            <w:noProof/>
-            <w:webHidden/>
-          </w:rPr>
-          <w:t>15</w:t>
-        </w:r>
-        <w:r>
-          <w:rPr>
-            <w:noProof/>
-            <w:webHidden/>
-          </w:rPr>
-          <w:fldChar w:fldCharType="end"/>
-        </w:r>
-      </w:hyperlink>
-    </w:p>
-    <w:p>
-      <w:r>
-        <w:rPr>
-          <w:b/>
-          <w:bCs/>
-          <w:noProof/>
-          <w:lang w:val="en-US"/>
-        </w:rPr>
-        <w:fldChar w:fldCharType="end"/>
-      </w:r>
-    </w:p>
-    <w:p>
-      <w:pPr>
-        <w:pStyle w:val="Heading1"/>
-      </w:pPr>
-      <w:bookmarkStart w:id="3" w:name="_Toc395537434"/>
-      <w:r>
-        <w:t>Tables</w:t>
-      </w:r>
-      <w:bookmarkEnd w:id="3"/>
-    </w:p>
-    <w:p>
-      <w:pPr>
-        <w:pStyle w:val="TableofFigures"/>
-        <w:tabs>
-          <w:tab w:val="right" w:pos="9061"/>
-        </w:tabs>
-        <w:rPr>
-          <w:rFonts w:eastAsiaTheme="minorEastAsia"/>
-          <w:noProof/>
-          <w:sz w:val="22"/>
-          <w:lang w:eastAsia="en-ZA"/>
-        </w:rPr>
-      </w:pPr>
-      <w:r>
-        <w:fldChar w:fldCharType="begin"/>
-      </w:r>
-      <w:r>
-        <w:instrText xml:space="preserve"> TOC \h \z \c "Table" </w:instrText>
-      </w:r>
-      <w:r>
-        <w:fldChar w:fldCharType="separate"/>
-      </w:r>
-      <w:hyperlink w:anchor="_Toc395538275" w:history="1">
-        <w:r>
-          <w:rPr>
-            <w:rStyle w:val="Hyperlink"/>
-            <w:noProof/>
-          </w:rPr>
-          <w:t>Table 1 UART Protocol Packet Structure</w:t>
-        </w:r>
-        <w:r>
-          <w:rPr>
-            <w:noProof/>
-            <w:webHidden/>
-          </w:rPr>
-          <w:tab/>
-        </w:r>
-        <w:r>
-          <w:rPr>
-            <w:noProof/>
-            <w:webHidden/>
-          </w:rPr>
-          <w:fldChar w:fldCharType="begin"/>
-        </w:r>
-        <w:r>
-          <w:rPr>
-            <w:noProof/>
-            <w:webHidden/>
-          </w:rPr>
-          <w:instrText xml:space="preserve"> PAGEREF _Toc395538275 \h </w:instrText>
-        </w:r>
-        <w:r>
-          <w:rPr>
-            <w:noProof/>
-            <w:webHidden/>
-          </w:rPr>
-        </w:r>
-        <w:r>
-          <w:rPr>
-            <w:noProof/>
-            <w:webHidden/>
-          </w:rPr>
-          <w:fldChar w:fldCharType="separate"/>
-        </w:r>
-        <w:r>
-          <w:rPr>
-            <w:noProof/>
-            <w:webHidden/>
-          </w:rPr>
-          <w:t>18</w:t>
-        </w:r>
-        <w:r>
-          <w:rPr>
-            <w:noProof/>
-            <w:webHidden/>
-          </w:rPr>
-          <w:fldChar w:fldCharType="end"/>
-        </w:r>
-      </w:hyperlink>
-    </w:p>
-    <w:p>
-      <w:pPr>
-        <w:pStyle w:val="TableofFigures"/>
-        <w:tabs>
-          <w:tab w:val="right" w:pos="9061"/>
-        </w:tabs>
-        <w:rPr>
-          <w:rFonts w:eastAsiaTheme="minorEastAsia"/>
-          <w:noProof/>
-          <w:sz w:val="22"/>
-          <w:lang w:eastAsia="en-ZA"/>
-        </w:rPr>
-      </w:pPr>
-      <w:hyperlink w:anchor="_Toc395538276" w:history="1">
-        <w:r>
-          <w:rPr>
-            <w:rStyle w:val="Hyperlink"/>
-            <w:noProof/>
-          </w:rPr>
-          <w:t>Table 2 UART Protocol OP Codes</w:t>
-        </w:r>
-        <w:r>
-          <w:rPr>
-            <w:noProof/>
-            <w:webHidden/>
-          </w:rPr>
-          <w:tab/>
-        </w:r>
-        <w:r>
-          <w:rPr>
-            <w:noProof/>
-            <w:webHidden/>
-          </w:rPr>
-          <w:fldChar w:fldCharType="begin"/>
-        </w:r>
-        <w:r>
-          <w:rPr>
-            <w:noProof/>
-            <w:webHidden/>
-          </w:rPr>
-          <w:instrText xml:space="preserve"> PAGEREF _Toc395538276 \h </w:instrText>
-        </w:r>
-        <w:r>
-          <w:rPr>
-            <w:noProof/>
-            <w:webHidden/>
-          </w:rPr>
-        </w:r>
-        <w:r>
-          <w:rPr>
-            <w:noProof/>
-            <w:webHidden/>
-          </w:rPr>
-          <w:fldChar w:fldCharType="separate"/>
-        </w:r>
-        <w:r>
-          <w:rPr>
-            <w:noProof/>
-            <w:webHidden/>
-          </w:rPr>
-          <w:t>18</w:t>
+          <w:t>20</w:t>
         </w:r>
         <w:r>
           <w:rPr>
@@ -3789,158 +2249,228 @@
       <w:r>
         <w:fldChar w:fldCharType="end"/>
       </w:r>
-      <w:bookmarkStart w:id="4" w:name="_Toc395537435"/>
-      <w:r>
+      <w:bookmarkStart w:id="7" w:name="_Toc395540507"/>
+    </w:p>
+    <w:p>
+      <w:pPr>
+        <w:rPr>
+          <w:rFonts w:asciiTheme="majorHAnsi" w:eastAsiaTheme="majorEastAsia" w:hAnsiTheme="majorHAnsi" w:cstheme="majorBidi"/>
+          <w:color w:val="2E74B5" w:themeColor="accent1" w:themeShade="BF"/>
+          <w:sz w:val="32"/>
+          <w:szCs w:val="32"/>
+        </w:rPr>
+      </w:pPr>
+      <w:r>
+        <w:br w:type="page"/>
+      </w:r>
+      <w:bookmarkStart w:id="8" w:name="_GoBack"/>
+      <w:bookmarkEnd w:id="8"/>
+    </w:p>
+    <w:p>
+      <w:pPr>
+        <w:pStyle w:val="Heading1"/>
+        <w:spacing w:after="240"/>
+      </w:pPr>
+      <w:bookmarkStart w:id="9" w:name="_Toc395540666"/>
+      <w:r>
+        <w:lastRenderedPageBreak/>
         <w:t>Symbols</w:t>
       </w:r>
-      <w:bookmarkEnd w:id="4"/>
-    </w:p>
-    <w:p>
+      <w:bookmarkEnd w:id="7"/>
+      <w:bookmarkEnd w:id="9"/>
+    </w:p>
+    <w:p>
+      <w:pPr>
+        <w:spacing w:after="0"/>
+      </w:pPr>
+      <w:r>
+        <w:rPr>
+          <w:b/>
+        </w:rPr>
+        <w:t>Adafruit Industries</w:t>
+      </w:r>
+      <w:r>
+        <w:t xml:space="preserve"> – An online electronics hobby store focusing on embedded device development and wearable computing.</w:t>
+      </w:r>
+    </w:p>
+    <w:p>
+      <w:pPr>
+        <w:spacing w:after="0"/>
+      </w:pPr>
+      <w:r>
+        <w:rPr>
+          <w:b/>
+        </w:rPr>
+        <w:t>Application Programming Interface</w:t>
+      </w:r>
+      <w:r>
+        <w:t xml:space="preserve"> - A set of methods, often provided in the form of a library, enabling 3</w:t>
+      </w:r>
+      <w:r>
+        <w:rPr>
+          <w:vertAlign w:val="superscript"/>
+        </w:rPr>
+        <w:t>rd</w:t>
+      </w:r>
+      <w:r>
+        <w:t xml:space="preserve"> party applications to make use of another application, device or service.</w:t>
+      </w:r>
+    </w:p>
+    <w:p>
+      <w:pPr>
+        <w:spacing w:after="0"/>
+      </w:pPr>
+      <w:r>
+        <w:rPr>
+          <w:b/>
+        </w:rPr>
+        <w:t>Application Specific Integrated Circuit</w:t>
+      </w:r>
+      <w:r>
+        <w:t xml:space="preserve"> – A chip designed to serve a specific purpose, in contrast to programmable devices which may be modified to suit a number of purposes.</w:t>
+      </w:r>
+    </w:p>
+    <w:p>
+      <w:pPr>
+        <w:spacing w:after="0"/>
+      </w:pPr>
+      <w:r>
+        <w:rPr>
+          <w:b/>
+        </w:rPr>
+        <w:t>Bipolar Junction Transistor</w:t>
+      </w:r>
+      <w:r>
+        <w:t xml:space="preserve"> – A form of switch activated by the flow of current through a base node. Similar in purpose to a FET.</w:t>
+      </w:r>
+    </w:p>
+    <w:p>
+      <w:pPr>
+        <w:spacing w:after="0"/>
+      </w:pPr>
+      <w:r>
+        <w:rPr>
+          <w:b/>
+        </w:rPr>
+        <w:t>Central Processing Unit</w:t>
+      </w:r>
+      <w:r>
+        <w:t xml:space="preserve"> – The primary component of a programmable chip, responsible for performing most logical operations as a result of the instructions it receives.</w:t>
+      </w:r>
+      <w:r>
+        <w:t xml:space="preserve"> </w:t>
+      </w:r>
+    </w:p>
+    <w:p>
+      <w:pPr>
+        <w:spacing w:after="0"/>
+      </w:pPr>
+      <w:r>
+        <w:rPr>
+          <w:b/>
+        </w:rPr>
+        <w:t>Field Effect Transistor</w:t>
+      </w:r>
+      <w:r>
+        <w:t xml:space="preserve"> – A form of switch activated by the voltage difference over its gate node. Similar in purpose to a BJT.</w:t>
+      </w:r>
+    </w:p>
+    <w:p>
+      <w:pPr>
+        <w:spacing w:after="0"/>
+      </w:pPr>
+      <w:r>
+        <w:rPr>
+          <w:b/>
+        </w:rPr>
+        <w:t>Future Technology Devices International</w:t>
+      </w:r>
+      <w:r>
+        <w:t xml:space="preserve"> – A hardware design company responsible for a number of USB interface chips used in a wide range of devices.</w:t>
+      </w:r>
+    </w:p>
+    <w:p>
+      <w:pPr>
+        <w:spacing w:after="0"/>
+      </w:pPr>
+      <w:r>
+        <w:rPr>
+          <w:b/>
+        </w:rPr>
+        <w:t>Human Interface Device</w:t>
+      </w:r>
+      <w:r>
+        <w:t xml:space="preserve"> – A subset of the USB protocol which makes allowance for the use of devices through which humans can interact with their computers, removing the need for dedicated drivers.</w:t>
+      </w:r>
+    </w:p>
+    <w:p>
+      <w:pPr>
+        <w:spacing w:after="0"/>
+      </w:pPr>
+      <w:r>
+        <w:rPr>
+          <w:b/>
+        </w:rPr>
+        <w:t>Printed Circuit Board</w:t>
+      </w:r>
       <w:r>
         <w:rPr>
           <w:i/>
         </w:rPr>
-        <w:t>Adafruit Industries</w:t>
-      </w:r>
-      <w:r>
-        <w:t xml:space="preserve"> – An online electronics hobby store focusing on embedded device development and wearable computing.</w:t>
-      </w:r>
-    </w:p>
-    <w:p>
+        <w:t xml:space="preserve"> </w:t>
+      </w:r>
+      <w:r>
+        <w:t>– Circuit boards on which copper “tracks” are printed to simplify the construction of complex circuitry.</w:t>
+      </w:r>
+    </w:p>
+    <w:p>
+      <w:pPr>
+        <w:spacing w:after="0"/>
+      </w:pPr>
+      <w:r>
+        <w:rPr>
+          <w:b/>
+        </w:rPr>
+        <w:t>Random Access Memory</w:t>
+      </w:r>
+      <w:r>
+        <w:t xml:space="preserve"> – High speed memory used to store data which is currently in use on the system, including the instructions of running processes and the information they are interacting with.</w:t>
+      </w:r>
+    </w:p>
+    <w:p>
+      <w:pPr>
+        <w:spacing w:after="0"/>
+      </w:pPr>
+      <w:r>
+        <w:rPr>
+          <w:b/>
+        </w:rPr>
+        <w:t>Universal Asynchronous Receiver Transmitter</w:t>
+      </w:r>
+      <w:r>
+        <w:t xml:space="preserve"> – A standardised device responsible for serial communication between two devices over a two-wire connection.</w:t>
+      </w:r>
+    </w:p>
+    <w:p>
+      <w:pPr>
+        <w:spacing w:after="0"/>
+      </w:pPr>
+      <w:r>
+        <w:rPr>
+          <w:b/>
+        </w:rPr>
+        <w:t>Universal Serial Bus</w:t>
+      </w:r>
       <w:r>
         <w:rPr>
           <w:i/>
         </w:rPr>
-        <w:t>Application Programming Interface</w:t>
-      </w:r>
-      <w:r>
-        <w:t xml:space="preserve"> - A set of methods, often provided in the form of a library, enabling 3</w:t>
-      </w:r>
-      <w:r>
-        <w:rPr>
-          <w:vertAlign w:val="superscript"/>
-        </w:rPr>
-        <w:t>rd</w:t>
-      </w:r>
-      <w:r>
-        <w:t xml:space="preserve"> party applications to make use of another application, device or service.</w:t>
-      </w:r>
-    </w:p>
-    <w:p>
-      <w:r>
-        <w:rPr>
-          <w:i/>
-        </w:rPr>
-        <w:t>Application Specific Integrated Circuit</w:t>
-      </w:r>
-      <w:r>
-        <w:t xml:space="preserve"> – A chip designed to serve a specific purpose, in contrast to programmable devices which may be modified to suit a number of purposes.</w:t>
-      </w:r>
-    </w:p>
-    <w:p>
-      <w:r>
-        <w:rPr>
-          <w:i/>
-        </w:rPr>
-        <w:t>Bipolar Junction Transistor</w:t>
-      </w:r>
-      <w:r>
-        <w:t xml:space="preserve"> – A form of switch activated by the flow of current through a base node. Similar in purpose to a FET.</w:t>
-      </w:r>
-    </w:p>
-    <w:p>
-      <w:r>
-        <w:rPr>
-          <w:i/>
-        </w:rPr>
-        <w:t>Central Processing Unit</w:t>
-      </w:r>
-      <w:r>
-        <w:t xml:space="preserve"> – The primary component of a programmable chip, responsible for performing most logical operations as a result of the instructions it receives.</w:t>
-      </w:r>
-      <w:r>
         <w:t xml:space="preserve"> </w:t>
       </w:r>
-    </w:p>
-    <w:p>
-      <w:r>
-        <w:rPr>
-          <w:i/>
-        </w:rPr>
-        <w:lastRenderedPageBreak/>
-        <w:t>Field Effect Transistor</w:t>
-      </w:r>
-      <w:r>
-        <w:t xml:space="preserve"> – A form of switch activated by the voltage difference over its gate node. Similar in purpose to a BJT.</w:t>
-      </w:r>
-    </w:p>
-    <w:p>
-      <w:r>
-        <w:rPr>
-          <w:i/>
-        </w:rPr>
-        <w:t>Future Technology Devices International</w:t>
-      </w:r>
-      <w:r>
-        <w:t xml:space="preserve"> – A hardware design company responsible for a number of USB interface chips used in a wide range of devices.</w:t>
-      </w:r>
-    </w:p>
-    <w:p>
-      <w:r>
-        <w:rPr>
-          <w:i/>
-        </w:rPr>
-        <w:t>Human Interface Device</w:t>
-      </w:r>
-      <w:r>
-        <w:t xml:space="preserve"> – A subset of the USB protocol which makes allowance for the use of devices through which humans can interact with their computers, removing the need for dedicated drivers.</w:t>
-      </w:r>
-    </w:p>
-    <w:p>
-      <w:r>
-        <w:rPr>
-          <w:i/>
-        </w:rPr>
-        <w:t xml:space="preserve">Printed Circuit Board </w:t>
-      </w:r>
-      <w:r>
-        <w:t>– Circuit boards on which copper “tracks” are printed to simplify the construction of complex circuitry.</w:t>
-      </w:r>
-    </w:p>
-    <w:p>
-      <w:r>
-        <w:rPr>
-          <w:i/>
-        </w:rPr>
-        <w:t>Random Access Memory</w:t>
-      </w:r>
-      <w:r>
-        <w:t xml:space="preserve"> – High speed memory used to store data which is currently in use on the system, including the instructions of running processes and the information they are interacting with.</w:t>
-      </w:r>
-    </w:p>
-    <w:p>
-      <w:r>
-        <w:rPr>
-          <w:i/>
-        </w:rPr>
-        <w:t>Universal Asynchronous Receiver Transmitter</w:t>
-      </w:r>
-      <w:r>
-        <w:t xml:space="preserve"> – A standardised device responsible for serial communication between two devices over a two-wire connection.</w:t>
-      </w:r>
-    </w:p>
-    <w:p>
-      <w:r>
-        <w:rPr>
-          <w:i/>
-        </w:rPr>
-        <w:t xml:space="preserve">Universal Serial Bus </w:t>
-      </w:r>
       <w:r>
         <w:t>– A serial communication protocol, and accompanying hardware specification, which dictates the way in which a number of different device types may be connected to computers.</w:t>
       </w:r>
     </w:p>
-    <w:p/>
     <w:p>
       <w:pPr>
         <w:rPr>
@@ -4403,12 +2933,14 @@
       <w:pPr>
         <w:pStyle w:val="Heading1"/>
       </w:pPr>
-      <w:bookmarkStart w:id="5" w:name="_Toc395537436"/>
+      <w:bookmarkStart w:id="10" w:name="_Toc395540508"/>
+      <w:bookmarkStart w:id="11" w:name="_Toc395540667"/>
       <w:r>
         <w:lastRenderedPageBreak/>
         <w:t>Introduction</w:t>
       </w:r>
-      <w:bookmarkEnd w:id="5"/>
+      <w:bookmarkEnd w:id="10"/>
+      <w:bookmarkEnd w:id="11"/>
     </w:p>
     <w:p>
       <w:r>
@@ -4573,12 +3105,14 @@
       <w:pPr>
         <w:pStyle w:val="Heading1"/>
       </w:pPr>
-      <w:bookmarkStart w:id="6" w:name="_Toc395537437"/>
+      <w:bookmarkStart w:id="12" w:name="_Toc395540509"/>
+      <w:bookmarkStart w:id="13" w:name="_Toc395540668"/>
       <w:r>
         <w:lastRenderedPageBreak/>
         <w:t>Pre-Design Investigation</w:t>
       </w:r>
-      <w:bookmarkEnd w:id="6"/>
+      <w:bookmarkEnd w:id="12"/>
+      <w:bookmarkEnd w:id="13"/>
     </w:p>
     <w:p>
       <w:r>
@@ -4592,11 +3126,11 @@
       <w:pPr>
         <w:pStyle w:val="Heading2"/>
       </w:pPr>
-      <w:bookmarkStart w:id="7" w:name="_Toc395537438"/>
+      <w:bookmarkStart w:id="14" w:name="_Toc395540510"/>
       <w:r>
         <w:t>Custom ASIC Design</w:t>
       </w:r>
-      <w:bookmarkEnd w:id="7"/>
+      <w:bookmarkEnd w:id="14"/>
     </w:p>
     <w:p>
       <w:r>
@@ -4716,11 +3250,11 @@
       <w:pPr>
         <w:pStyle w:val="Heading2"/>
       </w:pPr>
-      <w:bookmarkStart w:id="8" w:name="_Toc395537439"/>
+      <w:bookmarkStart w:id="15" w:name="_Toc395540511"/>
       <w:r>
         <w:t>Programmable USB Slave Device</w:t>
       </w:r>
-      <w:bookmarkEnd w:id="8"/>
+      <w:bookmarkEnd w:id="15"/>
     </w:p>
     <w:p>
       <w:r>
@@ -4884,11 +3418,11 @@
       <w:pPr>
         <w:pStyle w:val="Heading2"/>
       </w:pPr>
-      <w:bookmarkStart w:id="9" w:name="_Toc395537440"/>
+      <w:bookmarkStart w:id="16" w:name="_Toc395540512"/>
       <w:r>
         <w:t>Microprocessor with USB Interface</w:t>
       </w:r>
-      <w:bookmarkEnd w:id="9"/>
+      <w:bookmarkEnd w:id="16"/>
     </w:p>
     <w:p>
       <w:r>
@@ -5040,28 +3574,18 @@
       <w:pPr>
         <w:pStyle w:val="Caption"/>
       </w:pPr>
-      <w:bookmarkStart w:id="10" w:name="_Toc395538268"/>
+      <w:bookmarkStart w:id="17" w:name="_Toc395540680"/>
       <w:r>
         <w:t xml:space="preserve">Figure </w:t>
       </w:r>
-      <w:r>
-        <w:fldChar w:fldCharType="begin"/>
-      </w:r>
-      <w:r>
-        <w:instrText xml:space="preserve"> SEQ Figure \* ARABIC </w:instrText>
-      </w:r>
-      <w:r>
-        <w:fldChar w:fldCharType="separate"/>
-      </w:r>
-      <w:r>
-        <w:rPr>
-          <w:noProof/>
-        </w:rPr>
-        <w:t>1</w:t>
-      </w:r>
-      <w:r>
-        <w:fldChar w:fldCharType="end"/>
-      </w:r>
+      <w:fldSimple w:instr=" SEQ Figure \* ARABIC ">
+        <w:r>
+          <w:rPr>
+            <w:noProof/>
+          </w:rPr>
+          <w:t>1</w:t>
+        </w:r>
+      </w:fldSimple>
       <w:r>
         <w:t xml:space="preserve"> Arduino </w:t>
       </w:r>
@@ -5073,7 +3597,7 @@
       <w:r>
         <w:t>. Image courtesy of Arduino SA</w:t>
       </w:r>
-      <w:bookmarkEnd w:id="10"/>
+      <w:bookmarkEnd w:id="17"/>
     </w:p>
     <w:p/>
     <w:p>
@@ -5085,11 +3609,11 @@
       <w:pPr>
         <w:pStyle w:val="Heading2"/>
       </w:pPr>
-      <w:bookmarkStart w:id="11" w:name="_Toc395537441"/>
+      <w:bookmarkStart w:id="18" w:name="_Toc395540513"/>
       <w:r>
         <w:t>Conclusion</w:t>
       </w:r>
-      <w:bookmarkEnd w:id="11"/>
+      <w:bookmarkEnd w:id="18"/>
     </w:p>
     <w:p>
       <w:r>
@@ -5294,7 +3818,7 @@
       <w:pPr>
         <w:pStyle w:val="Caption"/>
       </w:pPr>
-      <w:bookmarkStart w:id="12" w:name="_Toc395538269"/>
+      <w:bookmarkStart w:id="19" w:name="_Toc395540681"/>
       <w:r>
         <w:t xml:space="preserve">Figure </w:t>
       </w:r>
@@ -5309,7 +3833,7 @@
       <w:r>
         <w:t xml:space="preserve"> PJRC Teensy 2.0. Image courtesy of PJRC</w:t>
       </w:r>
-      <w:bookmarkEnd w:id="12"/>
+      <w:bookmarkEnd w:id="19"/>
     </w:p>
     <w:p>
       <w:pPr>
@@ -5318,12 +3842,14 @@
       <w:r>
         <w:br w:type="page"/>
       </w:r>
-      <w:bookmarkStart w:id="13" w:name="_Toc395537442"/>
+      <w:bookmarkStart w:id="20" w:name="_Toc395540514"/>
+      <w:bookmarkStart w:id="21" w:name="_Toc395540669"/>
       <w:r>
         <w:lastRenderedPageBreak/>
         <w:t>Device Design</w:t>
       </w:r>
-      <w:bookmarkEnd w:id="13"/>
+      <w:bookmarkEnd w:id="20"/>
+      <w:bookmarkEnd w:id="21"/>
     </w:p>
     <w:p>
       <w:r>
@@ -5843,7 +4369,7 @@
       <w:pPr>
         <w:pStyle w:val="Caption"/>
       </w:pPr>
-      <w:bookmarkStart w:id="14" w:name="_Toc395538270"/>
+      <w:bookmarkStart w:id="22" w:name="_Toc395540682"/>
       <w:r>
         <w:t xml:space="preserve">Figure </w:t>
       </w:r>
@@ -5858,7 +4384,7 @@
       <w:r>
         <w:t xml:space="preserve"> TXB0104 Bi-Directional Level Shifter. Image courtesy of Adafruit Industries</w:t>
       </w:r>
-      <w:bookmarkEnd w:id="14"/>
+      <w:bookmarkEnd w:id="22"/>
     </w:p>
     <w:p>
       <w:r>
@@ -6086,7 +4612,7 @@
       <w:pPr>
         <w:pStyle w:val="Caption"/>
       </w:pPr>
-      <w:bookmarkStart w:id="15" w:name="_Toc395538271"/>
+      <w:bookmarkStart w:id="23" w:name="_Toc395540683"/>
       <w:r>
         <w:t xml:space="preserve">Figure </w:t>
       </w:r>
@@ -6109,17 +4635,17 @@
       <w:r>
         <w:t xml:space="preserve"> Plate Kit for Raspberry Pi. Image courtesy of Adafruit Industries</w:t>
       </w:r>
-      <w:bookmarkEnd w:id="15"/>
+      <w:bookmarkEnd w:id="23"/>
     </w:p>
     <w:p>
       <w:pPr>
         <w:pStyle w:val="Heading2"/>
       </w:pPr>
-      <w:bookmarkStart w:id="16" w:name="_Toc395537443"/>
+      <w:bookmarkStart w:id="24" w:name="_Toc395540515"/>
       <w:r>
         <w:t>Safety Precautions</w:t>
       </w:r>
-      <w:bookmarkEnd w:id="16"/>
+      <w:bookmarkEnd w:id="24"/>
     </w:p>
     <w:p>
       <w:r>
@@ -6144,9 +4670,11 @@
       <w:pPr>
         <w:pStyle w:val="Heading2"/>
       </w:pPr>
+      <w:bookmarkStart w:id="25" w:name="_Toc395540516"/>
       <w:r>
         <w:t>Raspberry Pi Selection</w:t>
       </w:r>
+      <w:bookmarkEnd w:id="25"/>
     </w:p>
     <w:p>
       <w:r>
@@ -6250,7 +4778,7 @@
       <w:pPr>
         <w:pStyle w:val="Caption"/>
       </w:pPr>
-      <w:bookmarkStart w:id="17" w:name="_Toc395538272"/>
+      <w:bookmarkStart w:id="26" w:name="_Toc395540684"/>
       <w:r>
         <w:t xml:space="preserve">Figure </w:t>
       </w:r>
@@ -6265,12 +4793,14 @@
       <w:r>
         <w:t xml:space="preserve"> Raspberry Pi Model B. Image courtesy of Adafruit Industries</w:t>
       </w:r>
-      <w:bookmarkEnd w:id="17"/>
+      <w:bookmarkEnd w:id="26"/>
     </w:p>
     <w:p>
       <w:pPr>
         <w:pStyle w:val="Heading1"/>
       </w:pPr>
+      <w:bookmarkStart w:id="27" w:name="_Toc395540517"/>
+      <w:bookmarkStart w:id="28" w:name="_Toc395540670"/>
       <w:r>
         <w:lastRenderedPageBreak/>
         <w:t xml:space="preserve">Component </w:t>
@@ -6278,6 +4808,8 @@
       <w:r>
         <w:t>Information</w:t>
       </w:r>
+      <w:bookmarkEnd w:id="27"/>
+      <w:bookmarkEnd w:id="28"/>
     </w:p>
     <w:p>
       <w:r>
@@ -6289,6 +4821,7 @@
         <w:pStyle w:val="Caption"/>
         <w:keepNext/>
       </w:pPr>
+      <w:bookmarkStart w:id="29" w:name="_Toc395540686"/>
       <w:r>
         <w:t xml:space="preserve">Table </w:t>
       </w:r>
@@ -6303,6 +4836,7 @@
       <w:r>
         <w:t xml:space="preserve"> Component List</w:t>
       </w:r>
+      <w:bookmarkEnd w:id="29"/>
     </w:p>
     <w:tbl>
       <w:tblPr>
@@ -6634,10 +5168,171 @@
         </w:tc>
       </w:tr>
     </w:tbl>
-    <w:p>
-      <w:bookmarkStart w:id="18" w:name="_GoBack"/>
-      <w:bookmarkEnd w:id="18"/>
-    </w:p>
+    <w:p/>
+    <w:p>
+      <w:pPr>
+        <w:pStyle w:val="Caption"/>
+        <w:keepNext/>
+      </w:pPr>
+      <w:bookmarkStart w:id="30" w:name="_Toc395540687"/>
+      <w:r>
+        <w:t xml:space="preserve">Table </w:t>
+      </w:r>
+      <w:fldSimple w:instr=" SEQ Table \* ARABIC ">
+        <w:r>
+          <w:rPr>
+            <w:noProof/>
+          </w:rPr>
+          <w:t>2</w:t>
+        </w:r>
+      </w:fldSimple>
+      <w:r>
+        <w:t xml:space="preserve"> Component Websites</w:t>
+      </w:r>
+      <w:bookmarkEnd w:id="30"/>
+    </w:p>
+    <w:tbl>
+      <w:tblPr>
+        <w:tblStyle w:val="TableGrid"/>
+        <w:tblW w:w="0" w:type="auto"/>
+        <w:tblLook w:val="04A0" w:firstRow="1" w:lastRow="0" w:firstColumn="1" w:lastColumn="0" w:noHBand="0" w:noVBand="1"/>
+      </w:tblPr>
+      <w:tblGrid>
+        <w:gridCol w:w="2547"/>
+        <w:gridCol w:w="6514"/>
+      </w:tblGrid>
+      <w:tr>
+        <w:tc>
+          <w:tcPr>
+            <w:tcW w:w="2547" w:type="dxa"/>
+            <w:vAlign w:val="center"/>
+          </w:tcPr>
+          <w:p>
+            <w:pPr>
+              <w:jc w:val="center"/>
+              <w:rPr>
+                <w:b/>
+              </w:rPr>
+            </w:pPr>
+            <w:r>
+              <w:rPr>
+                <w:b/>
+              </w:rPr>
+              <w:t>Component Name</w:t>
+            </w:r>
+          </w:p>
+        </w:tc>
+        <w:tc>
+          <w:tcPr>
+            <w:tcW w:w="6514" w:type="dxa"/>
+            <w:vAlign w:val="center"/>
+          </w:tcPr>
+          <w:p>
+            <w:pPr>
+              <w:jc w:val="center"/>
+              <w:rPr>
+                <w:b/>
+              </w:rPr>
+            </w:pPr>
+            <w:r>
+              <w:rPr>
+                <w:b/>
+              </w:rPr>
+              <w:t>Website</w:t>
+            </w:r>
+          </w:p>
+        </w:tc>
+      </w:tr>
+      <w:tr>
+        <w:tc>
+          <w:tcPr>
+            <w:tcW w:w="2547" w:type="dxa"/>
+          </w:tcPr>
+          <w:p>
+            <w:r>
+              <w:t>Raspberry Pi Model B</w:t>
+            </w:r>
+          </w:p>
+        </w:tc>
+        <w:tc>
+          <w:tcPr>
+            <w:tcW w:w="6514" w:type="dxa"/>
+          </w:tcPr>
+          <w:p>
+            <w:r>
+              <w:t>http://www.raspberrypi.org/product/model-b/</w:t>
+            </w:r>
+          </w:p>
+        </w:tc>
+      </w:tr>
+      <w:tr>
+        <w:tc>
+          <w:tcPr>
+            <w:tcW w:w="2547" w:type="dxa"/>
+          </w:tcPr>
+          <w:p>
+            <w:r>
+              <w:t>Teensy 2.0</w:t>
+            </w:r>
+          </w:p>
+        </w:tc>
+        <w:tc>
+          <w:tcPr>
+            <w:tcW w:w="6514" w:type="dxa"/>
+          </w:tcPr>
+          <w:p>
+            <w:r>
+              <w:t>https://www.pjrc.com/teensy/</w:t>
+            </w:r>
+          </w:p>
+        </w:tc>
+      </w:tr>
+      <w:tr>
+        <w:tc>
+          <w:tcPr>
+            <w:tcW w:w="2547" w:type="dxa"/>
+          </w:tcPr>
+          <w:p>
+            <w:r>
+              <w:t>TXB0104</w:t>
+            </w:r>
+          </w:p>
+        </w:tc>
+        <w:tc>
+          <w:tcPr>
+            <w:tcW w:w="6514" w:type="dxa"/>
+          </w:tcPr>
+          <w:p>
+            <w:r>
+              <w:t>http://www.ti.com/product/txb0104</w:t>
+            </w:r>
+          </w:p>
+        </w:tc>
+      </w:tr>
+      <w:tr>
+        <w:tc>
+          <w:tcPr>
+            <w:tcW w:w="2547" w:type="dxa"/>
+          </w:tcPr>
+          <w:p>
+            <w:r>
+              <w:t>Prototyping Plate</w:t>
+            </w:r>
+          </w:p>
+        </w:tc>
+        <w:tc>
+          <w:tcPr>
+            <w:tcW w:w="6514" w:type="dxa"/>
+          </w:tcPr>
+          <w:p>
+            <w:r>
+              <w:t>https://www.adafruit.com/products/801</w:t>
+            </w:r>
+          </w:p>
+        </w:tc>
+      </w:tr>
+    </w:tbl>
+    <w:p/>
     <w:p>
       <w:r>
         <w:br w:type="page"/>
@@ -6670,7 +5365,8 @@
         <w:fldChar w:fldCharType="end"/>
       </w:r>
     </w:p>
-    <w:bookmarkStart w:id="19" w:name="_Toc395537444" w:displacedByCustomXml="next"/>
+    <w:bookmarkStart w:id="31" w:name="_Toc395540671" w:displacedByCustomXml="next"/>
+    <w:bookmarkStart w:id="32" w:name="_Toc395540518" w:displacedByCustomXml="next"/>
     <w:sdt>
       <w:sdtPr>
         <w:rPr>
@@ -6693,7 +5389,8 @@
           <w:r>
             <w:t>References</w:t>
           </w:r>
-          <w:bookmarkEnd w:id="19"/>
+          <w:bookmarkEnd w:id="32"/>
+          <w:bookmarkEnd w:id="31"/>
         </w:p>
         <w:sdt>
           <w:sdtPr>
@@ -6736,7 +5433,7 @@
               </w:tblGrid>
               <w:tr>
                 <w:trPr>
-                  <w:divId w:val="495651003"/>
+                  <w:divId w:val="528685969"/>
                   <w:tblCellSpacing w:w="15" w:type="dxa"/>
                 </w:trPr>
                 <w:tc>
@@ -6783,7 +5480,7 @@
               </w:tr>
               <w:tr>
                 <w:trPr>
-                  <w:divId w:val="495651003"/>
+                  <w:divId w:val="528685969"/>
                   <w:tblCellSpacing w:w="15" w:type="dxa"/>
                 </w:trPr>
                 <w:tc>
@@ -6829,7 +5526,7 @@
               </w:tr>
               <w:tr>
                 <w:trPr>
-                  <w:divId w:val="495651003"/>
+                  <w:divId w:val="528685969"/>
                   <w:tblCellSpacing w:w="15" w:type="dxa"/>
                 </w:trPr>
                 <w:tc>
@@ -6875,7 +5572,7 @@
               </w:tr>
               <w:tr>
                 <w:trPr>
-                  <w:divId w:val="495651003"/>
+                  <w:divId w:val="528685969"/>
                   <w:tblCellSpacing w:w="15" w:type="dxa"/>
                 </w:trPr>
                 <w:tc>
@@ -6921,7 +5618,7 @@
               </w:tr>
               <w:tr>
                 <w:trPr>
-                  <w:divId w:val="495651003"/>
+                  <w:divId w:val="528685969"/>
                   <w:tblCellSpacing w:w="15" w:type="dxa"/>
                 </w:trPr>
                 <w:tc>
@@ -6967,7 +5664,7 @@
               </w:tr>
               <w:tr>
                 <w:trPr>
-                  <w:divId w:val="495651003"/>
+                  <w:divId w:val="528685969"/>
                   <w:tblCellSpacing w:w="15" w:type="dxa"/>
                 </w:trPr>
                 <w:tc>
@@ -7013,7 +5710,7 @@
               </w:tr>
               <w:tr>
                 <w:trPr>
-                  <w:divId w:val="495651003"/>
+                  <w:divId w:val="528685969"/>
                   <w:tblCellSpacing w:w="15" w:type="dxa"/>
                 </w:trPr>
                 <w:tc>
@@ -7059,7 +5756,7 @@
               </w:tr>
               <w:tr>
                 <w:trPr>
-                  <w:divId w:val="495651003"/>
+                  <w:divId w:val="528685969"/>
                   <w:tblCellSpacing w:w="15" w:type="dxa"/>
                 </w:trPr>
                 <w:tc>
@@ -7105,7 +5802,7 @@
               </w:tr>
               <w:tr>
                 <w:trPr>
-                  <w:divId w:val="495651003"/>
+                  <w:divId w:val="528685969"/>
                   <w:tblCellSpacing w:w="15" w:type="dxa"/>
                 </w:trPr>
                 <w:tc>
@@ -7151,7 +5848,7 @@
               </w:tr>
               <w:tr>
                 <w:trPr>
-                  <w:divId w:val="495651003"/>
+                  <w:divId w:val="528685969"/>
                   <w:tblCellSpacing w:w="15" w:type="dxa"/>
                 </w:trPr>
                 <w:tc>
@@ -7195,10 +5892,102 @@
                   </w:p>
                 </w:tc>
               </w:tr>
+              <w:tr>
+                <w:trPr>
+                  <w:divId w:val="528685969"/>
+                  <w:tblCellSpacing w:w="15" w:type="dxa"/>
+                </w:trPr>
+                <w:tc>
+                  <w:tcPr>
+                    <w:tcW w:w="50" w:type="pct"/>
+                    <w:hideMark/>
+                  </w:tcPr>
+                  <w:p>
+                    <w:pPr>
+                      <w:pStyle w:val="Bibliography"/>
+                      <w:rPr>
+                        <w:noProof/>
+                      </w:rPr>
+                    </w:pPr>
+                    <w:r>
+                      <w:rPr>
+                        <w:noProof/>
+                      </w:rPr>
+                      <w:t xml:space="preserve">[11] </w:t>
+                    </w:r>
+                  </w:p>
+                </w:tc>
+                <w:tc>
+                  <w:tcPr>
+                    <w:tcW w:w="0" w:type="auto"/>
+                    <w:hideMark/>
+                  </w:tcPr>
+                  <w:p>
+                    <w:pPr>
+                      <w:pStyle w:val="Bibliography"/>
+                      <w:rPr>
+                        <w:noProof/>
+                      </w:rPr>
+                    </w:pPr>
+                    <w:r>
+                      <w:rPr>
+                        <w:noProof/>
+                      </w:rPr>
+                      <w:t>Adafruit, “Adafruit Prototyping Pi Plate Kit for Raspberry Pi,” Adafruit, [Online]. Available: https://www.adafruit.com/products/801. [Accessed 11 August 2014].</w:t>
+                    </w:r>
+                  </w:p>
+                </w:tc>
+              </w:tr>
+              <w:tr>
+                <w:trPr>
+                  <w:divId w:val="528685969"/>
+                  <w:tblCellSpacing w:w="15" w:type="dxa"/>
+                </w:trPr>
+                <w:tc>
+                  <w:tcPr>
+                    <w:tcW w:w="50" w:type="pct"/>
+                    <w:hideMark/>
+                  </w:tcPr>
+                  <w:p>
+                    <w:pPr>
+                      <w:pStyle w:val="Bibliography"/>
+                      <w:rPr>
+                        <w:noProof/>
+                      </w:rPr>
+                    </w:pPr>
+                    <w:r>
+                      <w:rPr>
+                        <w:noProof/>
+                      </w:rPr>
+                      <w:t xml:space="preserve">[12] </w:t>
+                    </w:r>
+                  </w:p>
+                </w:tc>
+                <w:tc>
+                  <w:tcPr>
+                    <w:tcW w:w="0" w:type="auto"/>
+                    <w:hideMark/>
+                  </w:tcPr>
+                  <w:p>
+                    <w:pPr>
+                      <w:pStyle w:val="Bibliography"/>
+                      <w:rPr>
+                        <w:noProof/>
+                      </w:rPr>
+                    </w:pPr>
+                    <w:r>
+                      <w:rPr>
+                        <w:noProof/>
+                      </w:rPr>
+                      <w:t>B. Goodwine, “RS-232 Serial Protocol,” 29 September 2002. [Online]. Available: http://controls.ame.nd.edu/microcontroller/main/node24.html. [Accessed 11 August 2014].</w:t>
+                    </w:r>
+                  </w:p>
+                </w:tc>
+              </w:tr>
             </w:tbl>
             <w:p>
               <w:pPr>
-                <w:divId w:val="495651003"/>
+                <w:divId w:val="528685969"/>
                 <w:rPr>
                   <w:rFonts w:eastAsia="Times New Roman"/>
                   <w:noProof/>
@@ -7228,12 +6017,14 @@
       <w:pPr>
         <w:pStyle w:val="Heading1"/>
       </w:pPr>
-      <w:bookmarkStart w:id="20" w:name="_Toc395537445"/>
+      <w:bookmarkStart w:id="33" w:name="_Toc395540519"/>
+      <w:bookmarkStart w:id="34" w:name="_Toc395540672"/>
       <w:r>
         <w:lastRenderedPageBreak/>
         <w:t>Appendix A: Project Planning Schedule</w:t>
       </w:r>
-      <w:bookmarkEnd w:id="20"/>
+      <w:bookmarkEnd w:id="33"/>
+      <w:bookmarkEnd w:id="34"/>
     </w:p>
     <w:p>
       <w:pPr>
@@ -7376,35 +6167,37 @@
       <w:pPr>
         <w:pStyle w:val="Heading1"/>
       </w:pPr>
-      <w:bookmarkStart w:id="21" w:name="_Toc395537446"/>
+      <w:bookmarkStart w:id="35" w:name="_Toc395540520"/>
+      <w:bookmarkStart w:id="36" w:name="_Toc395540673"/>
       <w:r>
         <w:lastRenderedPageBreak/>
         <w:t>Appendix B: Project Specifications</w:t>
       </w:r>
-      <w:bookmarkEnd w:id="21"/>
+      <w:bookmarkEnd w:id="35"/>
+      <w:bookmarkEnd w:id="36"/>
     </w:p>
     <w:p>
       <w:pPr>
         <w:pStyle w:val="Heading2"/>
       </w:pPr>
-      <w:bookmarkStart w:id="22" w:name="_Toc395537447"/>
+      <w:bookmarkStart w:id="37" w:name="_Toc395540521"/>
       <w:r>
         <w:t>Non-Functional Specifications</w:t>
       </w:r>
-      <w:bookmarkEnd w:id="22"/>
+      <w:bookmarkEnd w:id="37"/>
     </w:p>
     <w:p>
       <w:pPr>
         <w:pStyle w:val="Heading3"/>
       </w:pPr>
-      <w:bookmarkStart w:id="23" w:name="_Toc395537448"/>
+      <w:bookmarkStart w:id="38" w:name="_Toc395540522"/>
       <w:r>
         <w:t xml:space="preserve">N-001 </w:t>
       </w:r>
       <w:r>
         <w:t>No Custom Drivers</w:t>
       </w:r>
-      <w:bookmarkEnd w:id="23"/>
+      <w:bookmarkEnd w:id="38"/>
     </w:p>
     <w:p>
       <w:r>
@@ -7415,11 +6208,11 @@
       <w:pPr>
         <w:pStyle w:val="Heading3"/>
       </w:pPr>
-      <w:bookmarkStart w:id="24" w:name="_Toc395537449"/>
+      <w:bookmarkStart w:id="39" w:name="_Toc395540523"/>
       <w:r>
         <w:t>N-002 Keyboard Emulation</w:t>
       </w:r>
-      <w:bookmarkEnd w:id="24"/>
+      <w:bookmarkEnd w:id="39"/>
     </w:p>
     <w:p>
       <w:r>
@@ -7430,11 +6223,11 @@
       <w:pPr>
         <w:pStyle w:val="Heading3"/>
       </w:pPr>
-      <w:bookmarkStart w:id="25" w:name="_Toc395537450"/>
+      <w:bookmarkStart w:id="40" w:name="_Toc395540524"/>
       <w:r>
         <w:t>N-003 Mouse Emulation</w:t>
       </w:r>
-      <w:bookmarkEnd w:id="25"/>
+      <w:bookmarkEnd w:id="40"/>
     </w:p>
     <w:p>
       <w:r>
@@ -7445,11 +6238,11 @@
       <w:pPr>
         <w:pStyle w:val="Heading3"/>
       </w:pPr>
-      <w:bookmarkStart w:id="26" w:name="_Toc395537451"/>
+      <w:bookmarkStart w:id="41" w:name="_Toc395540525"/>
       <w:r>
         <w:t>N-004 Raspberry Pi Integration</w:t>
       </w:r>
-      <w:bookmarkEnd w:id="26"/>
+      <w:bookmarkEnd w:id="41"/>
     </w:p>
     <w:p>
       <w:r>
@@ -7463,11 +6256,11 @@
       <w:pPr>
         <w:pStyle w:val="Heading3"/>
       </w:pPr>
-      <w:bookmarkStart w:id="27" w:name="_Toc395537452"/>
+      <w:bookmarkStart w:id="42" w:name="_Toc395540526"/>
       <w:r>
         <w:t>N-005 High Compatibility</w:t>
       </w:r>
-      <w:bookmarkEnd w:id="27"/>
+      <w:bookmarkEnd w:id="42"/>
     </w:p>
     <w:p>
       <w:r>
@@ -7478,21 +6271,21 @@
       <w:pPr>
         <w:pStyle w:val="Heading2"/>
       </w:pPr>
-      <w:bookmarkStart w:id="28" w:name="_Toc395537453"/>
+      <w:bookmarkStart w:id="43" w:name="_Toc395540527"/>
       <w:r>
         <w:t>Functional Specifications</w:t>
       </w:r>
-      <w:bookmarkEnd w:id="28"/>
+      <w:bookmarkEnd w:id="43"/>
     </w:p>
     <w:p>
       <w:pPr>
         <w:pStyle w:val="Heading3"/>
       </w:pPr>
-      <w:bookmarkStart w:id="29" w:name="_Toc395537454"/>
+      <w:bookmarkStart w:id="44" w:name="_Toc395540528"/>
       <w:r>
         <w:t>F-001 High Performance</w:t>
       </w:r>
-      <w:bookmarkEnd w:id="29"/>
+      <w:bookmarkEnd w:id="44"/>
     </w:p>
     <w:p>
       <w:r>
@@ -7503,11 +6296,11 @@
       <w:pPr>
         <w:pStyle w:val="Heading3"/>
       </w:pPr>
-      <w:bookmarkStart w:id="30" w:name="_Toc395537455"/>
+      <w:bookmarkStart w:id="45" w:name="_Toc395540529"/>
       <w:r>
         <w:t>F-002 Low Power Usage</w:t>
       </w:r>
-      <w:bookmarkEnd w:id="30"/>
+      <w:bookmarkEnd w:id="45"/>
     </w:p>
     <w:p>
       <w:r>
@@ -7518,11 +6311,11 @@
       <w:pPr>
         <w:pStyle w:val="Heading3"/>
       </w:pPr>
-      <w:bookmarkStart w:id="31" w:name="_Toc395537456"/>
+      <w:bookmarkStart w:id="46" w:name="_Toc395540530"/>
       <w:r>
         <w:t>F-003 Low Cost</w:t>
       </w:r>
-      <w:bookmarkEnd w:id="31"/>
+      <w:bookmarkEnd w:id="46"/>
     </w:p>
     <w:p>
       <w:r>
@@ -7533,11 +6326,11 @@
       <w:pPr>
         <w:pStyle w:val="Heading3"/>
       </w:pPr>
-      <w:bookmarkStart w:id="32" w:name="_Toc395537457"/>
+      <w:bookmarkStart w:id="47" w:name="_Toc395540531"/>
       <w:r>
         <w:t>F-004 Small Size</w:t>
       </w:r>
-      <w:bookmarkEnd w:id="32"/>
+      <w:bookmarkEnd w:id="47"/>
     </w:p>
     <w:p>
       <w:r>
@@ -7562,12 +6355,14 @@
       <w:pPr>
         <w:pStyle w:val="Heading1"/>
       </w:pPr>
-      <w:bookmarkStart w:id="33" w:name="_Toc395537458"/>
+      <w:bookmarkStart w:id="48" w:name="_Toc395540532"/>
+      <w:bookmarkStart w:id="49" w:name="_Toc395540674"/>
       <w:r>
         <w:lastRenderedPageBreak/>
         <w:t>Appendix C: Outcomes Compliance</w:t>
       </w:r>
-      <w:bookmarkEnd w:id="33"/>
+      <w:bookmarkEnd w:id="48"/>
+      <w:bookmarkEnd w:id="49"/>
     </w:p>
     <w:p>
       <w:r>
@@ -7583,12 +6378,14 @@
       <w:pPr>
         <w:pStyle w:val="Heading1"/>
       </w:pPr>
-      <w:bookmarkStart w:id="34" w:name="_Toc395537459"/>
+      <w:bookmarkStart w:id="50" w:name="_Toc395540533"/>
+      <w:bookmarkStart w:id="51" w:name="_Toc395540675"/>
       <w:r>
         <w:lastRenderedPageBreak/>
         <w:t>Appendix D: Circuit Diagram</w:t>
       </w:r>
-      <w:bookmarkEnd w:id="34"/>
+      <w:bookmarkEnd w:id="50"/>
+      <w:bookmarkEnd w:id="51"/>
     </w:p>
     <w:p>
       <w:r>
@@ -7613,7 +6410,7 @@
           <w:lang w:eastAsia="en-ZA"/>
         </w:rPr>
         <w:drawing>
-          <wp:inline distT="0" distB="0" distL="0" distR="0" wp14:anchorId="19748C78" wp14:editId="273D854D">
+          <wp:inline distT="0" distB="0" distL="0" distR="0" wp14:anchorId="004BF82E" wp14:editId="7D7CAC36">
             <wp:extent cx="5734050" cy="3430191"/>
             <wp:effectExtent l="0" t="0" r="0" b="0"/>
             <wp:docPr id="1" name="Picture 1"/>
@@ -7666,7 +6463,7 @@
       <w:pPr>
         <w:pStyle w:val="Caption"/>
       </w:pPr>
-      <w:bookmarkStart w:id="35" w:name="_Toc395538273"/>
+      <w:bookmarkStart w:id="52" w:name="_Toc395540685"/>
       <w:r>
         <w:t xml:space="preserve">Figure </w:t>
       </w:r>
@@ -7681,7 +6478,7 @@
       <w:r>
         <w:t xml:space="preserve"> Circuit Diagram</w:t>
       </w:r>
-      <w:bookmarkEnd w:id="35"/>
+      <w:bookmarkEnd w:id="52"/>
     </w:p>
     <w:p>
       <w:r>
@@ -7692,12 +6489,14 @@
       <w:pPr>
         <w:pStyle w:val="Heading1"/>
       </w:pPr>
-      <w:bookmarkStart w:id="36" w:name="_Toc395537460"/>
+      <w:bookmarkStart w:id="53" w:name="_Toc395540534"/>
+      <w:bookmarkStart w:id="54" w:name="_Toc395540676"/>
       <w:r>
         <w:lastRenderedPageBreak/>
         <w:t>Appendix E: Performance Benchmarks</w:t>
       </w:r>
-      <w:bookmarkEnd w:id="36"/>
+      <w:bookmarkEnd w:id="53"/>
+      <w:bookmarkEnd w:id="54"/>
     </w:p>
     <w:p>
       <w:r>
@@ -7721,11 +6520,11 @@
       <w:pPr>
         <w:pStyle w:val="Heading2"/>
       </w:pPr>
-      <w:bookmarkStart w:id="37" w:name="_Toc395537461"/>
+      <w:bookmarkStart w:id="55" w:name="_Toc395540535"/>
       <w:r>
         <w:t>USB Protocol Limitations</w:t>
       </w:r>
-      <w:bookmarkEnd w:id="37"/>
+      <w:bookmarkEnd w:id="55"/>
     </w:p>
     <w:p>
       <w:r>
@@ -7736,11 +6535,11 @@
       <w:pPr>
         <w:pStyle w:val="Heading2"/>
       </w:pPr>
-      <w:bookmarkStart w:id="38" w:name="_Toc395537462"/>
+      <w:bookmarkStart w:id="56" w:name="_Toc395540536"/>
       <w:r>
         <w:t>UART Limitations</w:t>
       </w:r>
-      <w:bookmarkEnd w:id="38"/>
+      <w:bookmarkEnd w:id="56"/>
     </w:p>
     <w:p>
       <w:pPr>
@@ -7862,11 +6661,11 @@
       <w:pPr>
         <w:pStyle w:val="Heading2"/>
       </w:pPr>
-      <w:bookmarkStart w:id="39" w:name="_Toc395537463"/>
+      <w:bookmarkStart w:id="57" w:name="_Toc395540537"/>
       <w:r>
         <w:t>Isotope Protocol Limitations</w:t>
       </w:r>
-      <w:bookmarkEnd w:id="39"/>
+      <w:bookmarkEnd w:id="57"/>
     </w:p>
     <w:p>
       <w:r>
@@ -7915,12 +6714,14 @@
       <w:pPr>
         <w:pStyle w:val="Heading1"/>
       </w:pPr>
-      <w:bookmarkStart w:id="40" w:name="_Toc395537464"/>
+      <w:bookmarkStart w:id="58" w:name="_Toc395540538"/>
+      <w:bookmarkStart w:id="59" w:name="_Toc395540677"/>
       <w:r>
         <w:lastRenderedPageBreak/>
         <w:t>Appendix F: Communications Protocol</w:t>
       </w:r>
-      <w:bookmarkEnd w:id="40"/>
+      <w:bookmarkEnd w:id="58"/>
+      <w:bookmarkEnd w:id="59"/>
     </w:p>
     <w:p>
       <w:pPr>
@@ -7934,11 +6735,11 @@
       <w:pPr>
         <w:pStyle w:val="Heading2"/>
       </w:pPr>
-      <w:bookmarkStart w:id="41" w:name="_Toc395537465"/>
+      <w:bookmarkStart w:id="60" w:name="_Toc395540539"/>
       <w:r>
         <w:t>Requirements</w:t>
       </w:r>
-      <w:bookmarkEnd w:id="41"/>
+      <w:bookmarkEnd w:id="60"/>
     </w:p>
     <w:p>
       <w:r>
@@ -7954,11 +6755,11 @@
       <w:pPr>
         <w:pStyle w:val="Heading2"/>
       </w:pPr>
-      <w:bookmarkStart w:id="42" w:name="_Toc395537466"/>
+      <w:bookmarkStart w:id="61" w:name="_Toc395540540"/>
       <w:r>
         <w:t>Design Decisions</w:t>
       </w:r>
-      <w:bookmarkEnd w:id="42"/>
+      <w:bookmarkEnd w:id="61"/>
     </w:p>
     <w:p>
       <w:r>
@@ -8006,22 +6807,22 @@
       <w:pPr>
         <w:pStyle w:val="Heading2"/>
       </w:pPr>
-      <w:bookmarkStart w:id="43" w:name="_Toc395537467"/>
+      <w:bookmarkStart w:id="62" w:name="_Toc395540541"/>
       <w:r>
         <w:lastRenderedPageBreak/>
         <w:t>Protocol</w:t>
       </w:r>
-      <w:bookmarkEnd w:id="43"/>
+      <w:bookmarkEnd w:id="62"/>
     </w:p>
     <w:p>
       <w:pPr>
         <w:pStyle w:val="Heading3"/>
       </w:pPr>
-      <w:bookmarkStart w:id="44" w:name="_Toc395537468"/>
+      <w:bookmarkStart w:id="63" w:name="_Toc395540542"/>
       <w:r>
         <w:t>Packet</w:t>
       </w:r>
-      <w:bookmarkEnd w:id="44"/>
+      <w:bookmarkEnd w:id="63"/>
     </w:p>
     <w:p>
       <w:r>
@@ -8066,7 +6867,7 @@
         <w:pStyle w:val="Caption"/>
         <w:keepNext/>
       </w:pPr>
-      <w:bookmarkStart w:id="45" w:name="_Toc395538275"/>
+      <w:bookmarkStart w:id="64" w:name="_Toc395540688"/>
       <w:r>
         <w:t xml:space="preserve">Table </w:t>
       </w:r>
@@ -8075,13 +6876,13 @@
           <w:rPr>
             <w:noProof/>
           </w:rPr>
-          <w:t>2</w:t>
+          <w:t>3</w:t>
         </w:r>
       </w:fldSimple>
       <w:r>
         <w:t xml:space="preserve"> UART Protocol Packet Structure</w:t>
       </w:r>
-      <w:bookmarkEnd w:id="45"/>
+      <w:bookmarkEnd w:id="64"/>
     </w:p>
     <w:tbl>
       <w:tblPr>
@@ -8436,11 +7237,11 @@
       <w:pPr>
         <w:pStyle w:val="Heading3"/>
       </w:pPr>
-      <w:bookmarkStart w:id="46" w:name="_Toc395537469"/>
+      <w:bookmarkStart w:id="65" w:name="_Toc395540543"/>
       <w:r>
         <w:t>OP Codes</w:t>
       </w:r>
-      <w:bookmarkEnd w:id="46"/>
+      <w:bookmarkEnd w:id="65"/>
     </w:p>
     <w:p>
       <w:r>
@@ -8464,7 +7265,7 @@
         <w:pStyle w:val="Caption"/>
         <w:keepNext/>
       </w:pPr>
-      <w:bookmarkStart w:id="47" w:name="_Toc395538276"/>
+      <w:bookmarkStart w:id="66" w:name="_Toc395540689"/>
       <w:r>
         <w:t xml:space="preserve">Table </w:t>
       </w:r>
@@ -8473,13 +7274,13 @@
           <w:rPr>
             <w:noProof/>
           </w:rPr>
-          <w:t>3</w:t>
+          <w:t>4</w:t>
         </w:r>
       </w:fldSimple>
       <w:r>
         <w:t xml:space="preserve"> UART Protocol OP Codes</w:t>
       </w:r>
-      <w:bookmarkEnd w:id="47"/>
+      <w:bookmarkEnd w:id="66"/>
     </w:p>
     <w:tbl>
       <w:tblPr>
@@ -8802,11 +7603,11 @@
       <w:pPr>
         <w:pStyle w:val="Heading3"/>
       </w:pPr>
-      <w:bookmarkStart w:id="48" w:name="_Toc395537470"/>
+      <w:bookmarkStart w:id="67" w:name="_Toc395540544"/>
       <w:r>
         <w:t>Expected Arguments</w:t>
       </w:r>
-      <w:bookmarkEnd w:id="48"/>
+      <w:bookmarkEnd w:id="67"/>
     </w:p>
     <w:p>
       <w:r>
@@ -8960,11 +7761,11 @@
       <w:pPr>
         <w:pStyle w:val="Heading5"/>
       </w:pPr>
-      <w:bookmarkStart w:id="49" w:name="_Ref395536398"/>
+      <w:bookmarkStart w:id="68" w:name="_Ref395536398"/>
       <w:r>
         <w:t>Example Packets</w:t>
       </w:r>
-      <w:bookmarkEnd w:id="49"/>
+      <w:bookmarkEnd w:id="68"/>
     </w:p>
     <w:p>
       <w:r>
@@ -9679,12 +8480,14 @@
       <w:pPr>
         <w:pStyle w:val="Heading1"/>
       </w:pPr>
-      <w:bookmarkStart w:id="50" w:name="_Toc395537471"/>
+      <w:bookmarkStart w:id="69" w:name="_Toc395540545"/>
+      <w:bookmarkStart w:id="70" w:name="_Toc395540678"/>
       <w:r>
         <w:lastRenderedPageBreak/>
         <w:t>Appendix G: C-Library API</w:t>
       </w:r>
-      <w:bookmarkEnd w:id="50"/>
+      <w:bookmarkEnd w:id="69"/>
+      <w:bookmarkEnd w:id="70"/>
     </w:p>
     <w:p>
       <w:r>
@@ -10551,12 +9354,14 @@
       <w:pPr>
         <w:pStyle w:val="Heading1"/>
       </w:pPr>
-      <w:bookmarkStart w:id="51" w:name="_Toc395537472"/>
+      <w:bookmarkStart w:id="71" w:name="_Toc395540546"/>
+      <w:bookmarkStart w:id="72" w:name="_Toc395540679"/>
       <w:r>
         <w:lastRenderedPageBreak/>
         <w:t>Appendix H: Source Code</w:t>
       </w:r>
-      <w:bookmarkEnd w:id="51"/>
+      <w:bookmarkEnd w:id="71"/>
+      <w:bookmarkEnd w:id="72"/>
     </w:p>
     <w:p>
       <w:r>
@@ -13587,7 +12392,7 @@
 </file>
 
 <file path=customXml/itemProps1.xml><?xml version="1.0" encoding="utf-8"?>
-<ds:datastoreItem xmlns:ds="http://schemas.openxmlformats.org/officeDocument/2006/customXml" ds:itemID="{247C3EDD-3216-4767-8D36-4383B4DA0C00}">
+<ds:datastoreItem xmlns:ds="http://schemas.openxmlformats.org/officeDocument/2006/customXml" ds:itemID="{F8EF6AD1-7CA8-4816-BEF1-9E56032154DB}">
   <ds:schemaRefs>
     <ds:schemaRef ds:uri="http://schemas.openxmlformats.org/officeDocument/2006/bibliography"/>
   </ds:schemaRefs>

</xml_diff>